<commit_message>
Updated doc and added diagrams folder
</commit_message>
<xml_diff>
--- a/Proyect.docx
+++ b/Proyect.docx
@@ -1,6 +1,6 @@
 
 <file path=word/document.xml><?xml version="1.0" encoding="utf-8"?>
-<w:document xmlns:wpc="http://schemas.microsoft.com/office/word/2010/wordprocessingCanvas" xmlns:mc="http://schemas.openxmlformats.org/markup-compatibility/2006" xmlns:o="urn:schemas-microsoft-com:office:office" xmlns:r="http://schemas.openxmlformats.org/officeDocument/2006/relationships" xmlns:m="http://schemas.openxmlformats.org/officeDocument/2006/math" xmlns:v="urn:schemas-microsoft-com:vml" xmlns:wp14="http://schemas.microsoft.com/office/word/2010/wordprocessingDrawing" xmlns:wp="http://schemas.openxmlformats.org/drawingml/2006/wordprocessingDrawing" xmlns:w10="urn:schemas-microsoft-com:office:word" xmlns:w="http://schemas.openxmlformats.org/wordprocessingml/2006/main" xmlns:w14="http://schemas.microsoft.com/office/word/2010/wordml" xmlns:w15="http://schemas.microsoft.com/office/word/2012/wordml" xmlns:wpg="http://schemas.microsoft.com/office/word/2010/wordprocessingGroup" xmlns:wpi="http://schemas.microsoft.com/office/word/2010/wordprocessingInk" xmlns:wne="http://schemas.microsoft.com/office/word/2006/wordml" xmlns:wps="http://schemas.microsoft.com/office/word/2010/wordprocessingShape" mc:Ignorable="w14 w15 wp14">
+<w:document xmlns:wpc="http://schemas.microsoft.com/office/word/2010/wordprocessingCanvas" xmlns:mc="http://schemas.openxmlformats.org/markup-compatibility/2006" xmlns:o="urn:schemas-microsoft-com:office:office" xmlns:r="http://schemas.openxmlformats.org/officeDocument/2006/relationships" xmlns:m="http://schemas.openxmlformats.org/officeDocument/2006/math" xmlns:v="urn:schemas-microsoft-com:vml" xmlns:wp14="http://schemas.microsoft.com/office/word/2010/wordprocessingDrawing" xmlns:wp="http://schemas.openxmlformats.org/drawingml/2006/wordprocessingDrawing" xmlns:w10="urn:schemas-microsoft-com:office:word" xmlns:w="http://schemas.openxmlformats.org/wordprocessingml/2006/main" xmlns:w14="http://schemas.microsoft.com/office/word/2010/wordml" xmlns:wpg="http://schemas.microsoft.com/office/word/2010/wordprocessingGroup" xmlns:wpi="http://schemas.microsoft.com/office/word/2010/wordprocessingInk" xmlns:wne="http://schemas.microsoft.com/office/word/2006/wordml" xmlns:wps="http://schemas.microsoft.com/office/word/2010/wordprocessingShape" mc:Ignorable="w14 wp14">
   <w:body>
     <w:p>
       <w:pPr>
@@ -110,7 +110,23 @@
           <w:color w:val="1F4E79" w:themeColor="accent1" w:themeShade="80"/>
           <w:lang w:val="en-GB"/>
         </w:rPr>
-        <w:t>Spec STACK[ITEM]</w:t>
+        <w:t xml:space="preserve">Spec </w:t>
+      </w:r>
+      <w:proofErr w:type="gramStart"/>
+      <w:r>
+        <w:rPr>
+          <w:color w:val="1F4E79" w:themeColor="accent1" w:themeShade="80"/>
+          <w:lang w:val="en-GB"/>
+        </w:rPr>
+        <w:t>STACK[</w:t>
+      </w:r>
+      <w:proofErr w:type="gramEnd"/>
+      <w:r>
+        <w:rPr>
+          <w:color w:val="1F4E79" w:themeColor="accent1" w:themeShade="80"/>
+          <w:lang w:val="en-GB"/>
+        </w:rPr>
+        <w:t>ITEM]</w:t>
       </w:r>
     </w:p>
     <w:p>
@@ -141,7 +157,22 @@
           <w:lang w:val="en-GB"/>
         </w:rPr>
         <w:tab/>
-        <w:t>genre stack, i</w:t>
+      </w:r>
+      <w:proofErr w:type="gramStart"/>
+      <w:r>
+        <w:rPr>
+          <w:color w:val="1F4E79" w:themeColor="accent1" w:themeShade="80"/>
+          <w:lang w:val="en-GB"/>
+        </w:rPr>
+        <w:t>genre</w:t>
+      </w:r>
+      <w:proofErr w:type="gramEnd"/>
+      <w:r>
+        <w:rPr>
+          <w:color w:val="1F4E79" w:themeColor="accent1" w:themeShade="80"/>
+          <w:lang w:val="en-GB"/>
+        </w:rPr>
+        <w:t xml:space="preserve"> stack, i</w:t>
       </w:r>
       <w:r>
         <w:rPr>
@@ -179,8 +210,16 @@
           <w:lang w:val="en-GB"/>
         </w:rPr>
         <w:tab/>
+      </w:r>
+      <w:proofErr w:type="gramStart"/>
+      <w:r>
+        <w:rPr>
+          <w:color w:val="1F4E79" w:themeColor="accent1" w:themeShade="80"/>
+          <w:lang w:val="en-GB"/>
+        </w:rPr>
         <w:t>operations</w:t>
       </w:r>
+      <w:proofErr w:type="gramEnd"/>
     </w:p>
     <w:p>
       <w:pPr>
@@ -217,7 +256,22 @@
           <w:lang w:val="en-GB"/>
         </w:rPr>
         <w:tab/>
-        <w:t>push: stack i</w:t>
+      </w:r>
+      <w:proofErr w:type="gramStart"/>
+      <w:r>
+        <w:rPr>
+          <w:color w:val="1F4E79" w:themeColor="accent1" w:themeShade="80"/>
+          <w:lang w:val="en-GB"/>
+        </w:rPr>
+        <w:t>push</w:t>
+      </w:r>
+      <w:proofErr w:type="gramEnd"/>
+      <w:r>
+        <w:rPr>
+          <w:color w:val="1F4E79" w:themeColor="accent1" w:themeShade="80"/>
+          <w:lang w:val="en-GB"/>
+        </w:rPr>
+        <w:t>: stack i</w:t>
       </w:r>
       <w:r>
         <w:rPr>
@@ -262,7 +316,22 @@
           <w:lang w:val="en-GB"/>
         </w:rPr>
         <w:tab/>
-        <w:t>pop: stack -&gt; item</w:t>
+      </w:r>
+      <w:proofErr w:type="gramStart"/>
+      <w:r>
+        <w:rPr>
+          <w:color w:val="1F4E79" w:themeColor="accent1" w:themeShade="80"/>
+          <w:lang w:val="en-GB"/>
+        </w:rPr>
+        <w:t>pop</w:t>
+      </w:r>
+      <w:proofErr w:type="gramEnd"/>
+      <w:r>
+        <w:rPr>
+          <w:color w:val="1F4E79" w:themeColor="accent1" w:themeShade="80"/>
+          <w:lang w:val="en-GB"/>
+        </w:rPr>
+        <w:t>: stack -&gt; item</w:t>
       </w:r>
     </w:p>
     <w:p>
@@ -301,6 +370,8 @@
         </w:rPr>
         <w:tab/>
       </w:r>
+      <w:proofErr w:type="spellStart"/>
+      <w:proofErr w:type="gramStart"/>
       <w:r>
         <w:rPr>
           <w:color w:val="1F4E79" w:themeColor="accent1" w:themeShade="80"/>
@@ -313,7 +384,16 @@
           <w:color w:val="1F4E79" w:themeColor="accent1" w:themeShade="80"/>
           <w:lang w:val="en-GB"/>
         </w:rPr>
-        <w:t>op: stack -&gt; item</w:t>
+        <w:t>op</w:t>
+      </w:r>
+      <w:proofErr w:type="spellEnd"/>
+      <w:proofErr w:type="gramEnd"/>
+      <w:r>
+        <w:rPr>
+          <w:color w:val="1F4E79" w:themeColor="accent1" w:themeShade="80"/>
+          <w:lang w:val="en-GB"/>
+        </w:rPr>
+        <w:t>: stack -&gt; item</w:t>
       </w:r>
     </w:p>
     <w:p>
@@ -351,8 +431,32 @@
           <w:lang w:val="en-GB"/>
         </w:rPr>
         <w:tab/>
-        <w:t>empty: stack -&gt; boolean</w:t>
-      </w:r>
+      </w:r>
+      <w:proofErr w:type="gramStart"/>
+      <w:r>
+        <w:rPr>
+          <w:color w:val="1F4E79" w:themeColor="accent1" w:themeShade="80"/>
+          <w:lang w:val="en-GB"/>
+        </w:rPr>
+        <w:t>empty</w:t>
+      </w:r>
+      <w:proofErr w:type="gramEnd"/>
+      <w:r>
+        <w:rPr>
+          <w:color w:val="1F4E79" w:themeColor="accent1" w:themeShade="80"/>
+          <w:lang w:val="en-GB"/>
+        </w:rPr>
+        <w:t xml:space="preserve">: stack -&gt; </w:t>
+      </w:r>
+      <w:proofErr w:type="spellStart"/>
+      <w:r>
+        <w:rPr>
+          <w:color w:val="1F4E79" w:themeColor="accent1" w:themeShade="80"/>
+          <w:lang w:val="en-GB"/>
+        </w:rPr>
+        <w:t>boolean</w:t>
+      </w:r>
+      <w:proofErr w:type="spellEnd"/>
     </w:p>
     <w:p>
       <w:pPr>
@@ -375,8 +479,18 @@
           <w:lang w:val="en-GB"/>
         </w:rPr>
         <w:tab/>
+      </w:r>
+      <w:proofErr w:type="spellStart"/>
+      <w:proofErr w:type="gramStart"/>
+      <w:r>
+        <w:rPr>
+          <w:color w:val="1F4E79" w:themeColor="accent1" w:themeShade="80"/>
+          <w:lang w:val="en-GB"/>
+        </w:rPr>
         <w:t>endspec</w:t>
       </w:r>
+      <w:proofErr w:type="spellEnd"/>
+      <w:proofErr w:type="gramEnd"/>
     </w:p>
     <w:p>
       <w:pPr>
@@ -417,7 +531,23 @@
           <w:color w:val="1F4E79" w:themeColor="accent1" w:themeShade="80"/>
           <w:lang w:val="en-GB"/>
         </w:rPr>
-        <w:t>Spec QUEUE[ITEM]</w:t>
+        <w:t xml:space="preserve">Spec </w:t>
+      </w:r>
+      <w:proofErr w:type="gramStart"/>
+      <w:r>
+        <w:rPr>
+          <w:color w:val="1F4E79" w:themeColor="accent1" w:themeShade="80"/>
+          <w:lang w:val="en-GB"/>
+        </w:rPr>
+        <w:t>QUEUE[</w:t>
+      </w:r>
+      <w:proofErr w:type="gramEnd"/>
+      <w:r>
+        <w:rPr>
+          <w:color w:val="1F4E79" w:themeColor="accent1" w:themeShade="80"/>
+          <w:lang w:val="en-GB"/>
+        </w:rPr>
+        <w:t>ITEM]</w:t>
       </w:r>
     </w:p>
     <w:p>
@@ -448,7 +578,22 @@
           <w:lang w:val="en-GB"/>
         </w:rPr>
         <w:tab/>
-        <w:t>genre queue, i</w:t>
+      </w:r>
+      <w:proofErr w:type="gramStart"/>
+      <w:r>
+        <w:rPr>
+          <w:color w:val="1F4E79" w:themeColor="accent1" w:themeShade="80"/>
+          <w:lang w:val="en-GB"/>
+        </w:rPr>
+        <w:t>genre</w:t>
+      </w:r>
+      <w:proofErr w:type="gramEnd"/>
+      <w:r>
+        <w:rPr>
+          <w:color w:val="1F4E79" w:themeColor="accent1" w:themeShade="80"/>
+          <w:lang w:val="en-GB"/>
+        </w:rPr>
+        <w:t xml:space="preserve"> queue, i</w:t>
       </w:r>
       <w:r>
         <w:rPr>
@@ -486,7 +631,22 @@
           <w:lang w:val="en-GB"/>
         </w:rPr>
         <w:tab/>
-        <w:t xml:space="preserve">operations </w:t>
+      </w:r>
+      <w:proofErr w:type="gramStart"/>
+      <w:r>
+        <w:rPr>
+          <w:color w:val="1F4E79" w:themeColor="accent1" w:themeShade="80"/>
+          <w:lang w:val="en-GB"/>
+        </w:rPr>
+        <w:t>operations</w:t>
+      </w:r>
+      <w:proofErr w:type="gramEnd"/>
+      <w:r>
+        <w:rPr>
+          <w:color w:val="1F4E79" w:themeColor="accent1" w:themeShade="80"/>
+          <w:lang w:val="en-GB"/>
+        </w:rPr>
+        <w:t xml:space="preserve"> </w:t>
       </w:r>
     </w:p>
     <w:p>
@@ -525,18 +685,29 @@
         </w:rPr>
         <w:tab/>
       </w:r>
+      <w:proofErr w:type="spellStart"/>
+      <w:proofErr w:type="gramStart"/>
       <w:r>
         <w:rPr>
           <w:color w:val="1F4E79" w:themeColor="accent1" w:themeShade="80"/>
           <w:lang w:val="en-US"/>
         </w:rPr>
-        <w:t>enqueue: queue i</w:t>
-      </w:r>
+        <w:t>enqueue</w:t>
+      </w:r>
+      <w:proofErr w:type="spellEnd"/>
+      <w:proofErr w:type="gramEnd"/>
       <w:r>
         <w:rPr>
           <w:color w:val="1F4E79" w:themeColor="accent1" w:themeShade="80"/>
           <w:lang w:val="en-US"/>
         </w:rPr>
+        <w:t>: queue i</w:t>
+      </w:r>
+      <w:r>
+        <w:rPr>
+          <w:color w:val="1F4E79" w:themeColor="accent1" w:themeShade="80"/>
+          <w:lang w:val="en-US"/>
+        </w:rPr>
         <w:t>tem -&gt; queue</w:t>
       </w:r>
     </w:p>
@@ -575,13 +746,30 @@
           <w:lang w:val="en-US"/>
         </w:rPr>
         <w:tab/>
-        <w:t>dequeue: queue -&gt; i</w:t>
-      </w:r>
+      </w:r>
+      <w:proofErr w:type="spellStart"/>
+      <w:proofErr w:type="gramStart"/>
       <w:r>
         <w:rPr>
           <w:color w:val="1F4E79" w:themeColor="accent1" w:themeShade="80"/>
           <w:lang w:val="en-US"/>
         </w:rPr>
+        <w:t>dequeue</w:t>
+      </w:r>
+      <w:proofErr w:type="spellEnd"/>
+      <w:proofErr w:type="gramEnd"/>
+      <w:r>
+        <w:rPr>
+          <w:color w:val="1F4E79" w:themeColor="accent1" w:themeShade="80"/>
+          <w:lang w:val="en-US"/>
+        </w:rPr>
+        <w:t>: queue -&gt; i</w:t>
+      </w:r>
+      <w:r>
+        <w:rPr>
+          <w:color w:val="1F4E79" w:themeColor="accent1" w:themeShade="80"/>
+          <w:lang w:val="en-US"/>
+        </w:rPr>
         <w:t>tem</w:t>
       </w:r>
     </w:p>
@@ -621,6 +809,7 @@
         </w:rPr>
         <w:tab/>
       </w:r>
+      <w:proofErr w:type="gramStart"/>
       <w:r>
         <w:rPr>
           <w:color w:val="1F4E79" w:themeColor="accent1" w:themeShade="80"/>
@@ -640,7 +829,15 @@
           <w:color w:val="1F4E79" w:themeColor="accent1" w:themeShade="80"/>
           <w:lang w:val="en-GB"/>
         </w:rPr>
-        <w:t>ront: queue -&gt; item</w:t>
+        <w:t>ront</w:t>
+      </w:r>
+      <w:proofErr w:type="gramEnd"/>
+      <w:r>
+        <w:rPr>
+          <w:color w:val="1F4E79" w:themeColor="accent1" w:themeShade="80"/>
+          <w:lang w:val="en-GB"/>
+        </w:rPr>
+        <w:t>: queue -&gt; item</w:t>
       </w:r>
     </w:p>
     <w:p>
@@ -678,8 +875,32 @@
           <w:lang w:val="en-GB"/>
         </w:rPr>
         <w:tab/>
-        <w:t>empty: queue -&gt; boolean</w:t>
-      </w:r>
+      </w:r>
+      <w:proofErr w:type="gramStart"/>
+      <w:r>
+        <w:rPr>
+          <w:color w:val="1F4E79" w:themeColor="accent1" w:themeShade="80"/>
+          <w:lang w:val="en-GB"/>
+        </w:rPr>
+        <w:t>empty</w:t>
+      </w:r>
+      <w:proofErr w:type="gramEnd"/>
+      <w:r>
+        <w:rPr>
+          <w:color w:val="1F4E79" w:themeColor="accent1" w:themeShade="80"/>
+          <w:lang w:val="en-GB"/>
+        </w:rPr>
+        <w:t xml:space="preserve">: queue -&gt; </w:t>
+      </w:r>
+      <w:proofErr w:type="spellStart"/>
+      <w:r>
+        <w:rPr>
+          <w:color w:val="1F4E79" w:themeColor="accent1" w:themeShade="80"/>
+          <w:lang w:val="en-GB"/>
+        </w:rPr>
+        <w:t>boolean</w:t>
+      </w:r>
+      <w:proofErr w:type="spellEnd"/>
     </w:p>
     <w:p>
       <w:pPr>
@@ -716,7 +937,24 @@
           <w:lang w:val="en-GB"/>
         </w:rPr>
         <w:tab/>
-        <w:t xml:space="preserve">listQueue: void -&gt; void </w:t>
+      </w:r>
+      <w:proofErr w:type="spellStart"/>
+      <w:proofErr w:type="gramStart"/>
+      <w:r>
+        <w:rPr>
+          <w:color w:val="1F4E79" w:themeColor="accent1" w:themeShade="80"/>
+          <w:lang w:val="en-GB"/>
+        </w:rPr>
+        <w:t>listQueue</w:t>
+      </w:r>
+      <w:proofErr w:type="spellEnd"/>
+      <w:proofErr w:type="gramEnd"/>
+      <w:r>
+        <w:rPr>
+          <w:color w:val="1F4E79" w:themeColor="accent1" w:themeShade="80"/>
+          <w:lang w:val="en-GB"/>
+        </w:rPr>
+        <w:t xml:space="preserve">: void -&gt; void </w:t>
       </w:r>
     </w:p>
     <w:p>
@@ -740,8 +978,18 @@
           <w:lang w:val="en-GB"/>
         </w:rPr>
         <w:tab/>
+      </w:r>
+      <w:proofErr w:type="spellStart"/>
+      <w:proofErr w:type="gramStart"/>
+      <w:r>
+        <w:rPr>
+          <w:color w:val="1F4E79" w:themeColor="accent1" w:themeShade="80"/>
+          <w:lang w:val="en-GB"/>
+        </w:rPr>
         <w:t>endspec</w:t>
       </w:r>
+      <w:proofErr w:type="spellEnd"/>
+      <w:proofErr w:type="gramEnd"/>
     </w:p>
     <w:p>
       <w:pPr>
@@ -799,6 +1047,7 @@
         </w:rPr>
         <w:t xml:space="preserve">, </w:t>
       </w:r>
+      <w:proofErr w:type="spellStart"/>
       <w:r>
         <w:rPr>
           <w:i/>
@@ -806,12 +1055,14 @@
         </w:rPr>
         <w:t>dequeue</w:t>
       </w:r>
+      <w:proofErr w:type="spellEnd"/>
       <w:r>
         <w:rPr>
           <w:lang w:val="en-GB"/>
         </w:rPr>
         <w:t xml:space="preserve">, </w:t>
       </w:r>
+      <w:proofErr w:type="spellStart"/>
       <w:r>
         <w:rPr>
           <w:i/>
@@ -819,11 +1070,26 @@
         </w:rPr>
         <w:t>enqueue</w:t>
       </w:r>
-      <w:r>
-        <w:rPr>
-          <w:lang w:val="en-GB"/>
-        </w:rPr>
-        <w:t>, etc) but in</w:t>
+      <w:proofErr w:type="spellEnd"/>
+      <w:r>
+        <w:rPr>
+          <w:lang w:val="en-GB"/>
+        </w:rPr>
+        <w:t xml:space="preserve">, </w:t>
+      </w:r>
+      <w:proofErr w:type="spellStart"/>
+      <w:r>
+        <w:rPr>
+          <w:lang w:val="en-GB"/>
+        </w:rPr>
+        <w:t>etc</w:t>
+      </w:r>
+      <w:proofErr w:type="spellEnd"/>
+      <w:r>
+        <w:rPr>
+          <w:lang w:val="en-GB"/>
+        </w:rPr>
+        <w:t>) but in</w:t>
       </w:r>
       <w:r>
         <w:rPr>
@@ -855,6 +1121,7 @@
         </w:rPr>
         <w:t xml:space="preserve">have added an operation called </w:t>
       </w:r>
+      <w:proofErr w:type="spellStart"/>
       <w:r>
         <w:rPr>
           <w:i/>
@@ -862,11 +1129,18 @@
         </w:rPr>
         <w:t>listQueue</w:t>
       </w:r>
-      <w:r>
-        <w:rPr>
-          <w:lang w:val="en-GB"/>
-        </w:rPr>
-        <w:t xml:space="preserve"> that will be used as output, </w:t>
+      <w:proofErr w:type="spellEnd"/>
+      <w:r>
+        <w:rPr>
+          <w:lang w:val="en-GB"/>
+        </w:rPr>
+        <w:t xml:space="preserve"> that will be used as output for what’s currently in the queue, and</w:t>
+      </w:r>
+      <w:r>
+        <w:rPr>
+          <w:lang w:val="en-GB"/>
+        </w:rPr>
+        <w:t xml:space="preserve"> </w:t>
       </w:r>
       <w:r>
         <w:rPr>
@@ -874,6 +1148,7 @@
         </w:rPr>
         <w:t xml:space="preserve">that we won’t be using the </w:t>
       </w:r>
+      <w:proofErr w:type="spellStart"/>
       <w:r>
         <w:rPr>
           <w:i/>
@@ -881,6 +1156,7 @@
         </w:rPr>
         <w:t>makeNull</w:t>
       </w:r>
+      <w:proofErr w:type="spellEnd"/>
       <w:r>
         <w:rPr>
           <w:lang w:val="en-GB"/>
@@ -898,15 +1174,140 @@
         <w:rPr>
           <w:lang w:val="en-GB"/>
         </w:rPr>
-        <w:t>giveFront and giveTop returns front and top attributes, are name in this way because CodeLite does not let you call attribute and method with the same name.</w:t>
-      </w:r>
-    </w:p>
-    <w:p>
-      <w:pPr>
-        <w:rPr>
-          <w:lang w:val="en-GB"/>
-        </w:rPr>
-      </w:pPr>
+        <w:t xml:space="preserve">The operations </w:t>
+      </w:r>
+      <w:proofErr w:type="spellStart"/>
+      <w:r>
+        <w:rPr>
+          <w:lang w:val="en-GB"/>
+        </w:rPr>
+        <w:t>g</w:t>
+      </w:r>
+      <w:r>
+        <w:rPr>
+          <w:lang w:val="en-GB"/>
+        </w:rPr>
+        <w:t>iveFront</w:t>
+      </w:r>
+      <w:proofErr w:type="spellEnd"/>
+      <w:r>
+        <w:rPr>
+          <w:lang w:val="en-GB"/>
+        </w:rPr>
+        <w:t xml:space="preserve"> and </w:t>
+      </w:r>
+      <w:proofErr w:type="spellStart"/>
+      <w:r>
+        <w:rPr>
+          <w:lang w:val="en-GB"/>
+        </w:rPr>
+        <w:t>giveTop</w:t>
+      </w:r>
+      <w:proofErr w:type="spellEnd"/>
+      <w:r>
+        <w:rPr>
+          <w:lang w:val="en-GB"/>
+        </w:rPr>
+        <w:t xml:space="preserve"> r</w:t>
+      </w:r>
+      <w:r>
+        <w:rPr>
+          <w:lang w:val="en-GB"/>
+        </w:rPr>
+        <w:t>eturns front and top attributes. They should be called front and top, but they are</w:t>
+      </w:r>
+      <w:r>
+        <w:rPr>
+          <w:lang w:val="en-GB"/>
+        </w:rPr>
+        <w:t xml:space="preserve"> name</w:t>
+      </w:r>
+      <w:r>
+        <w:rPr>
+          <w:lang w:val="en-GB"/>
+        </w:rPr>
+        <w:t>d</w:t>
+      </w:r>
+      <w:r>
+        <w:rPr>
+          <w:lang w:val="en-GB"/>
+        </w:rPr>
+        <w:t xml:space="preserve"> this w</w:t>
+      </w:r>
+      <w:r>
+        <w:rPr>
+          <w:lang w:val="en-GB"/>
+        </w:rPr>
+        <w:t xml:space="preserve">ay because </w:t>
+      </w:r>
+      <w:proofErr w:type="spellStart"/>
+      <w:r>
+        <w:rPr>
+          <w:lang w:val="en-GB"/>
+        </w:rPr>
+        <w:t>CodeLite</w:t>
+      </w:r>
+      <w:proofErr w:type="spellEnd"/>
+      <w:r>
+        <w:rPr>
+          <w:lang w:val="en-GB"/>
+        </w:rPr>
+        <w:t xml:space="preserve"> does not allow</w:t>
+      </w:r>
+      <w:r>
+        <w:rPr>
+          <w:lang w:val="en-GB"/>
+        </w:rPr>
+        <w:t xml:space="preserve"> you</w:t>
+      </w:r>
+      <w:r>
+        <w:rPr>
+          <w:lang w:val="en-GB"/>
+        </w:rPr>
+        <w:t xml:space="preserve"> to</w:t>
+      </w:r>
+      <w:r>
+        <w:rPr>
+          <w:lang w:val="en-GB"/>
+        </w:rPr>
+        <w:t xml:space="preserve"> call</w:t>
+      </w:r>
+      <w:r>
+        <w:rPr>
+          <w:lang w:val="en-GB"/>
+        </w:rPr>
+        <w:t xml:space="preserve"> and</w:t>
+      </w:r>
+      <w:r>
+        <w:rPr>
+          <w:lang w:val="en-GB"/>
+        </w:rPr>
+        <w:t xml:space="preserve"> attribute and </w:t>
+      </w:r>
+      <w:r>
+        <w:rPr>
+          <w:lang w:val="en-GB"/>
+        </w:rPr>
+        <w:t xml:space="preserve">another </w:t>
+      </w:r>
+      <w:r>
+        <w:rPr>
+          <w:lang w:val="en-GB"/>
+        </w:rPr>
+        <w:t>method</w:t>
+      </w:r>
+      <w:r>
+        <w:rPr>
+          <w:lang w:val="en-GB"/>
+        </w:rPr>
+        <w:t xml:space="preserve"> in the same project</w:t>
+      </w:r>
+      <w:r>
+        <w:rPr>
+          <w:lang w:val="en-GB"/>
+        </w:rPr>
+        <w:t xml:space="preserve"> with the same name.</w:t>
+      </w:r>
     </w:p>
     <w:p>
       <w:pPr>
@@ -944,7 +1345,56 @@
         <w:rPr>
           <w:lang w:val="en-GB"/>
         </w:rPr>
-        <w:t>The diagrams of the ADTs in memory should be as the following:</w:t>
+        <w:t xml:space="preserve">We decided to implement both ADTs using the pointer implementation due to the ability to share the Cell class in both of them. Cell is defines as an element and a pointer to the next cell. </w:t>
+      </w:r>
+    </w:p>
+    <w:p>
+      <w:pPr>
+        <w:rPr>
+          <w:lang w:val="en-GB"/>
+        </w:rPr>
+      </w:pPr>
+      <w:r>
+        <w:rPr>
+          <w:lang w:val="en-GB"/>
+        </w:rPr>
+        <w:t>The diagrams of the ADTs in memory should be as the following</w:t>
+      </w:r>
+      <w:r>
+        <w:rPr>
+          <w:lang w:val="en-GB"/>
+        </w:rPr>
+        <w:t xml:space="preserve">, noticing </w:t>
+      </w:r>
+      <w:r>
+        <w:rPr>
+          <w:lang w:val="en-GB"/>
+        </w:rPr>
+        <w:t>each box</w:t>
+      </w:r>
+      <w:r>
+        <w:rPr>
+          <w:lang w:val="en-GB"/>
+        </w:rPr>
+        <w:t xml:space="preserve"> represent</w:t>
+      </w:r>
+      <w:r>
+        <w:rPr>
+          <w:lang w:val="en-GB"/>
+        </w:rPr>
+        <w:t>s</w:t>
+      </w:r>
+      <w:r>
+        <w:rPr>
+          <w:lang w:val="en-GB"/>
+        </w:rPr>
+        <w:t xml:space="preserve"> a Cell</w:t>
+      </w:r>
+      <w:r>
+        <w:rPr>
+          <w:lang w:val="en-GB"/>
+        </w:rPr>
+        <w:t>:</w:t>
       </w:r>
     </w:p>
     <w:p>
@@ -956,7 +1406,7 @@
       <w:r>
         <w:rPr>
           <w:noProof/>
-          <w:lang w:eastAsia="ja-JP"/>
+          <w:lang w:eastAsia="es-ES"/>
         </w:rPr>
         <w:drawing>
           <wp:inline distT="0" distB="0" distL="0" distR="0">
@@ -974,7 +1424,7 @@
                     <pic:cNvPicPr/>
                   </pic:nvPicPr>
                   <pic:blipFill>
-                    <a:blip r:embed="rId5">
+                    <a:blip r:embed="rId6">
                       <a:extLst>
                         <a:ext uri="{28A0092B-C50C-407E-A947-70E740481C1C}">
                           <a14:useLocalDpi xmlns:a14="http://schemas.microsoft.com/office/drawing/2010/main" val="0"/>
@@ -1003,7 +1453,7 @@
       <w:r>
         <w:rPr>
           <w:noProof/>
-          <w:lang w:eastAsia="ja-JP"/>
+          <w:lang w:eastAsia="es-ES"/>
         </w:rPr>
         <w:drawing>
           <wp:inline distT="0" distB="0" distL="0" distR="0">
@@ -1021,7 +1471,7 @@
                     <pic:cNvPicPr/>
                   </pic:nvPicPr>
                   <pic:blipFill>
-                    <a:blip r:embed="rId6">
+                    <a:blip r:embed="rId7">
                       <a:extLst>
                         <a:ext uri="{28A0092B-C50C-407E-A947-70E740481C1C}">
                           <a14:useLocalDpi xmlns:a14="http://schemas.microsoft.com/office/drawing/2010/main" val="0"/>
@@ -1056,29 +1506,50 @@
       </w:pPr>
       <w:r>
         <w:rPr>
+          <w:lang w:val="en-GB"/>
+        </w:rPr>
+        <w:t>As for the ADT operations,</w:t>
+      </w:r>
+      <w:r>
+        <w:rPr>
+          <w:lang w:val="en-GB"/>
+        </w:rPr>
+        <w:t xml:space="preserve"> we’ll be describing some of the basic ones in</w:t>
+      </w:r>
+      <w:r>
+        <w:rPr>
+          <w:lang w:val="en-GB"/>
+        </w:rPr>
+        <w:t xml:space="preserve"> the following diagrams based upon the ones we’ve just seen</w:t>
+      </w:r>
+      <w:r>
+        <w:rPr>
+          <w:lang w:val="en-GB"/>
+        </w:rPr>
+        <w:t xml:space="preserve"> to</w:t>
+      </w:r>
+      <w:r>
+        <w:rPr>
+          <w:lang w:val="en-GB"/>
+        </w:rPr>
+        <w:t xml:space="preserve"> explain how they work:</w:t>
+      </w:r>
+    </w:p>
+    <w:p>
+      <w:pPr>
+        <w:rPr>
+          <w:lang w:val="en-GB"/>
+        </w:rPr>
+      </w:pPr>
+      <w:r>
+        <w:rPr>
           <w:noProof/>
-          <w:lang w:eastAsia="ja-JP"/>
+          <w:lang w:eastAsia="es-ES"/>
         </w:rPr>
         <w:drawing>
-          <wp:anchor distT="0" distB="0" distL="114300" distR="114300" simplePos="0" relativeHeight="251658240" behindDoc="1" locked="0" layoutInCell="1" allowOverlap="1" wp14:anchorId="4A4BAB26" wp14:editId="53F1BD4D">
-            <wp:simplePos x="0" y="0"/>
-            <wp:positionH relativeFrom="column">
-              <wp:posOffset>62865</wp:posOffset>
-            </wp:positionH>
-            <wp:positionV relativeFrom="paragraph">
-              <wp:posOffset>443230</wp:posOffset>
-            </wp:positionV>
-            <wp:extent cx="4805680" cy="3514090"/>
-            <wp:effectExtent l="0" t="0" r="0" b="0"/>
-            <wp:wrapTight wrapText="bothSides">
-              <wp:wrapPolygon edited="0">
-                <wp:start x="0" y="0"/>
-                <wp:lineTo x="0" y="21428"/>
-                <wp:lineTo x="21492" y="21428"/>
-                <wp:lineTo x="21492" y="0"/>
-                <wp:lineTo x="0" y="0"/>
-              </wp:wrapPolygon>
-            </wp:wrapTight>
+          <wp:inline distT="0" distB="0" distL="0" distR="0">
+            <wp:extent cx="3295238" cy="2028572"/>
+            <wp:effectExtent l="0" t="0" r="635" b="0"/>
             <wp:docPr id="1" name="0 Imagen"/>
             <wp:cNvGraphicFramePr>
               <a:graphicFrameLocks xmlns:a="http://schemas.openxmlformats.org/drawingml/2006/main" noChangeAspect="1"/>
@@ -1087,11 +1558,11 @@
               <a:graphicData uri="http://schemas.openxmlformats.org/drawingml/2006/picture">
                 <pic:pic xmlns:pic="http://schemas.openxmlformats.org/drawingml/2006/picture">
                   <pic:nvPicPr>
-                    <pic:cNvPr id="0" name="umls.png"/>
+                    <pic:cNvPr id="0" name="Push.png"/>
                     <pic:cNvPicPr/>
                   </pic:nvPicPr>
                   <pic:blipFill>
-                    <a:blip r:embed="rId7">
+                    <a:blip r:embed="rId8">
                       <a:extLst>
                         <a:ext uri="{28A0092B-C50C-407E-A947-70E740481C1C}">
                           <a14:useLocalDpi xmlns:a14="http://schemas.microsoft.com/office/drawing/2010/main" val="0"/>
@@ -1105,7 +1576,317 @@
                   <pic:spPr>
                     <a:xfrm>
                       <a:off x="0" y="0"/>
-                      <a:ext cx="4805680" cy="3514090"/>
+                      <a:ext cx="3295238" cy="2028572"/>
+                    </a:xfrm>
+                    <a:prstGeom prst="rect">
+                      <a:avLst/>
+                    </a:prstGeom>
+                  </pic:spPr>
+                </pic:pic>
+              </a:graphicData>
+            </a:graphic>
+          </wp:inline>
+        </w:drawing>
+      </w:r>
+    </w:p>
+    <w:p>
+      <w:pPr>
+        <w:rPr>
+          <w:lang w:val="en-GB"/>
+        </w:rPr>
+      </w:pPr>
+      <w:r>
+        <w:rPr>
+          <w:noProof/>
+          <w:lang w:eastAsia="es-ES"/>
+        </w:rPr>
+        <w:lastRenderedPageBreak/>
+        <w:drawing>
+          <wp:inline distT="0" distB="0" distL="0" distR="0">
+            <wp:extent cx="3438095" cy="1238095"/>
+            <wp:effectExtent l="0" t="0" r="0" b="635"/>
+            <wp:docPr id="6" name="0 Imagen"/>
+            <wp:cNvGraphicFramePr>
+              <a:graphicFrameLocks xmlns:a="http://schemas.openxmlformats.org/drawingml/2006/main" noChangeAspect="1"/>
+            </wp:cNvGraphicFramePr>
+            <a:graphic xmlns:a="http://schemas.openxmlformats.org/drawingml/2006/main">
+              <a:graphicData uri="http://schemas.openxmlformats.org/drawingml/2006/picture">
+                <pic:pic xmlns:pic="http://schemas.openxmlformats.org/drawingml/2006/picture">
+                  <pic:nvPicPr>
+                    <pic:cNvPr id="0" name="Pop.png"/>
+                    <pic:cNvPicPr/>
+                  </pic:nvPicPr>
+                  <pic:blipFill>
+                    <a:blip r:embed="rId9">
+                      <a:extLst>
+                        <a:ext uri="{28A0092B-C50C-407E-A947-70E740481C1C}">
+                          <a14:useLocalDpi xmlns:a14="http://schemas.microsoft.com/office/drawing/2010/main" val="0"/>
+                        </a:ext>
+                      </a:extLst>
+                    </a:blip>
+                    <a:stretch>
+                      <a:fillRect/>
+                    </a:stretch>
+                  </pic:blipFill>
+                  <pic:spPr>
+                    <a:xfrm>
+                      <a:off x="0" y="0"/>
+                      <a:ext cx="3438095" cy="1238095"/>
+                    </a:xfrm>
+                    <a:prstGeom prst="rect">
+                      <a:avLst/>
+                    </a:prstGeom>
+                  </pic:spPr>
+                </pic:pic>
+              </a:graphicData>
+            </a:graphic>
+          </wp:inline>
+        </w:drawing>
+      </w:r>
+    </w:p>
+    <w:p>
+      <w:pPr>
+        <w:rPr>
+          <w:lang w:val="en-GB"/>
+        </w:rPr>
+      </w:pPr>
+    </w:p>
+    <w:p>
+      <w:pPr>
+        <w:rPr>
+          <w:lang w:val="en-GB"/>
+        </w:rPr>
+      </w:pPr>
+      <w:r>
+        <w:rPr>
+          <w:noProof/>
+          <w:lang w:eastAsia="es-ES"/>
+        </w:rPr>
+        <w:drawing>
+          <wp:inline distT="0" distB="0" distL="0" distR="0">
+            <wp:extent cx="4695238" cy="2123810"/>
+            <wp:effectExtent l="0" t="0" r="0" b="0"/>
+            <wp:docPr id="7" name="0 Imagen"/>
+            <wp:cNvGraphicFramePr>
+              <a:graphicFrameLocks xmlns:a="http://schemas.openxmlformats.org/drawingml/2006/main" noChangeAspect="1"/>
+            </wp:cNvGraphicFramePr>
+            <a:graphic xmlns:a="http://schemas.openxmlformats.org/drawingml/2006/main">
+              <a:graphicData uri="http://schemas.openxmlformats.org/drawingml/2006/picture">
+                <pic:pic xmlns:pic="http://schemas.openxmlformats.org/drawingml/2006/picture">
+                  <pic:nvPicPr>
+                    <pic:cNvPr id="0" name="Enqueue.png"/>
+                    <pic:cNvPicPr/>
+                  </pic:nvPicPr>
+                  <pic:blipFill>
+                    <a:blip r:embed="rId10">
+                      <a:extLst>
+                        <a:ext uri="{28A0092B-C50C-407E-A947-70E740481C1C}">
+                          <a14:useLocalDpi xmlns:a14="http://schemas.microsoft.com/office/drawing/2010/main" val="0"/>
+                        </a:ext>
+                      </a:extLst>
+                    </a:blip>
+                    <a:stretch>
+                      <a:fillRect/>
+                    </a:stretch>
+                  </pic:blipFill>
+                  <pic:spPr>
+                    <a:xfrm>
+                      <a:off x="0" y="0"/>
+                      <a:ext cx="4695238" cy="2123810"/>
+                    </a:xfrm>
+                    <a:prstGeom prst="rect">
+                      <a:avLst/>
+                    </a:prstGeom>
+                  </pic:spPr>
+                </pic:pic>
+              </a:graphicData>
+            </a:graphic>
+          </wp:inline>
+        </w:drawing>
+      </w:r>
+    </w:p>
+    <w:p>
+      <w:pPr>
+        <w:rPr>
+          <w:lang w:val="en-GB"/>
+        </w:rPr>
+      </w:pPr>
+    </w:p>
+    <w:p>
+      <w:pPr>
+        <w:rPr>
+          <w:lang w:val="en-GB"/>
+        </w:rPr>
+      </w:pPr>
+      <w:r>
+        <w:rPr>
+          <w:noProof/>
+          <w:lang w:eastAsia="es-ES"/>
+        </w:rPr>
+        <w:drawing>
+          <wp:inline distT="0" distB="0" distL="0" distR="0">
+            <wp:extent cx="4695238" cy="2504762"/>
+            <wp:effectExtent l="0" t="0" r="0" b="0"/>
+            <wp:docPr id="8" name="0 Imagen"/>
+            <wp:cNvGraphicFramePr>
+              <a:graphicFrameLocks xmlns:a="http://schemas.openxmlformats.org/drawingml/2006/main" noChangeAspect="1"/>
+            </wp:cNvGraphicFramePr>
+            <a:graphic xmlns:a="http://schemas.openxmlformats.org/drawingml/2006/main">
+              <a:graphicData uri="http://schemas.openxmlformats.org/drawingml/2006/picture">
+                <pic:pic xmlns:pic="http://schemas.openxmlformats.org/drawingml/2006/picture">
+                  <pic:nvPicPr>
+                    <pic:cNvPr id="0" name="Dequeue.png"/>
+                    <pic:cNvPicPr/>
+                  </pic:nvPicPr>
+                  <pic:blipFill>
+                    <a:blip r:embed="rId11">
+                      <a:extLst>
+                        <a:ext uri="{28A0092B-C50C-407E-A947-70E740481C1C}">
+                          <a14:useLocalDpi xmlns:a14="http://schemas.microsoft.com/office/drawing/2010/main" val="0"/>
+                        </a:ext>
+                      </a:extLst>
+                    </a:blip>
+                    <a:stretch>
+                      <a:fillRect/>
+                    </a:stretch>
+                  </pic:blipFill>
+                  <pic:spPr>
+                    <a:xfrm>
+                      <a:off x="0" y="0"/>
+                      <a:ext cx="4695238" cy="2504762"/>
+                    </a:xfrm>
+                    <a:prstGeom prst="rect">
+                      <a:avLst/>
+                    </a:prstGeom>
+                  </pic:spPr>
+                </pic:pic>
+              </a:graphicData>
+            </a:graphic>
+          </wp:inline>
+        </w:drawing>
+      </w:r>
+    </w:p>
+    <w:p>
+      <w:pPr>
+        <w:rPr>
+          <w:lang w:val="en-GB"/>
+        </w:rPr>
+      </w:pPr>
+      <w:r>
+        <w:rPr>
+          <w:lang w:val="en-GB"/>
+        </w:rPr>
+        <w:t xml:space="preserve">It’s also noted that </w:t>
+      </w:r>
+      <w:proofErr w:type="spellStart"/>
+      <w:r>
+        <w:rPr>
+          <w:lang w:val="en-GB"/>
+        </w:rPr>
+        <w:t>listQueue</w:t>
+      </w:r>
+      <w:proofErr w:type="spellEnd"/>
+      <w:r>
+        <w:rPr>
+          <w:lang w:val="en-GB"/>
+        </w:rPr>
+        <w:t xml:space="preserve"> would work by making a copy of the current queue and giving the output by simply </w:t>
+      </w:r>
+      <w:proofErr w:type="spellStart"/>
+      <w:r>
+        <w:rPr>
+          <w:lang w:val="en-GB"/>
+        </w:rPr>
+        <w:t>dequeuing</w:t>
+      </w:r>
+      <w:proofErr w:type="spellEnd"/>
+      <w:r>
+        <w:rPr>
+          <w:lang w:val="en-GB"/>
+        </w:rPr>
+        <w:t xml:space="preserve"> everything in it and printing it</w:t>
+      </w:r>
+      <w:bookmarkStart w:id="0" w:name="_GoBack"/>
+      <w:bookmarkEnd w:id="0"/>
+      <w:r>
+        <w:rPr>
+          <w:lang w:val="en-GB"/>
+        </w:rPr>
+        <w:t>. While doing this would destroy the queue, we don’t need to worry as long as we’re doing it with a copy.</w:t>
+      </w:r>
+    </w:p>
+    <w:p>
+      <w:pPr>
+        <w:rPr>
+          <w:lang w:val="en-GB"/>
+        </w:rPr>
+      </w:pPr>
+      <w:r>
+        <w:rPr>
+          <w:lang w:val="en-GB"/>
+        </w:rPr>
+        <w:t>As for the classes themselves, we will be using the following class diagram. It lists the classes themselves as well as the attributes and the methods used by them.</w:t>
+      </w:r>
+    </w:p>
+    <w:p>
+      <w:pPr>
+        <w:rPr>
+          <w:lang w:val="en-GB"/>
+        </w:rPr>
+      </w:pPr>
+      <w:r>
+        <w:rPr>
+          <w:noProof/>
+          <w:lang w:eastAsia="es-ES"/>
+        </w:rPr>
+        <w:lastRenderedPageBreak/>
+        <w:drawing>
+          <wp:anchor distT="0" distB="0" distL="114300" distR="114300" simplePos="0" relativeHeight="251660288" behindDoc="1" locked="0" layoutInCell="1" allowOverlap="1" wp14:anchorId="19DA32A3" wp14:editId="62D54B23">
+            <wp:simplePos x="0" y="0"/>
+            <wp:positionH relativeFrom="column">
+              <wp:posOffset>-39370</wp:posOffset>
+            </wp:positionH>
+            <wp:positionV relativeFrom="paragraph">
+              <wp:posOffset>56515</wp:posOffset>
+            </wp:positionV>
+            <wp:extent cx="5168900" cy="3343275"/>
+            <wp:effectExtent l="0" t="0" r="0" b="9525"/>
+            <wp:wrapTight wrapText="bothSides">
+              <wp:wrapPolygon edited="0">
+                <wp:start x="0" y="0"/>
+                <wp:lineTo x="0" y="21538"/>
+                <wp:lineTo x="21494" y="21538"/>
+                <wp:lineTo x="21494" y="0"/>
+                <wp:lineTo x="0" y="0"/>
+              </wp:wrapPolygon>
+            </wp:wrapTight>
+            <wp:docPr id="5" name="0 Imagen"/>
+            <wp:cNvGraphicFramePr>
+              <a:graphicFrameLocks xmlns:a="http://schemas.openxmlformats.org/drawingml/2006/main" noChangeAspect="1"/>
+            </wp:cNvGraphicFramePr>
+            <a:graphic xmlns:a="http://schemas.openxmlformats.org/drawingml/2006/main">
+              <a:graphicData uri="http://schemas.openxmlformats.org/drawingml/2006/picture">
+                <pic:pic xmlns:pic="http://schemas.openxmlformats.org/drawingml/2006/picture">
+                  <pic:nvPicPr>
+                    <pic:cNvPr id="0" name="potato.png"/>
+                    <pic:cNvPicPr/>
+                  </pic:nvPicPr>
+                  <pic:blipFill>
+                    <a:blip r:embed="rId12">
+                      <a:extLst>
+                        <a:ext uri="{28A0092B-C50C-407E-A947-70E740481C1C}">
+                          <a14:useLocalDpi xmlns:a14="http://schemas.microsoft.com/office/drawing/2010/main" val="0"/>
+                        </a:ext>
+                      </a:extLst>
+                    </a:blip>
+                    <a:stretch>
+                      <a:fillRect/>
+                    </a:stretch>
+                  </pic:blipFill>
+                  <pic:spPr>
+                    <a:xfrm>
+                      <a:off x="0" y="0"/>
+                      <a:ext cx="5168900" cy="3343275"/>
                     </a:xfrm>
                     <a:prstGeom prst="rect">
                       <a:avLst/>
@@ -1123,31 +1904,17 @@
           </wp:anchor>
         </w:drawing>
       </w:r>
-      <w:r>
-        <w:rPr>
-          <w:lang w:val="en-GB"/>
-        </w:rPr>
-        <w:t>As for the classes themselves, we will be using the following class diagram. It lists the classes themselves as well as the attributes and the methods used by them.</w:t>
-      </w:r>
-    </w:p>
-    <w:p>
-      <w:pPr>
-        <w:rPr>
-          <w:lang w:val="en-GB"/>
-        </w:rPr>
-      </w:pPr>
-    </w:p>
-    <w:p>
-      <w:pPr>
-        <w:rPr>
-          <w:lang w:val="en-GB"/>
-        </w:rPr>
-      </w:pPr>
-      <w:r>
-        <w:rPr>
-          <w:lang w:val="en-GB"/>
-        </w:rPr>
-        <w:lastRenderedPageBreak/>
+    </w:p>
+    <w:p>
+      <w:pPr>
+        <w:rPr>
+          <w:lang w:val="en-GB"/>
+        </w:rPr>
+      </w:pPr>
+      <w:r>
+        <w:rPr>
+          <w:lang w:val="en-GB"/>
+        </w:rPr>
         <w:t>In this section, we explain the roles of each class</w:t>
       </w:r>
       <w:r>
@@ -1487,7 +2254,25 @@
         <w:rPr>
           <w:lang w:val="en-GB"/>
         </w:rPr>
-        <w:t>Main: The main file will contain the manu related part, which has a while loop to print the menu and wait for input option. This option is used in a switch to make the corresponding operations.</w:t>
+        <w:t>Main: T</w:t>
+      </w:r>
+      <w:r>
+        <w:rPr>
+          <w:lang w:val="en-GB"/>
+        </w:rPr>
+        <w:t>he main file will contain the me</w:t>
+      </w:r>
+      <w:r>
+        <w:rPr>
+          <w:lang w:val="en-GB"/>
+        </w:rPr>
+        <w:t>nu related part, which has a while loop to print the menu and wait for input option. This option is used in a switch to make the corresponding operations.</w:t>
+      </w:r>
+      <w:r>
+        <w:rPr>
+          <w:lang w:val="en-GB"/>
+        </w:rPr>
+        <w:t xml:space="preserve"> It holds the procedures to perform the user-requested operations as well.</w:t>
       </w:r>
     </w:p>
     <w:p>
@@ -1501,12 +2286,14 @@
           <w:lang w:val="en-GB"/>
         </w:rPr>
       </w:pPr>
+      <w:proofErr w:type="spellStart"/>
       <w:r>
         <w:rPr>
           <w:lang w:val="en-GB"/>
         </w:rPr>
         <w:t>FileIO</w:t>
       </w:r>
+      <w:proofErr w:type="spellEnd"/>
       <w:r>
         <w:rPr>
           <w:lang w:val="en-GB"/>
@@ -1541,15 +2328,7 @@
         <w:rPr>
           <w:lang w:val="en-GB"/>
         </w:rPr>
-        <w:t xml:space="preserve"> with the classification specified</w:t>
-      </w:r>
-      <w:bookmarkStart w:id="0" w:name="_GoBack"/>
-      <w:bookmarkEnd w:id="0"/>
-      <w:r>
-        <w:rPr>
-          <w:lang w:val="en-GB"/>
-        </w:rPr>
-        <w:t xml:space="preserve"> for both the input and output files</w:t>
+        <w:t xml:space="preserve"> with the classification specified for both the input and output files</w:t>
       </w:r>
       <w:r>
         <w:rPr>
@@ -1563,6 +2342,7 @@
         </w:rPr>
         <w:t xml:space="preserve"> It consists only of </w:t>
       </w:r>
+      <w:proofErr w:type="spellStart"/>
       <w:r>
         <w:rPr>
           <w:i/>
@@ -1570,12 +2350,14 @@
         </w:rPr>
         <w:t>readFile</w:t>
       </w:r>
+      <w:proofErr w:type="spellEnd"/>
       <w:r>
         <w:rPr>
           <w:lang w:val="en-GB"/>
         </w:rPr>
         <w:t xml:space="preserve"> and </w:t>
       </w:r>
+      <w:proofErr w:type="spellStart"/>
       <w:r>
         <w:rPr>
           <w:i/>
@@ -1583,6 +2365,7 @@
         </w:rPr>
         <w:t>writeFile</w:t>
       </w:r>
+      <w:proofErr w:type="spellEnd"/>
       <w:r>
         <w:rPr>
           <w:lang w:val="en-GB"/>
@@ -1593,7 +2376,47 @@
         <w:rPr>
           <w:lang w:val="en-GB"/>
         </w:rPr>
-        <w:t xml:space="preserve"> In the readFile method the file is read and each number is classificated and stored in one of the three ADTs and the writeFile one writes each ADT in different lines of the file.</w:t>
+        <w:t xml:space="preserve"> In the </w:t>
+      </w:r>
+      <w:proofErr w:type="spellStart"/>
+      <w:r>
+        <w:rPr>
+          <w:lang w:val="en-GB"/>
+        </w:rPr>
+        <w:t>readFile</w:t>
+      </w:r>
+      <w:proofErr w:type="spellEnd"/>
+      <w:r>
+        <w:rPr>
+          <w:lang w:val="en-GB"/>
+        </w:rPr>
+        <w:t xml:space="preserve"> method the file is read </w:t>
+      </w:r>
+      <w:r>
+        <w:rPr>
+          <w:lang w:val="en-GB"/>
+        </w:rPr>
+        <w:t>and each number is classified</w:t>
+      </w:r>
+      <w:r>
+        <w:rPr>
+          <w:lang w:val="en-GB"/>
+        </w:rPr>
+        <w:t xml:space="preserve"> and stored in one of the three ADTs and the </w:t>
+      </w:r>
+      <w:proofErr w:type="spellStart"/>
+      <w:r>
+        <w:rPr>
+          <w:lang w:val="en-GB"/>
+        </w:rPr>
+        <w:t>writeFile</w:t>
+      </w:r>
+      <w:proofErr w:type="spellEnd"/>
+      <w:r>
+        <w:rPr>
+          <w:lang w:val="en-GB"/>
+        </w:rPr>
+        <w:t xml:space="preserve"> one writes each ADT in different lines of the file.</w:t>
       </w:r>
     </w:p>
     <w:p>
@@ -1636,8 +2459,9 @@
       <w:r>
         <w:rPr>
           <w:noProof/>
-          <w:lang w:eastAsia="ja-JP"/>
-        </w:rPr>
+          <w:lang w:eastAsia="es-ES"/>
+        </w:rPr>
+        <w:lastRenderedPageBreak/>
         <w:drawing>
           <wp:anchor distT="0" distB="0" distL="114300" distR="114300" simplePos="0" relativeHeight="251659264" behindDoc="1" locked="0" layoutInCell="1" allowOverlap="1" wp14:anchorId="40D9C6C4" wp14:editId="7DAB167B">
             <wp:simplePos x="0" y="0"/>
@@ -1670,7 +2494,7 @@
                     <pic:cNvPicPr/>
                   </pic:nvPicPr>
                   <pic:blipFill>
-                    <a:blip r:embed="rId8">
+                    <a:blip r:embed="rId13">
                       <a:extLst>
                         <a:ext uri="{28A0092B-C50C-407E-A947-70E740481C1C}">
                           <a14:useLocalDpi xmlns:a14="http://schemas.microsoft.com/office/drawing/2010/main" val="0"/>
@@ -1808,7 +2632,13 @@
         <w:rPr>
           <w:lang w:val="en-GB"/>
         </w:rPr>
-        <w:t xml:space="preserve"> The following diagram gives an idea of the flow of the program itself.</w:t>
+        <w:t xml:space="preserve"> The following diagram gives an idea of</w:t>
+      </w:r>
+      <w:r>
+        <w:rPr>
+          <w:lang w:val="en-GB"/>
+        </w:rPr>
+        <w:t xml:space="preserve"> the flow of the program itself:</w:t>
       </w:r>
     </w:p>
     <w:p>
@@ -1829,7 +2659,7 @@
 </file>
 
 <file path=word/numbering.xml><?xml version="1.0" encoding="utf-8"?>
-<w:numbering xmlns:wpc="http://schemas.microsoft.com/office/word/2010/wordprocessingCanvas" xmlns:mc="http://schemas.openxmlformats.org/markup-compatibility/2006" xmlns:o="urn:schemas-microsoft-com:office:office" xmlns:r="http://schemas.openxmlformats.org/officeDocument/2006/relationships" xmlns:m="http://schemas.openxmlformats.org/officeDocument/2006/math" xmlns:v="urn:schemas-microsoft-com:vml" xmlns:wp14="http://schemas.microsoft.com/office/word/2010/wordprocessingDrawing" xmlns:wp="http://schemas.openxmlformats.org/drawingml/2006/wordprocessingDrawing" xmlns:w10="urn:schemas-microsoft-com:office:word" xmlns:w="http://schemas.openxmlformats.org/wordprocessingml/2006/main" xmlns:w14="http://schemas.microsoft.com/office/word/2010/wordml" xmlns:w15="http://schemas.microsoft.com/office/word/2012/wordml" xmlns:wpg="http://schemas.microsoft.com/office/word/2010/wordprocessingGroup" xmlns:wpi="http://schemas.microsoft.com/office/word/2010/wordprocessingInk" xmlns:wne="http://schemas.microsoft.com/office/word/2006/wordml" xmlns:wps="http://schemas.microsoft.com/office/word/2010/wordprocessingShape" mc:Ignorable="w14 w15 wp14">
+<w:numbering xmlns:wpc="http://schemas.microsoft.com/office/word/2010/wordprocessingCanvas" xmlns:mc="http://schemas.openxmlformats.org/markup-compatibility/2006" xmlns:o="urn:schemas-microsoft-com:office:office" xmlns:r="http://schemas.openxmlformats.org/officeDocument/2006/relationships" xmlns:m="http://schemas.openxmlformats.org/officeDocument/2006/math" xmlns:v="urn:schemas-microsoft-com:vml" xmlns:wp14="http://schemas.microsoft.com/office/word/2010/wordprocessingDrawing" xmlns:wp="http://schemas.openxmlformats.org/drawingml/2006/wordprocessingDrawing" xmlns:w10="urn:schemas-microsoft-com:office:word" xmlns:w="http://schemas.openxmlformats.org/wordprocessingml/2006/main" xmlns:w14="http://schemas.microsoft.com/office/word/2010/wordml" xmlns:wpg="http://schemas.microsoft.com/office/word/2010/wordprocessingGroup" xmlns:wpi="http://schemas.microsoft.com/office/word/2010/wordprocessingInk" xmlns:wne="http://schemas.microsoft.com/office/word/2006/wordml" xmlns:wps="http://schemas.microsoft.com/office/word/2010/wordprocessingShape" mc:Ignorable="w14 wp14">
   <w:abstractNum w:abstractNumId="0">
     <w:nsid w:val="0BDA4F15"/>
     <w:multiLevelType w:val="hybridMultilevel"/>
@@ -2158,7 +2988,7 @@
 </file>
 
 <file path=word/styles.xml><?xml version="1.0" encoding="utf-8"?>
-<w:styles xmlns:mc="http://schemas.openxmlformats.org/markup-compatibility/2006" xmlns:r="http://schemas.openxmlformats.org/officeDocument/2006/relationships" xmlns:w="http://schemas.openxmlformats.org/wordprocessingml/2006/main" xmlns:w14="http://schemas.microsoft.com/office/word/2010/wordml" xmlns:w15="http://schemas.microsoft.com/office/word/2012/wordml" mc:Ignorable="w14 w15">
+<w:styles xmlns:mc="http://schemas.openxmlformats.org/markup-compatibility/2006" xmlns:r="http://schemas.openxmlformats.org/officeDocument/2006/relationships" xmlns:w="http://schemas.openxmlformats.org/wordprocessingml/2006/main" xmlns:w14="http://schemas.microsoft.com/office/word/2010/wordml" mc:Ignorable="w14">
   <w:docDefaults>
     <w:rPrDefault>
       <w:rPr>
@@ -2174,378 +3004,413 @@
       </w:pPr>
     </w:pPrDefault>
   </w:docDefaults>
-  <w:latentStyles w:defLockedState="0" w:defUIPriority="99" w:defSemiHidden="0" w:defUnhideWhenUsed="0" w:defQFormat="0" w:count="371">
-    <w:lsdException w:name="Normal" w:uiPriority="0" w:qFormat="1"/>
-    <w:lsdException w:name="heading 1" w:uiPriority="9" w:qFormat="1"/>
-    <w:lsdException w:name="heading 2" w:semiHidden="1" w:uiPriority="9" w:unhideWhenUsed="1" w:qFormat="1"/>
-    <w:lsdException w:name="heading 3" w:semiHidden="1" w:uiPriority="9" w:unhideWhenUsed="1" w:qFormat="1"/>
-    <w:lsdException w:name="heading 4" w:semiHidden="1" w:uiPriority="9" w:unhideWhenUsed="1" w:qFormat="1"/>
-    <w:lsdException w:name="heading 5" w:semiHidden="1" w:uiPriority="9" w:unhideWhenUsed="1" w:qFormat="1"/>
-    <w:lsdException w:name="heading 6" w:semiHidden="1" w:uiPriority="9" w:unhideWhenUsed="1" w:qFormat="1"/>
-    <w:lsdException w:name="heading 7" w:semiHidden="1" w:uiPriority="9" w:unhideWhenUsed="1" w:qFormat="1"/>
-    <w:lsdException w:name="heading 8" w:semiHidden="1" w:uiPriority="9" w:unhideWhenUsed="1" w:qFormat="1"/>
-    <w:lsdException w:name="heading 9" w:semiHidden="1" w:uiPriority="9" w:unhideWhenUsed="1" w:qFormat="1"/>
-    <w:lsdException w:name="index 1" w:semiHidden="1" w:unhideWhenUsed="1"/>
-    <w:lsdException w:name="index 2" w:semiHidden="1" w:unhideWhenUsed="1"/>
-    <w:lsdException w:name="index 3" w:semiHidden="1" w:unhideWhenUsed="1"/>
-    <w:lsdException w:name="index 4" w:semiHidden="1" w:unhideWhenUsed="1"/>
-    <w:lsdException w:name="index 5" w:semiHidden="1" w:unhideWhenUsed="1"/>
-    <w:lsdException w:name="index 6" w:semiHidden="1" w:unhideWhenUsed="1"/>
-    <w:lsdException w:name="index 7" w:semiHidden="1" w:unhideWhenUsed="1"/>
-    <w:lsdException w:name="index 8" w:semiHidden="1" w:unhideWhenUsed="1"/>
-    <w:lsdException w:name="index 9" w:semiHidden="1" w:unhideWhenUsed="1"/>
-    <w:lsdException w:name="toc 1" w:semiHidden="1" w:uiPriority="39" w:unhideWhenUsed="1"/>
-    <w:lsdException w:name="toc 2" w:semiHidden="1" w:uiPriority="39" w:unhideWhenUsed="1"/>
-    <w:lsdException w:name="toc 3" w:semiHidden="1" w:uiPriority="39" w:unhideWhenUsed="1"/>
-    <w:lsdException w:name="toc 4" w:semiHidden="1" w:uiPriority="39" w:unhideWhenUsed="1"/>
-    <w:lsdException w:name="toc 5" w:semiHidden="1" w:uiPriority="39" w:unhideWhenUsed="1"/>
-    <w:lsdException w:name="toc 6" w:semiHidden="1" w:uiPriority="39" w:unhideWhenUsed="1"/>
-    <w:lsdException w:name="toc 7" w:semiHidden="1" w:uiPriority="39" w:unhideWhenUsed="1"/>
-    <w:lsdException w:name="toc 8" w:semiHidden="1" w:uiPriority="39" w:unhideWhenUsed="1"/>
-    <w:lsdException w:name="toc 9" w:semiHidden="1" w:uiPriority="39" w:unhideWhenUsed="1"/>
-    <w:lsdException w:name="Normal Indent" w:semiHidden="1" w:unhideWhenUsed="1"/>
-    <w:lsdException w:name="footnote text" w:semiHidden="1" w:unhideWhenUsed="1"/>
-    <w:lsdException w:name="annotation text" w:semiHidden="1" w:unhideWhenUsed="1"/>
-    <w:lsdException w:name="header" w:semiHidden="1" w:unhideWhenUsed="1"/>
-    <w:lsdException w:name="footer" w:semiHidden="1" w:unhideWhenUsed="1"/>
-    <w:lsdException w:name="index heading" w:semiHidden="1" w:unhideWhenUsed="1"/>
-    <w:lsdException w:name="caption" w:semiHidden="1" w:uiPriority="35" w:unhideWhenUsed="1" w:qFormat="1"/>
-    <w:lsdException w:name="table of figures" w:semiHidden="1" w:unhideWhenUsed="1"/>
-    <w:lsdException w:name="envelope address" w:semiHidden="1" w:unhideWhenUsed="1"/>
-    <w:lsdException w:name="envelope return" w:semiHidden="1" w:unhideWhenUsed="1"/>
-    <w:lsdException w:name="footnote reference" w:semiHidden="1" w:unhideWhenUsed="1"/>
-    <w:lsdException w:name="annotation reference" w:semiHidden="1" w:unhideWhenUsed="1"/>
-    <w:lsdException w:name="line number" w:semiHidden="1" w:unhideWhenUsed="1"/>
-    <w:lsdException w:name="page number" w:semiHidden="1" w:unhideWhenUsed="1"/>
-    <w:lsdException w:name="endnote reference" w:semiHidden="1" w:unhideWhenUsed="1"/>
-    <w:lsdException w:name="endnote text" w:semiHidden="1" w:unhideWhenUsed="1"/>
-    <w:lsdException w:name="table of authorities" w:semiHidden="1" w:unhideWhenUsed="1"/>
-    <w:lsdException w:name="macro" w:semiHidden="1" w:unhideWhenUsed="1"/>
-    <w:lsdException w:name="toa heading" w:semiHidden="1" w:unhideWhenUsed="1"/>
-    <w:lsdException w:name="List" w:semiHidden="1" w:unhideWhenUsed="1"/>
-    <w:lsdException w:name="List Bullet" w:semiHidden="1" w:unhideWhenUsed="1"/>
-    <w:lsdException w:name="List Number" w:semiHidden="1" w:unhideWhenUsed="1"/>
-    <w:lsdException w:name="List 2" w:semiHidden="1" w:unhideWhenUsed="1"/>
-    <w:lsdException w:name="List 3" w:semiHidden="1" w:unhideWhenUsed="1"/>
-    <w:lsdException w:name="List 4" w:semiHidden="1" w:unhideWhenUsed="1"/>
-    <w:lsdException w:name="List 5" w:semiHidden="1" w:unhideWhenUsed="1"/>
-    <w:lsdException w:name="List Bullet 2" w:semiHidden="1" w:unhideWhenUsed="1"/>
-    <w:lsdException w:name="List Bullet 3" w:semiHidden="1" w:unhideWhenUsed="1"/>
-    <w:lsdException w:name="List Bullet 4" w:semiHidden="1" w:unhideWhenUsed="1"/>
-    <w:lsdException w:name="List Bullet 5" w:semiHidden="1" w:unhideWhenUsed="1"/>
-    <w:lsdException w:name="List Number 2" w:semiHidden="1" w:unhideWhenUsed="1"/>
-    <w:lsdException w:name="List Number 3" w:semiHidden="1" w:unhideWhenUsed="1"/>
-    <w:lsdException w:name="List Number 4" w:semiHidden="1" w:unhideWhenUsed="1"/>
-    <w:lsdException w:name="List Number 5" w:semiHidden="1" w:unhideWhenUsed="1"/>
-    <w:lsdException w:name="Title" w:uiPriority="10" w:qFormat="1"/>
-    <w:lsdException w:name="Closing" w:semiHidden="1" w:unhideWhenUsed="1"/>
-    <w:lsdException w:name="Signature" w:semiHidden="1" w:unhideWhenUsed="1"/>
-    <w:lsdException w:name="Default Paragraph Font" w:semiHidden="1" w:uiPriority="1" w:unhideWhenUsed="1"/>
-    <w:lsdException w:name="Body Text" w:semiHidden="1" w:unhideWhenUsed="1"/>
-    <w:lsdException w:name="Body Text Indent" w:semiHidden="1" w:unhideWhenUsed="1"/>
-    <w:lsdException w:name="List Continue" w:semiHidden="1" w:unhideWhenUsed="1"/>
-    <w:lsdException w:name="List Continue 2" w:semiHidden="1" w:unhideWhenUsed="1"/>
-    <w:lsdException w:name="List Continue 3" w:semiHidden="1" w:unhideWhenUsed="1"/>
-    <w:lsdException w:name="List Continue 4" w:semiHidden="1" w:unhideWhenUsed="1"/>
-    <w:lsdException w:name="List Continue 5" w:semiHidden="1" w:unhideWhenUsed="1"/>
-    <w:lsdException w:name="Message Header" w:semiHidden="1" w:unhideWhenUsed="1"/>
-    <w:lsdException w:name="Subtitle" w:uiPriority="11" w:qFormat="1"/>
-    <w:lsdException w:name="Salutation" w:semiHidden="1" w:unhideWhenUsed="1"/>
-    <w:lsdException w:name="Date" w:semiHidden="1" w:unhideWhenUsed="1"/>
-    <w:lsdException w:name="Body Text First Indent" w:semiHidden="1" w:unhideWhenUsed="1"/>
-    <w:lsdException w:name="Body Text First Indent 2" w:semiHidden="1" w:unhideWhenUsed="1"/>
-    <w:lsdException w:name="Note Heading" w:semiHidden="1" w:unhideWhenUsed="1"/>
-    <w:lsdException w:name="Body Text 2" w:semiHidden="1" w:unhideWhenUsed="1"/>
-    <w:lsdException w:name="Body Text 3" w:semiHidden="1" w:unhideWhenUsed="1"/>
-    <w:lsdException w:name="Body Text Indent 2" w:semiHidden="1" w:unhideWhenUsed="1"/>
-    <w:lsdException w:name="Body Text Indent 3" w:semiHidden="1" w:unhideWhenUsed="1"/>
-    <w:lsdException w:name="Block Text" w:semiHidden="1" w:unhideWhenUsed="1"/>
-    <w:lsdException w:name="Hyperlink" w:semiHidden="1" w:unhideWhenUsed="1"/>
-    <w:lsdException w:name="FollowedHyperlink" w:semiHidden="1" w:unhideWhenUsed="1"/>
-    <w:lsdException w:name="Strong" w:uiPriority="22" w:qFormat="1"/>
-    <w:lsdException w:name="Emphasis" w:uiPriority="20" w:qFormat="1"/>
-    <w:lsdException w:name="Document Map" w:semiHidden="1" w:unhideWhenUsed="1"/>
-    <w:lsdException w:name="Plain Text" w:semiHidden="1" w:unhideWhenUsed="1"/>
-    <w:lsdException w:name="E-mail Signature" w:semiHidden="1" w:unhideWhenUsed="1"/>
-    <w:lsdException w:name="HTML Top of Form" w:semiHidden="1" w:unhideWhenUsed="1"/>
-    <w:lsdException w:name="HTML Bottom of Form" w:semiHidden="1" w:unhideWhenUsed="1"/>
-    <w:lsdException w:name="Normal (Web)" w:semiHidden="1" w:unhideWhenUsed="1"/>
-    <w:lsdException w:name="HTML Acronym" w:semiHidden="1" w:unhideWhenUsed="1"/>
-    <w:lsdException w:name="HTML Address" w:semiHidden="1" w:unhideWhenUsed="1"/>
-    <w:lsdException w:name="HTML Cite" w:semiHidden="1" w:unhideWhenUsed="1"/>
-    <w:lsdException w:name="HTML Code" w:semiHidden="1" w:unhideWhenUsed="1"/>
-    <w:lsdException w:name="HTML Definition" w:semiHidden="1" w:unhideWhenUsed="1"/>
-    <w:lsdException w:name="HTML Keyboard" w:semiHidden="1" w:unhideWhenUsed="1"/>
-    <w:lsdException w:name="HTML Preformatted" w:semiHidden="1" w:unhideWhenUsed="1"/>
-    <w:lsdException w:name="HTML Sample" w:semiHidden="1" w:unhideWhenUsed="1"/>
-    <w:lsdException w:name="HTML Typewriter" w:semiHidden="1" w:unhideWhenUsed="1"/>
-    <w:lsdException w:name="HTML Variable" w:semiHidden="1" w:unhideWhenUsed="1"/>
-    <w:lsdException w:name="Normal Table" w:semiHidden="1" w:unhideWhenUsed="1"/>
-    <w:lsdException w:name="annotation subject" w:semiHidden="1" w:unhideWhenUsed="1"/>
-    <w:lsdException w:name="No List" w:semiHidden="1" w:unhideWhenUsed="1"/>
-    <w:lsdException w:name="Outline List 1" w:semiHidden="1" w:unhideWhenUsed="1"/>
-    <w:lsdException w:name="Outline List 2" w:semiHidden="1" w:unhideWhenUsed="1"/>
-    <w:lsdException w:name="Outline List 3" w:semiHidden="1" w:unhideWhenUsed="1"/>
-    <w:lsdException w:name="Table Simple 1" w:semiHidden="1" w:unhideWhenUsed="1"/>
-    <w:lsdException w:name="Table Simple 2" w:semiHidden="1" w:unhideWhenUsed="1"/>
-    <w:lsdException w:name="Table Simple 3" w:semiHidden="1" w:unhideWhenUsed="1"/>
-    <w:lsdException w:name="Table Classic 1" w:semiHidden="1" w:unhideWhenUsed="1"/>
-    <w:lsdException w:name="Table Classic 2" w:semiHidden="1" w:unhideWhenUsed="1"/>
-    <w:lsdException w:name="Table Classic 3" w:semiHidden="1" w:unhideWhenUsed="1"/>
-    <w:lsdException w:name="Table Classic 4" w:semiHidden="1" w:unhideWhenUsed="1"/>
-    <w:lsdException w:name="Table Colorful 1" w:semiHidden="1" w:unhideWhenUsed="1"/>
-    <w:lsdException w:name="Table Colorful 2" w:semiHidden="1" w:unhideWhenUsed="1"/>
-    <w:lsdException w:name="Table Colorful 3" w:semiHidden="1" w:unhideWhenUsed="1"/>
-    <w:lsdException w:name="Table Columns 1" w:semiHidden="1" w:unhideWhenUsed="1"/>
-    <w:lsdException w:name="Table Columns 2" w:semiHidden="1" w:unhideWhenUsed="1"/>
-    <w:lsdException w:name="Table Columns 3" w:semiHidden="1" w:unhideWhenUsed="1"/>
-    <w:lsdException w:name="Table Columns 4" w:semiHidden="1" w:unhideWhenUsed="1"/>
-    <w:lsdException w:name="Table Columns 5" w:semiHidden="1" w:unhideWhenUsed="1"/>
-    <w:lsdException w:name="Table Grid 1" w:semiHidden="1" w:unhideWhenUsed="1"/>
-    <w:lsdException w:name="Table Grid 2" w:semiHidden="1" w:unhideWhenUsed="1"/>
-    <w:lsdException w:name="Table Grid 3" w:semiHidden="1" w:unhideWhenUsed="1"/>
-    <w:lsdException w:name="Table Grid 4" w:semiHidden="1" w:unhideWhenUsed="1"/>
-    <w:lsdException w:name="Table Grid 5" w:semiHidden="1" w:unhideWhenUsed="1"/>
-    <w:lsdException w:name="Table Grid 6" w:semiHidden="1" w:unhideWhenUsed="1"/>
-    <w:lsdException w:name="Table Grid 7" w:semiHidden="1" w:unhideWhenUsed="1"/>
-    <w:lsdException w:name="Table Grid 8" w:semiHidden="1" w:unhideWhenUsed="1"/>
-    <w:lsdException w:name="Table List 1" w:semiHidden="1" w:unhideWhenUsed="1"/>
-    <w:lsdException w:name="Table List 2" w:semiHidden="1" w:unhideWhenUsed="1"/>
-    <w:lsdException w:name="Table List 3" w:semiHidden="1" w:unhideWhenUsed="1"/>
-    <w:lsdException w:name="Table List 4" w:semiHidden="1" w:unhideWhenUsed="1"/>
-    <w:lsdException w:name="Table List 5" w:semiHidden="1" w:unhideWhenUsed="1"/>
-    <w:lsdException w:name="Table List 6" w:semiHidden="1" w:unhideWhenUsed="1"/>
-    <w:lsdException w:name="Table List 7" w:semiHidden="1" w:unhideWhenUsed="1"/>
-    <w:lsdException w:name="Table List 8" w:semiHidden="1" w:unhideWhenUsed="1"/>
-    <w:lsdException w:name="Table 3D effects 1" w:semiHidden="1" w:unhideWhenUsed="1"/>
-    <w:lsdException w:name="Table 3D effects 2" w:semiHidden="1" w:unhideWhenUsed="1"/>
-    <w:lsdException w:name="Table 3D effects 3" w:semiHidden="1" w:unhideWhenUsed="1"/>
-    <w:lsdException w:name="Table Contemporary" w:semiHidden="1" w:unhideWhenUsed="1"/>
-    <w:lsdException w:name="Table Elegant" w:semiHidden="1" w:unhideWhenUsed="1"/>
-    <w:lsdException w:name="Table Professional" w:semiHidden="1" w:unhideWhenUsed="1"/>
-    <w:lsdException w:name="Table Subtle 1" w:semiHidden="1" w:unhideWhenUsed="1"/>
-    <w:lsdException w:name="Table Subtle 2" w:semiHidden="1" w:unhideWhenUsed="1"/>
-    <w:lsdException w:name="Table Web 1" w:semiHidden="1" w:unhideWhenUsed="1"/>
-    <w:lsdException w:name="Table Web 2" w:semiHidden="1" w:unhideWhenUsed="1"/>
-    <w:lsdException w:name="Table Web 3" w:semiHidden="1" w:unhideWhenUsed="1"/>
-    <w:lsdException w:name="Balloon Text" w:semiHidden="1" w:unhideWhenUsed="1"/>
-    <w:lsdException w:name="Table Grid" w:uiPriority="39"/>
-    <w:lsdException w:name="Table Theme" w:semiHidden="1" w:unhideWhenUsed="1"/>
-    <w:lsdException w:name="Placeholder Text" w:semiHidden="1"/>
-    <w:lsdException w:name="No Spacing" w:uiPriority="1" w:qFormat="1"/>
-    <w:lsdException w:name="Light Shading" w:uiPriority="60"/>
-    <w:lsdException w:name="Light List" w:uiPriority="61"/>
-    <w:lsdException w:name="Light Grid" w:uiPriority="62"/>
-    <w:lsdException w:name="Medium Shading 1" w:uiPriority="63"/>
-    <w:lsdException w:name="Medium Shading 2" w:uiPriority="64"/>
-    <w:lsdException w:name="Medium List 1" w:uiPriority="65"/>
-    <w:lsdException w:name="Medium List 2" w:uiPriority="66"/>
-    <w:lsdException w:name="Medium Grid 1" w:uiPriority="67"/>
-    <w:lsdException w:name="Medium Grid 2" w:uiPriority="68"/>
-    <w:lsdException w:name="Medium Grid 3" w:uiPriority="69"/>
-    <w:lsdException w:name="Dark List" w:uiPriority="70"/>
-    <w:lsdException w:name="Colorful Shading" w:uiPriority="71"/>
-    <w:lsdException w:name="Colorful List" w:uiPriority="72"/>
-    <w:lsdException w:name="Colorful Grid" w:uiPriority="73"/>
-    <w:lsdException w:name="Light Shading Accent 1" w:uiPriority="60"/>
-    <w:lsdException w:name="Light List Accent 1" w:uiPriority="61"/>
-    <w:lsdException w:name="Light Grid Accent 1" w:uiPriority="62"/>
-    <w:lsdException w:name="Medium Shading 1 Accent 1" w:uiPriority="63"/>
-    <w:lsdException w:name="Medium Shading 2 Accent 1" w:uiPriority="64"/>
-    <w:lsdException w:name="Medium List 1 Accent 1" w:uiPriority="65"/>
-    <w:lsdException w:name="Revision" w:semiHidden="1"/>
-    <w:lsdException w:name="List Paragraph" w:uiPriority="34" w:qFormat="1"/>
-    <w:lsdException w:name="Quote" w:uiPriority="29" w:qFormat="1"/>
-    <w:lsdException w:name="Intense Quote" w:uiPriority="30" w:qFormat="1"/>
-    <w:lsdException w:name="Medium List 2 Accent 1" w:uiPriority="66"/>
-    <w:lsdException w:name="Medium Grid 1 Accent 1" w:uiPriority="67"/>
-    <w:lsdException w:name="Medium Grid 2 Accent 1" w:uiPriority="68"/>
-    <w:lsdException w:name="Medium Grid 3 Accent 1" w:uiPriority="69"/>
-    <w:lsdException w:name="Dark List Accent 1" w:uiPriority="70"/>
-    <w:lsdException w:name="Colorful Shading Accent 1" w:uiPriority="71"/>
-    <w:lsdException w:name="Colorful List Accent 1" w:uiPriority="72"/>
-    <w:lsdException w:name="Colorful Grid Accent 1" w:uiPriority="73"/>
-    <w:lsdException w:name="Light Shading Accent 2" w:uiPriority="60"/>
-    <w:lsdException w:name="Light List Accent 2" w:uiPriority="61"/>
-    <w:lsdException w:name="Light Grid Accent 2" w:uiPriority="62"/>
-    <w:lsdException w:name="Medium Shading 1 Accent 2" w:uiPriority="63"/>
-    <w:lsdException w:name="Medium Shading 2 Accent 2" w:uiPriority="64"/>
-    <w:lsdException w:name="Medium List 1 Accent 2" w:uiPriority="65"/>
-    <w:lsdException w:name="Medium List 2 Accent 2" w:uiPriority="66"/>
-    <w:lsdException w:name="Medium Grid 1 Accent 2" w:uiPriority="67"/>
-    <w:lsdException w:name="Medium Grid 2 Accent 2" w:uiPriority="68"/>
-    <w:lsdException w:name="Medium Grid 3 Accent 2" w:uiPriority="69"/>
-    <w:lsdException w:name="Dark List Accent 2" w:uiPriority="70"/>
-    <w:lsdException w:name="Colorful Shading Accent 2" w:uiPriority="71"/>
-    <w:lsdException w:name="Colorful List Accent 2" w:uiPriority="72"/>
-    <w:lsdException w:name="Colorful Grid Accent 2" w:uiPriority="73"/>
-    <w:lsdException w:name="Light Shading Accent 3" w:uiPriority="60"/>
-    <w:lsdException w:name="Light List Accent 3" w:uiPriority="61"/>
-    <w:lsdException w:name="Light Grid Accent 3" w:uiPriority="62"/>
-    <w:lsdException w:name="Medium Shading 1 Accent 3" w:uiPriority="63"/>
-    <w:lsdException w:name="Medium Shading 2 Accent 3" w:uiPriority="64"/>
-    <w:lsdException w:name="Medium List 1 Accent 3" w:uiPriority="65"/>
-    <w:lsdException w:name="Medium List 2 Accent 3" w:uiPriority="66"/>
-    <w:lsdException w:name="Medium Grid 1 Accent 3" w:uiPriority="67"/>
-    <w:lsdException w:name="Medium Grid 2 Accent 3" w:uiPriority="68"/>
-    <w:lsdException w:name="Medium Grid 3 Accent 3" w:uiPriority="69"/>
-    <w:lsdException w:name="Dark List Accent 3" w:uiPriority="70"/>
-    <w:lsdException w:name="Colorful Shading Accent 3" w:uiPriority="71"/>
-    <w:lsdException w:name="Colorful List Accent 3" w:uiPriority="72"/>
-    <w:lsdException w:name="Colorful Grid Accent 3" w:uiPriority="73"/>
-    <w:lsdException w:name="Light Shading Accent 4" w:uiPriority="60"/>
-    <w:lsdException w:name="Light List Accent 4" w:uiPriority="61"/>
-    <w:lsdException w:name="Light Grid Accent 4" w:uiPriority="62"/>
-    <w:lsdException w:name="Medium Shading 1 Accent 4" w:uiPriority="63"/>
-    <w:lsdException w:name="Medium Shading 2 Accent 4" w:uiPriority="64"/>
-    <w:lsdException w:name="Medium List 1 Accent 4" w:uiPriority="65"/>
-    <w:lsdException w:name="Medium List 2 Accent 4" w:uiPriority="66"/>
-    <w:lsdException w:name="Medium Grid 1 Accent 4" w:uiPriority="67"/>
-    <w:lsdException w:name="Medium Grid 2 Accent 4" w:uiPriority="68"/>
-    <w:lsdException w:name="Medium Grid 3 Accent 4" w:uiPriority="69"/>
-    <w:lsdException w:name="Dark List Accent 4" w:uiPriority="70"/>
-    <w:lsdException w:name="Colorful Shading Accent 4" w:uiPriority="71"/>
-    <w:lsdException w:name="Colorful List Accent 4" w:uiPriority="72"/>
-    <w:lsdException w:name="Colorful Grid Accent 4" w:uiPriority="73"/>
-    <w:lsdException w:name="Light Shading Accent 5" w:uiPriority="60"/>
-    <w:lsdException w:name="Light List Accent 5" w:uiPriority="61"/>
-    <w:lsdException w:name="Light Grid Accent 5" w:uiPriority="62"/>
-    <w:lsdException w:name="Medium Shading 1 Accent 5" w:uiPriority="63"/>
-    <w:lsdException w:name="Medium Shading 2 Accent 5" w:uiPriority="64"/>
-    <w:lsdException w:name="Medium List 1 Accent 5" w:uiPriority="65"/>
-    <w:lsdException w:name="Medium List 2 Accent 5" w:uiPriority="66"/>
-    <w:lsdException w:name="Medium Grid 1 Accent 5" w:uiPriority="67"/>
-    <w:lsdException w:name="Medium Grid 2 Accent 5" w:uiPriority="68"/>
-    <w:lsdException w:name="Medium Grid 3 Accent 5" w:uiPriority="69"/>
-    <w:lsdException w:name="Dark List Accent 5" w:uiPriority="70"/>
-    <w:lsdException w:name="Colorful Shading Accent 5" w:uiPriority="71"/>
-    <w:lsdException w:name="Colorful List Accent 5" w:uiPriority="72"/>
-    <w:lsdException w:name="Colorful Grid Accent 5" w:uiPriority="73"/>
-    <w:lsdException w:name="Light Shading Accent 6" w:uiPriority="60"/>
-    <w:lsdException w:name="Light List Accent 6" w:uiPriority="61"/>
-    <w:lsdException w:name="Light Grid Accent 6" w:uiPriority="62"/>
-    <w:lsdException w:name="Medium Shading 1 Accent 6" w:uiPriority="63"/>
-    <w:lsdException w:name="Medium Shading 2 Accent 6" w:uiPriority="64"/>
-    <w:lsdException w:name="Medium List 1 Accent 6" w:uiPriority="65"/>
-    <w:lsdException w:name="Medium List 2 Accent 6" w:uiPriority="66"/>
-    <w:lsdException w:name="Medium Grid 1 Accent 6" w:uiPriority="67"/>
-    <w:lsdException w:name="Medium Grid 2 Accent 6" w:uiPriority="68"/>
-    <w:lsdException w:name="Medium Grid 3 Accent 6" w:uiPriority="69"/>
-    <w:lsdException w:name="Dark List Accent 6" w:uiPriority="70"/>
-    <w:lsdException w:name="Colorful Shading Accent 6" w:uiPriority="71"/>
-    <w:lsdException w:name="Colorful List Accent 6" w:uiPriority="72"/>
-    <w:lsdException w:name="Colorful Grid Accent 6" w:uiPriority="73"/>
-    <w:lsdException w:name="Subtle Emphasis" w:uiPriority="19" w:qFormat="1"/>
-    <w:lsdException w:name="Intense Emphasis" w:uiPriority="21" w:qFormat="1"/>
-    <w:lsdException w:name="Subtle Reference" w:uiPriority="31" w:qFormat="1"/>
-    <w:lsdException w:name="Intense Reference" w:uiPriority="32" w:qFormat="1"/>
-    <w:lsdException w:name="Book Title" w:uiPriority="33" w:qFormat="1"/>
-    <w:lsdException w:name="Bibliography" w:semiHidden="1" w:uiPriority="37" w:unhideWhenUsed="1"/>
-    <w:lsdException w:name="TOC Heading" w:semiHidden="1" w:uiPriority="39" w:unhideWhenUsed="1" w:qFormat="1"/>
-    <w:lsdException w:name="Plain Table 1" w:uiPriority="41"/>
-    <w:lsdException w:name="Plain Table 2" w:uiPriority="42"/>
-    <w:lsdException w:name="Plain Table 3" w:uiPriority="43"/>
-    <w:lsdException w:name="Plain Table 4" w:uiPriority="44"/>
-    <w:lsdException w:name="Plain Table 5" w:uiPriority="45"/>
-    <w:lsdException w:name="Grid Table Light" w:uiPriority="40"/>
-    <w:lsdException w:name="Grid Table 1 Light" w:uiPriority="46"/>
-    <w:lsdException w:name="Grid Table 2" w:uiPriority="47"/>
-    <w:lsdException w:name="Grid Table 3" w:uiPriority="48"/>
-    <w:lsdException w:name="Grid Table 4" w:uiPriority="49"/>
-    <w:lsdException w:name="Grid Table 5 Dark" w:uiPriority="50"/>
-    <w:lsdException w:name="Grid Table 6 Colorful" w:uiPriority="51"/>
-    <w:lsdException w:name="Grid Table 7 Colorful" w:uiPriority="52"/>
-    <w:lsdException w:name="Grid Table 1 Light Accent 1" w:uiPriority="46"/>
-    <w:lsdException w:name="Grid Table 2 Accent 1" w:uiPriority="47"/>
-    <w:lsdException w:name="Grid Table 3 Accent 1" w:uiPriority="48"/>
-    <w:lsdException w:name="Grid Table 4 Accent 1" w:uiPriority="49"/>
-    <w:lsdException w:name="Grid Table 5 Dark Accent 1" w:uiPriority="50"/>
-    <w:lsdException w:name="Grid Table 6 Colorful Accent 1" w:uiPriority="51"/>
-    <w:lsdException w:name="Grid Table 7 Colorful Accent 1" w:uiPriority="52"/>
-    <w:lsdException w:name="Grid Table 1 Light Accent 2" w:uiPriority="46"/>
-    <w:lsdException w:name="Grid Table 2 Accent 2" w:uiPriority="47"/>
-    <w:lsdException w:name="Grid Table 3 Accent 2" w:uiPriority="48"/>
-    <w:lsdException w:name="Grid Table 4 Accent 2" w:uiPriority="49"/>
-    <w:lsdException w:name="Grid Table 5 Dark Accent 2" w:uiPriority="50"/>
-    <w:lsdException w:name="Grid Table 6 Colorful Accent 2" w:uiPriority="51"/>
-    <w:lsdException w:name="Grid Table 7 Colorful Accent 2" w:uiPriority="52"/>
-    <w:lsdException w:name="Grid Table 1 Light Accent 3" w:uiPriority="46"/>
-    <w:lsdException w:name="Grid Table 2 Accent 3" w:uiPriority="47"/>
-    <w:lsdException w:name="Grid Table 3 Accent 3" w:uiPriority="48"/>
-    <w:lsdException w:name="Grid Table 4 Accent 3" w:uiPriority="49"/>
-    <w:lsdException w:name="Grid Table 5 Dark Accent 3" w:uiPriority="50"/>
-    <w:lsdException w:name="Grid Table 6 Colorful Accent 3" w:uiPriority="51"/>
-    <w:lsdException w:name="Grid Table 7 Colorful Accent 3" w:uiPriority="52"/>
-    <w:lsdException w:name="Grid Table 1 Light Accent 4" w:uiPriority="46"/>
-    <w:lsdException w:name="Grid Table 2 Accent 4" w:uiPriority="47"/>
-    <w:lsdException w:name="Grid Table 3 Accent 4" w:uiPriority="48"/>
-    <w:lsdException w:name="Grid Table 4 Accent 4" w:uiPriority="49"/>
-    <w:lsdException w:name="Grid Table 5 Dark Accent 4" w:uiPriority="50"/>
-    <w:lsdException w:name="Grid Table 6 Colorful Accent 4" w:uiPriority="51"/>
-    <w:lsdException w:name="Grid Table 7 Colorful Accent 4" w:uiPriority="52"/>
-    <w:lsdException w:name="Grid Table 1 Light Accent 5" w:uiPriority="46"/>
-    <w:lsdException w:name="Grid Table 2 Accent 5" w:uiPriority="47"/>
-    <w:lsdException w:name="Grid Table 3 Accent 5" w:uiPriority="48"/>
-    <w:lsdException w:name="Grid Table 4 Accent 5" w:uiPriority="49"/>
-    <w:lsdException w:name="Grid Table 5 Dark Accent 5" w:uiPriority="50"/>
-    <w:lsdException w:name="Grid Table 6 Colorful Accent 5" w:uiPriority="51"/>
-    <w:lsdException w:name="Grid Table 7 Colorful Accent 5" w:uiPriority="52"/>
-    <w:lsdException w:name="Grid Table 1 Light Accent 6" w:uiPriority="46"/>
-    <w:lsdException w:name="Grid Table 2 Accent 6" w:uiPriority="47"/>
-    <w:lsdException w:name="Grid Table 3 Accent 6" w:uiPriority="48"/>
-    <w:lsdException w:name="Grid Table 4 Accent 6" w:uiPriority="49"/>
-    <w:lsdException w:name="Grid Table 5 Dark Accent 6" w:uiPriority="50"/>
-    <w:lsdException w:name="Grid Table 6 Colorful Accent 6" w:uiPriority="51"/>
-    <w:lsdException w:name="Grid Table 7 Colorful Accent 6" w:uiPriority="52"/>
-    <w:lsdException w:name="List Table 1 Light" w:uiPriority="46"/>
-    <w:lsdException w:name="List Table 2" w:uiPriority="47"/>
-    <w:lsdException w:name="List Table 3" w:uiPriority="48"/>
-    <w:lsdException w:name="List Table 4" w:uiPriority="49"/>
-    <w:lsdException w:name="List Table 5 Dark" w:uiPriority="50"/>
-    <w:lsdException w:name="List Table 6 Colorful" w:uiPriority="51"/>
-    <w:lsdException w:name="List Table 7 Colorful" w:uiPriority="52"/>
-    <w:lsdException w:name="List Table 1 Light Accent 1" w:uiPriority="46"/>
-    <w:lsdException w:name="List Table 2 Accent 1" w:uiPriority="47"/>
-    <w:lsdException w:name="List Table 3 Accent 1" w:uiPriority="48"/>
-    <w:lsdException w:name="List Table 4 Accent 1" w:uiPriority="49"/>
-    <w:lsdException w:name="List Table 5 Dark Accent 1" w:uiPriority="50"/>
-    <w:lsdException w:name="List Table 6 Colorful Accent 1" w:uiPriority="51"/>
-    <w:lsdException w:name="List Table 7 Colorful Accent 1" w:uiPriority="52"/>
-    <w:lsdException w:name="List Table 1 Light Accent 2" w:uiPriority="46"/>
-    <w:lsdException w:name="List Table 2 Accent 2" w:uiPriority="47"/>
-    <w:lsdException w:name="List Table 3 Accent 2" w:uiPriority="48"/>
-    <w:lsdException w:name="List Table 4 Accent 2" w:uiPriority="49"/>
-    <w:lsdException w:name="List Table 5 Dark Accent 2" w:uiPriority="50"/>
-    <w:lsdException w:name="List Table 6 Colorful Accent 2" w:uiPriority="51"/>
-    <w:lsdException w:name="List Table 7 Colorful Accent 2" w:uiPriority="52"/>
-    <w:lsdException w:name="List Table 1 Light Accent 3" w:uiPriority="46"/>
-    <w:lsdException w:name="List Table 2 Accent 3" w:uiPriority="47"/>
-    <w:lsdException w:name="List Table 3 Accent 3" w:uiPriority="48"/>
-    <w:lsdException w:name="List Table 4 Accent 3" w:uiPriority="49"/>
-    <w:lsdException w:name="List Table 5 Dark Accent 3" w:uiPriority="50"/>
-    <w:lsdException w:name="List Table 6 Colorful Accent 3" w:uiPriority="51"/>
-    <w:lsdException w:name="List Table 7 Colorful Accent 3" w:uiPriority="52"/>
-    <w:lsdException w:name="List Table 1 Light Accent 4" w:uiPriority="46"/>
-    <w:lsdException w:name="List Table 2 Accent 4" w:uiPriority="47"/>
-    <w:lsdException w:name="List Table 3 Accent 4" w:uiPriority="48"/>
-    <w:lsdException w:name="List Table 4 Accent 4" w:uiPriority="49"/>
-    <w:lsdException w:name="List Table 5 Dark Accent 4" w:uiPriority="50"/>
-    <w:lsdException w:name="List Table 6 Colorful Accent 4" w:uiPriority="51"/>
-    <w:lsdException w:name="List Table 7 Colorful Accent 4" w:uiPriority="52"/>
-    <w:lsdException w:name="List Table 1 Light Accent 5" w:uiPriority="46"/>
-    <w:lsdException w:name="List Table 2 Accent 5" w:uiPriority="47"/>
-    <w:lsdException w:name="List Table 3 Accent 5" w:uiPriority="48"/>
-    <w:lsdException w:name="List Table 4 Accent 5" w:uiPriority="49"/>
-    <w:lsdException w:name="List Table 5 Dark Accent 5" w:uiPriority="50"/>
-    <w:lsdException w:name="List Table 6 Colorful Accent 5" w:uiPriority="51"/>
-    <w:lsdException w:name="List Table 7 Colorful Accent 5" w:uiPriority="52"/>
-    <w:lsdException w:name="List Table 1 Light Accent 6" w:uiPriority="46"/>
-    <w:lsdException w:name="List Table 2 Accent 6" w:uiPriority="47"/>
-    <w:lsdException w:name="List Table 3 Accent 6" w:uiPriority="48"/>
-    <w:lsdException w:name="List Table 4 Accent 6" w:uiPriority="49"/>
-    <w:lsdException w:name="List Table 5 Dark Accent 6" w:uiPriority="50"/>
-    <w:lsdException w:name="List Table 6 Colorful Accent 6" w:uiPriority="51"/>
-    <w:lsdException w:name="List Table 7 Colorful Accent 6" w:uiPriority="52"/>
+  <w:latentStyles w:defLockedState="0" w:defUIPriority="99" w:defSemiHidden="1" w:defUnhideWhenUsed="1" w:defQFormat="0" w:count="267">
+    <w:lsdException w:name="Normal" w:semiHidden="0" w:uiPriority="0" w:unhideWhenUsed="0" w:qFormat="1"/>
+    <w:lsdException w:name="heading 1" w:semiHidden="0" w:uiPriority="9" w:unhideWhenUsed="0" w:qFormat="1"/>
+    <w:lsdException w:name="heading 2" w:uiPriority="9" w:qFormat="1"/>
+    <w:lsdException w:name="heading 3" w:uiPriority="9" w:qFormat="1"/>
+    <w:lsdException w:name="heading 4" w:uiPriority="9" w:qFormat="1"/>
+    <w:lsdException w:name="heading 5" w:uiPriority="9" w:qFormat="1"/>
+    <w:lsdException w:name="heading 6" w:uiPriority="9" w:qFormat="1"/>
+    <w:lsdException w:name="heading 7" w:uiPriority="9" w:qFormat="1"/>
+    <w:lsdException w:name="heading 8" w:uiPriority="9" w:qFormat="1"/>
+    <w:lsdException w:name="heading 9" w:uiPriority="9" w:qFormat="1"/>
+    <w:lsdException w:name="toc 1" w:uiPriority="39"/>
+    <w:lsdException w:name="toc 2" w:uiPriority="39"/>
+    <w:lsdException w:name="toc 3" w:uiPriority="39"/>
+    <w:lsdException w:name="toc 4" w:uiPriority="39"/>
+    <w:lsdException w:name="toc 5" w:uiPriority="39"/>
+    <w:lsdException w:name="toc 6" w:uiPriority="39"/>
+    <w:lsdException w:name="toc 7" w:uiPriority="39"/>
+    <w:lsdException w:name="toc 8" w:uiPriority="39"/>
+    <w:lsdException w:name="toc 9" w:uiPriority="39"/>
+    <w:lsdException w:name="caption" w:uiPriority="35" w:qFormat="1"/>
+    <w:lsdException w:name="Title" w:semiHidden="0" w:uiPriority="10" w:unhideWhenUsed="0" w:qFormat="1"/>
+    <w:lsdException w:name="Default Paragraph Font" w:uiPriority="1"/>
+    <w:lsdException w:name="Subtitle" w:semiHidden="0" w:uiPriority="11" w:unhideWhenUsed="0" w:qFormat="1"/>
+    <w:lsdException w:name="Strong" w:semiHidden="0" w:uiPriority="22" w:unhideWhenUsed="0" w:qFormat="1"/>
+    <w:lsdException w:name="Emphasis" w:semiHidden="0" w:uiPriority="20" w:unhideWhenUsed="0" w:qFormat="1"/>
+    <w:lsdException w:name="Table Grid" w:semiHidden="0" w:uiPriority="39" w:unhideWhenUsed="0"/>
+    <w:lsdException w:name="Placeholder Text" w:unhideWhenUsed="0"/>
+    <w:lsdException w:name="No Spacing" w:semiHidden="0" w:uiPriority="1" w:unhideWhenUsed="0" w:qFormat="1"/>
+    <w:lsdException w:name="Light Shading" w:semiHidden="0" w:uiPriority="60" w:unhideWhenUsed="0"/>
+    <w:lsdException w:name="Light List" w:semiHidden="0" w:uiPriority="61" w:unhideWhenUsed="0"/>
+    <w:lsdException w:name="Light Grid" w:semiHidden="0" w:uiPriority="62" w:unhideWhenUsed="0"/>
+    <w:lsdException w:name="Medium Shading 1" w:semiHidden="0" w:uiPriority="63" w:unhideWhenUsed="0"/>
+    <w:lsdException w:name="Medium Shading 2" w:semiHidden="0" w:uiPriority="64" w:unhideWhenUsed="0"/>
+    <w:lsdException w:name="Medium List 1" w:semiHidden="0" w:uiPriority="65" w:unhideWhenUsed="0"/>
+    <w:lsdException w:name="Medium List 2" w:semiHidden="0" w:uiPriority="66" w:unhideWhenUsed="0"/>
+    <w:lsdException w:name="Medium Grid 1" w:semiHidden="0" w:uiPriority="67" w:unhideWhenUsed="0"/>
+    <w:lsdException w:name="Medium Grid 2" w:semiHidden="0" w:uiPriority="68" w:unhideWhenUsed="0"/>
+    <w:lsdException w:name="Medium Grid 3" w:semiHidden="0" w:uiPriority="69" w:unhideWhenUsed="0"/>
+    <w:lsdException w:name="Dark List" w:semiHidden="0" w:uiPriority="70" w:unhideWhenUsed="0"/>
+    <w:lsdException w:name="Colorful Shading" w:semiHidden="0" w:uiPriority="71" w:unhideWhenUsed="0"/>
+    <w:lsdException w:name="Colorful List" w:semiHidden="0" w:uiPriority="72" w:unhideWhenUsed="0"/>
+    <w:lsdException w:name="Colorful Grid" w:semiHidden="0" w:uiPriority="73" w:unhideWhenUsed="0"/>
+    <w:lsdException w:name="Light Shading Accent 1" w:semiHidden="0" w:uiPriority="60" w:unhideWhenUsed="0"/>
+    <w:lsdException w:name="Light List Accent 1" w:semiHidden="0" w:uiPriority="61" w:unhideWhenUsed="0"/>
+    <w:lsdException w:name="Light Grid Accent 1" w:semiHidden="0" w:uiPriority="62" w:unhideWhenUsed="0"/>
+    <w:lsdException w:name="Medium Shading 1 Accent 1" w:semiHidden="0" w:uiPriority="63" w:unhideWhenUsed="0"/>
+    <w:lsdException w:name="Medium Shading 2 Accent 1" w:semiHidden="0" w:uiPriority="64" w:unhideWhenUsed="0"/>
+    <w:lsdException w:name="Medium List 1 Accent 1" w:semiHidden="0" w:uiPriority="65" w:unhideWhenUsed="0"/>
+    <w:lsdException w:name="Revision" w:unhideWhenUsed="0"/>
+    <w:lsdException w:name="List Paragraph" w:semiHidden="0" w:uiPriority="34" w:unhideWhenUsed="0" w:qFormat="1"/>
+    <w:lsdException w:name="Quote" w:semiHidden="0" w:uiPriority="29" w:unhideWhenUsed="0" w:qFormat="1"/>
+    <w:lsdException w:name="Intense Quote" w:semiHidden="0" w:uiPriority="30" w:unhideWhenUsed="0" w:qFormat="1"/>
+    <w:lsdException w:name="Medium List 2 Accent 1" w:semiHidden="0" w:uiPriority="66" w:unhideWhenUsed="0"/>
+    <w:lsdException w:name="Medium Grid 1 Accent 1" w:semiHidden="0" w:uiPriority="67" w:unhideWhenUsed="0"/>
+    <w:lsdException w:name="Medium Grid 2 Accent 1" w:semiHidden="0" w:uiPriority="68" w:unhideWhenUsed="0"/>
+    <w:lsdException w:name="Medium Grid 3 Accent 1" w:semiHidden="0" w:uiPriority="69" w:unhideWhenUsed="0"/>
+    <w:lsdException w:name="Dark List Accent 1" w:semiHidden="0" w:uiPriority="70" w:unhideWhenUsed="0"/>
+    <w:lsdException w:name="Colorful Shading Accent 1" w:semiHidden="0" w:uiPriority="71" w:unhideWhenUsed="0"/>
+    <w:lsdException w:name="Colorful List Accent 1" w:semiHidden="0" w:uiPriority="72" w:unhideWhenUsed="0"/>
+    <w:lsdException w:name="Colorful Grid Accent 1" w:semiHidden="0" w:uiPriority="73" w:unhideWhenUsed="0"/>
+    <w:lsdException w:name="Light Shading Accent 2" w:semiHidden="0" w:uiPriority="60" w:unhideWhenUsed="0"/>
+    <w:lsdException w:name="Light List Accent 2" w:semiHidden="0" w:uiPriority="61" w:unhideWhenUsed="0"/>
+    <w:lsdException w:name="Light Grid Accent 2" w:semiHidden="0" w:uiPriority="62" w:unhideWhenUsed="0"/>
+    <w:lsdException w:name="Medium Shading 1 Accent 2" w:semiHidden="0" w:uiPriority="63" w:unhideWhenUsed="0"/>
+    <w:lsdException w:name="Medium Shading 2 Accent 2" w:semiHidden="0" w:uiPriority="64" w:unhideWhenUsed="0"/>
+    <w:lsdException w:name="Medium List 1 Accent 2" w:semiHidden="0" w:uiPriority="65" w:unhideWhenUsed="0"/>
+    <w:lsdException w:name="Medium List 2 Accent 2" w:semiHidden="0" w:uiPriority="66" w:unhideWhenUsed="0"/>
+    <w:lsdException w:name="Medium Grid 1 Accent 2" w:semiHidden="0" w:uiPriority="67" w:unhideWhenUsed="0"/>
+    <w:lsdException w:name="Medium Grid 2 Accent 2" w:semiHidden="0" w:uiPriority="68" w:unhideWhenUsed="0"/>
+    <w:lsdException w:name="Medium Grid 3 Accent 2" w:semiHidden="0" w:uiPriority="69" w:unhideWhenUsed="0"/>
+    <w:lsdException w:name="Dark List Accent 2" w:semiHidden="0" w:uiPriority="70" w:unhideWhenUsed="0"/>
+    <w:lsdException w:name="Colorful Shading Accent 2" w:semiHidden="0" w:uiPriority="71" w:unhideWhenUsed="0"/>
+    <w:lsdException w:name="Colorful List Accent 2" w:semiHidden="0" w:uiPriority="72" w:unhideWhenUsed="0"/>
+    <w:lsdException w:name="Colorful Grid Accent 2" w:semiHidden="0" w:uiPriority="73" w:unhideWhenUsed="0"/>
+    <w:lsdException w:name="Light Shading Accent 3" w:semiHidden="0" w:uiPriority="60" w:unhideWhenUsed="0"/>
+    <w:lsdException w:name="Light List Accent 3" w:semiHidden="0" w:uiPriority="61" w:unhideWhenUsed="0"/>
+    <w:lsdException w:name="Light Grid Accent 3" w:semiHidden="0" w:uiPriority="62" w:unhideWhenUsed="0"/>
+    <w:lsdException w:name="Medium Shading 1 Accent 3" w:semiHidden="0" w:uiPriority="63" w:unhideWhenUsed="0"/>
+    <w:lsdException w:name="Medium Shading 2 Accent 3" w:semiHidden="0" w:uiPriority="64" w:unhideWhenUsed="0"/>
+    <w:lsdException w:name="Medium List 1 Accent 3" w:semiHidden="0" w:uiPriority="65" w:unhideWhenUsed="0"/>
+    <w:lsdException w:name="Medium List 2 Accent 3" w:semiHidden="0" w:uiPriority="66" w:unhideWhenUsed="0"/>
+    <w:lsdException w:name="Medium Grid 1 Accent 3" w:semiHidden="0" w:uiPriority="67" w:unhideWhenUsed="0"/>
+    <w:lsdException w:name="Medium Grid 2 Accent 3" w:semiHidden="0" w:uiPriority="68" w:unhideWhenUsed="0"/>
+    <w:lsdException w:name="Medium Grid 3 Accent 3" w:semiHidden="0" w:uiPriority="69" w:unhideWhenUsed="0"/>
+    <w:lsdException w:name="Dark List Accent 3" w:semiHidden="0" w:uiPriority="70" w:unhideWhenUsed="0"/>
+    <w:lsdException w:name="Colorful Shading Accent 3" w:semiHidden="0" w:uiPriority="71" w:unhideWhenUsed="0"/>
+    <w:lsdException w:name="Colorful List Accent 3" w:semiHidden="0" w:uiPriority="72" w:unhideWhenUsed="0"/>
+    <w:lsdException w:name="Colorful Grid Accent 3" w:semiHidden="0" w:uiPriority="73" w:unhideWhenUsed="0"/>
+    <w:lsdException w:name="Light Shading Accent 4" w:semiHidden="0" w:uiPriority="60" w:unhideWhenUsed="0"/>
+    <w:lsdException w:name="Light List Accent 4" w:semiHidden="0" w:uiPriority="61" w:unhideWhenUsed="0"/>
+    <w:lsdException w:name="Light Grid Accent 4" w:semiHidden="0" w:uiPriority="62" w:unhideWhenUsed="0"/>
+    <w:lsdException w:name="Medium Shading 1 Accent 4" w:semiHidden="0" w:uiPriority="63" w:unhideWhenUsed="0"/>
+    <w:lsdException w:name="Medium Shading 2 Accent 4" w:semiHidden="0" w:uiPriority="64" w:unhideWhenUsed="0"/>
+    <w:lsdException w:name="Medium List 1 Accent 4" w:semiHidden="0" w:uiPriority="65" w:unhideWhenUsed="0"/>
+    <w:lsdException w:name="Medium List 2 Accent 4" w:semiHidden="0" w:uiPriority="66" w:unhideWhenUsed="0"/>
+    <w:lsdException w:name="Medium Grid 1 Accent 4" w:semiHidden="0" w:uiPriority="67" w:unhideWhenUsed="0"/>
+    <w:lsdException w:name="Medium Grid 2 Accent 4" w:semiHidden="0" w:uiPriority="68" w:unhideWhenUsed="0"/>
+    <w:lsdException w:name="Medium Grid 3 Accent 4" w:semiHidden="0" w:uiPriority="69" w:unhideWhenUsed="0"/>
+    <w:lsdException w:name="Dark List Accent 4" w:semiHidden="0" w:uiPriority="70" w:unhideWhenUsed="0"/>
+    <w:lsdException w:name="Colorful Shading Accent 4" w:semiHidden="0" w:uiPriority="71" w:unhideWhenUsed="0"/>
+    <w:lsdException w:name="Colorful List Accent 4" w:semiHidden="0" w:uiPriority="72" w:unhideWhenUsed="0"/>
+    <w:lsdException w:name="Colorful Grid Accent 4" w:semiHidden="0" w:uiPriority="73" w:unhideWhenUsed="0"/>
+    <w:lsdException w:name="Light Shading Accent 5" w:semiHidden="0" w:uiPriority="60" w:unhideWhenUsed="0"/>
+    <w:lsdException w:name="Light List Accent 5" w:semiHidden="0" w:uiPriority="61" w:unhideWhenUsed="0"/>
+    <w:lsdException w:name="Light Grid Accent 5" w:semiHidden="0" w:uiPriority="62" w:unhideWhenUsed="0"/>
+    <w:lsdException w:name="Medium Shading 1 Accent 5" w:semiHidden="0" w:uiPriority="63" w:unhideWhenUsed="0"/>
+    <w:lsdException w:name="Medium Shading 2 Accent 5" w:semiHidden="0" w:uiPriority="64" w:unhideWhenUsed="0"/>
+    <w:lsdException w:name="Medium List 1 Accent 5" w:semiHidden="0" w:uiPriority="65" w:unhideWhenUsed="0"/>
+    <w:lsdException w:name="Medium List 2 Accent 5" w:semiHidden="0" w:uiPriority="66" w:unhideWhenUsed="0"/>
+    <w:lsdException w:name="Medium Grid 1 Accent 5" w:semiHidden="0" w:uiPriority="67" w:unhideWhenUsed="0"/>
+    <w:lsdException w:name="Medium Grid 2 Accent 5" w:semiHidden="0" w:uiPriority="68" w:unhideWhenUsed="0"/>
+    <w:lsdException w:name="Medium Grid 3 Accent 5" w:semiHidden="0" w:uiPriority="69" w:unhideWhenUsed="0"/>
+    <w:lsdException w:name="Dark List Accent 5" w:semiHidden="0" w:uiPriority="70" w:unhideWhenUsed="0"/>
+    <w:lsdException w:name="Colorful Shading Accent 5" w:semiHidden="0" w:uiPriority="71" w:unhideWhenUsed="0"/>
+    <w:lsdException w:name="Colorful List Accent 5" w:semiHidden="0" w:uiPriority="72" w:unhideWhenUsed="0"/>
+    <w:lsdException w:name="Colorful Grid Accent 5" w:semiHidden="0" w:uiPriority="73" w:unhideWhenUsed="0"/>
+    <w:lsdException w:name="Light Shading Accent 6" w:semiHidden="0" w:uiPriority="60" w:unhideWhenUsed="0"/>
+    <w:lsdException w:name="Light List Accent 6" w:semiHidden="0" w:uiPriority="61" w:unhideWhenUsed="0"/>
+    <w:lsdException w:name="Light Grid Accent 6" w:semiHidden="0" w:uiPriority="62" w:unhideWhenUsed="0"/>
+    <w:lsdException w:name="Medium Shading 1 Accent 6" w:semiHidden="0" w:uiPriority="63" w:unhideWhenUsed="0"/>
+    <w:lsdException w:name="Medium Shading 2 Accent 6" w:semiHidden="0" w:uiPriority="64" w:unhideWhenUsed="0"/>
+    <w:lsdException w:name="Medium List 1 Accent 6" w:semiHidden="0" w:uiPriority="65" w:unhideWhenUsed="0"/>
+    <w:lsdException w:name="Medium List 2 Accent 6" w:semiHidden="0" w:uiPriority="66" w:unhideWhenUsed="0"/>
+    <w:lsdException w:name="Medium Grid 1 Accent 6" w:semiHidden="0" w:uiPriority="67" w:unhideWhenUsed="0"/>
+    <w:lsdException w:name="Medium Grid 2 Accent 6" w:semiHidden="0" w:uiPriority="68" w:unhideWhenUsed="0"/>
+    <w:lsdException w:name="Medium Grid 3 Accent 6" w:semiHidden="0" w:uiPriority="69" w:unhideWhenUsed="0"/>
+    <w:lsdException w:name="Dark List Accent 6" w:semiHidden="0" w:uiPriority="70" w:unhideWhenUsed="0"/>
+    <w:lsdException w:name="Colorful Shading Accent 6" w:semiHidden="0" w:uiPriority="71" w:unhideWhenUsed="0"/>
+    <w:lsdException w:name="Colorful List Accent 6" w:semiHidden="0" w:uiPriority="72" w:unhideWhenUsed="0"/>
+    <w:lsdException w:name="Colorful Grid Accent 6" w:semiHidden="0" w:uiPriority="73" w:unhideWhenUsed="0"/>
+    <w:lsdException w:name="Subtle Emphasis" w:semiHidden="0" w:uiPriority="19" w:unhideWhenUsed="0" w:qFormat="1"/>
+    <w:lsdException w:name="Intense Emphasis" w:semiHidden="0" w:uiPriority="21" w:unhideWhenUsed="0" w:qFormat="1"/>
+    <w:lsdException w:name="Subtle Reference" w:semiHidden="0" w:uiPriority="31" w:unhideWhenUsed="0" w:qFormat="1"/>
+    <w:lsdException w:name="Intense Reference" w:semiHidden="0" w:uiPriority="32" w:unhideWhenUsed="0" w:qFormat="1"/>
+    <w:lsdException w:name="Book Title" w:semiHidden="0" w:uiPriority="33" w:unhideWhenUsed="0" w:qFormat="1"/>
+    <w:lsdException w:name="Bibliography" w:uiPriority="37"/>
+    <w:lsdException w:name="TOC Heading" w:uiPriority="39" w:qFormat="1"/>
+  </w:latentStyles>
+  <w:style w:type="paragraph" w:default="1" w:styleId="Normal">
+    <w:name w:val="Normal"/>
+    <w:qFormat/>
+  </w:style>
+  <w:style w:type="paragraph" w:styleId="Ttulo1">
+    <w:name w:val="heading 1"/>
+    <w:basedOn w:val="Normal"/>
+    <w:next w:val="Normal"/>
+    <w:link w:val="Ttulo1Car"/>
+    <w:uiPriority w:val="9"/>
+    <w:qFormat/>
+    <w:rsid w:val="00E017EC"/>
+    <w:pPr>
+      <w:keepNext/>
+      <w:keepLines/>
+      <w:spacing w:before="480" w:after="0"/>
+      <w:outlineLvl w:val="0"/>
+    </w:pPr>
+    <w:rPr>
+      <w:rFonts w:asciiTheme="majorHAnsi" w:eastAsiaTheme="majorEastAsia" w:hAnsiTheme="majorHAnsi" w:cstheme="majorBidi"/>
+      <w:b/>
+      <w:bCs/>
+      <w:color w:val="2E74B5" w:themeColor="accent1" w:themeShade="BF"/>
+      <w:sz w:val="28"/>
+      <w:szCs w:val="28"/>
+    </w:rPr>
+  </w:style>
+  <w:style w:type="character" w:default="1" w:styleId="Fuentedeprrafopredeter">
+    <w:name w:val="Default Paragraph Font"/>
+    <w:uiPriority w:val="1"/>
+    <w:semiHidden/>
+    <w:unhideWhenUsed/>
+  </w:style>
+  <w:style w:type="table" w:default="1" w:styleId="Tablanormal">
+    <w:name w:val="Normal Table"/>
+    <w:uiPriority w:val="99"/>
+    <w:semiHidden/>
+    <w:unhideWhenUsed/>
+    <w:tblPr>
+      <w:tblInd w:w="0" w:type="dxa"/>
+      <w:tblCellMar>
+        <w:top w:w="0" w:type="dxa"/>
+        <w:left w:w="108" w:type="dxa"/>
+        <w:bottom w:w="0" w:type="dxa"/>
+        <w:right w:w="108" w:type="dxa"/>
+      </w:tblCellMar>
+    </w:tblPr>
+  </w:style>
+  <w:style w:type="numbering" w:default="1" w:styleId="Sinlista">
+    <w:name w:val="No List"/>
+    <w:uiPriority w:val="99"/>
+    <w:semiHidden/>
+    <w:unhideWhenUsed/>
+  </w:style>
+  <w:style w:type="paragraph" w:styleId="Prrafodelista">
+    <w:name w:val="List Paragraph"/>
+    <w:basedOn w:val="Normal"/>
+    <w:uiPriority w:val="34"/>
+    <w:qFormat/>
+    <w:rsid w:val="002E3A37"/>
+    <w:pPr>
+      <w:ind w:left="720"/>
+      <w:contextualSpacing/>
+    </w:pPr>
+  </w:style>
+  <w:style w:type="paragraph" w:styleId="Textodeglobo">
+    <w:name w:val="Balloon Text"/>
+    <w:basedOn w:val="Normal"/>
+    <w:link w:val="TextodegloboCar"/>
+    <w:uiPriority w:val="99"/>
+    <w:semiHidden/>
+    <w:unhideWhenUsed/>
+    <w:rsid w:val="003A4ED8"/>
+    <w:pPr>
+      <w:spacing w:after="0" w:line="240" w:lineRule="auto"/>
+    </w:pPr>
+    <w:rPr>
+      <w:rFonts w:ascii="Tahoma" w:hAnsi="Tahoma" w:cs="Tahoma"/>
+      <w:sz w:val="16"/>
+      <w:szCs w:val="16"/>
+    </w:rPr>
+  </w:style>
+  <w:style w:type="character" w:customStyle="1" w:styleId="TextodegloboCar">
+    <w:name w:val="Texto de globo Car"/>
+    <w:basedOn w:val="Fuentedeprrafopredeter"/>
+    <w:link w:val="Textodeglobo"/>
+    <w:uiPriority w:val="99"/>
+    <w:semiHidden/>
+    <w:rsid w:val="003A4ED8"/>
+    <w:rPr>
+      <w:rFonts w:ascii="Tahoma" w:hAnsi="Tahoma" w:cs="Tahoma"/>
+      <w:sz w:val="16"/>
+      <w:szCs w:val="16"/>
+    </w:rPr>
+  </w:style>
+  <w:style w:type="character" w:customStyle="1" w:styleId="Ttulo1Car">
+    <w:name w:val="Título 1 Car"/>
+    <w:basedOn w:val="Fuentedeprrafopredeter"/>
+    <w:link w:val="Ttulo1"/>
+    <w:uiPriority w:val="9"/>
+    <w:rsid w:val="00E017EC"/>
+    <w:rPr>
+      <w:rFonts w:asciiTheme="majorHAnsi" w:eastAsiaTheme="majorEastAsia" w:hAnsiTheme="majorHAnsi" w:cstheme="majorBidi"/>
+      <w:b/>
+      <w:bCs/>
+      <w:color w:val="2E74B5" w:themeColor="accent1" w:themeShade="BF"/>
+      <w:sz w:val="28"/>
+      <w:szCs w:val="28"/>
+    </w:rPr>
+  </w:style>
+</w:styles>
+</file>
+
+<file path=word/stylesWithEffects.xml><?xml version="1.0" encoding="utf-8"?>
+<w:styles xmlns:wpc="http://schemas.microsoft.com/office/word/2010/wordprocessingCanvas" xmlns:mc="http://schemas.openxmlformats.org/markup-compatibility/2006" xmlns:o="urn:schemas-microsoft-com:office:office" xmlns:r="http://schemas.openxmlformats.org/officeDocument/2006/relationships" xmlns:m="http://schemas.openxmlformats.org/officeDocument/2006/math" xmlns:v="urn:schemas-microsoft-com:vml" xmlns:wp14="http://schemas.microsoft.com/office/word/2010/wordprocessingDrawing" xmlns:wp="http://schemas.openxmlformats.org/drawingml/2006/wordprocessingDrawing" xmlns:w10="urn:schemas-microsoft-com:office:word" xmlns:w="http://schemas.openxmlformats.org/wordprocessingml/2006/main" xmlns:w14="http://schemas.microsoft.com/office/word/2010/wordml" xmlns:wpg="http://schemas.microsoft.com/office/word/2010/wordprocessingGroup" xmlns:wpi="http://schemas.microsoft.com/office/word/2010/wordprocessingInk" xmlns:wne="http://schemas.microsoft.com/office/word/2006/wordml" xmlns:wps="http://schemas.microsoft.com/office/word/2010/wordprocessingShape" mc:Ignorable="w14 wp14">
+  <w:docDefaults>
+    <w:rPrDefault>
+      <w:rPr>
+        <w:rFonts w:asciiTheme="minorHAnsi" w:eastAsiaTheme="minorHAnsi" w:hAnsiTheme="minorHAnsi" w:cstheme="minorBidi"/>
+        <w:sz w:val="22"/>
+        <w:szCs w:val="22"/>
+        <w:lang w:val="es-ES" w:eastAsia="en-US" w:bidi="ar-SA"/>
+      </w:rPr>
+    </w:rPrDefault>
+    <w:pPrDefault>
+      <w:pPr>
+        <w:spacing w:after="160" w:line="259" w:lineRule="auto"/>
+      </w:pPr>
+    </w:pPrDefault>
+  </w:docDefaults>
+  <w:latentStyles w:defLockedState="0" w:defUIPriority="99" w:defSemiHidden="1" w:defUnhideWhenUsed="1" w:defQFormat="0" w:count="267">
+    <w:lsdException w:name="Normal" w:semiHidden="0" w:uiPriority="0" w:unhideWhenUsed="0" w:qFormat="1"/>
+    <w:lsdException w:name="heading 1" w:semiHidden="0" w:uiPriority="9" w:unhideWhenUsed="0" w:qFormat="1"/>
+    <w:lsdException w:name="heading 2" w:uiPriority="9" w:qFormat="1"/>
+    <w:lsdException w:name="heading 3" w:uiPriority="9" w:qFormat="1"/>
+    <w:lsdException w:name="heading 4" w:uiPriority="9" w:qFormat="1"/>
+    <w:lsdException w:name="heading 5" w:uiPriority="9" w:qFormat="1"/>
+    <w:lsdException w:name="heading 6" w:uiPriority="9" w:qFormat="1"/>
+    <w:lsdException w:name="heading 7" w:uiPriority="9" w:qFormat="1"/>
+    <w:lsdException w:name="heading 8" w:uiPriority="9" w:qFormat="1"/>
+    <w:lsdException w:name="heading 9" w:uiPriority="9" w:qFormat="1"/>
+    <w:lsdException w:name="toc 1" w:uiPriority="39"/>
+    <w:lsdException w:name="toc 2" w:uiPriority="39"/>
+    <w:lsdException w:name="toc 3" w:uiPriority="39"/>
+    <w:lsdException w:name="toc 4" w:uiPriority="39"/>
+    <w:lsdException w:name="toc 5" w:uiPriority="39"/>
+    <w:lsdException w:name="toc 6" w:uiPriority="39"/>
+    <w:lsdException w:name="toc 7" w:uiPriority="39"/>
+    <w:lsdException w:name="toc 8" w:uiPriority="39"/>
+    <w:lsdException w:name="toc 9" w:uiPriority="39"/>
+    <w:lsdException w:name="caption" w:uiPriority="35" w:qFormat="1"/>
+    <w:lsdException w:name="Title" w:semiHidden="0" w:uiPriority="10" w:unhideWhenUsed="0" w:qFormat="1"/>
+    <w:lsdException w:name="Default Paragraph Font" w:uiPriority="1"/>
+    <w:lsdException w:name="Subtitle" w:semiHidden="0" w:uiPriority="11" w:unhideWhenUsed="0" w:qFormat="1"/>
+    <w:lsdException w:name="Strong" w:semiHidden="0" w:uiPriority="22" w:unhideWhenUsed="0" w:qFormat="1"/>
+    <w:lsdException w:name="Emphasis" w:semiHidden="0" w:uiPriority="20" w:unhideWhenUsed="0" w:qFormat="1"/>
+    <w:lsdException w:name="Table Grid" w:semiHidden="0" w:uiPriority="39" w:unhideWhenUsed="0"/>
+    <w:lsdException w:name="Placeholder Text" w:unhideWhenUsed="0"/>
+    <w:lsdException w:name="No Spacing" w:semiHidden="0" w:uiPriority="1" w:unhideWhenUsed="0" w:qFormat="1"/>
+    <w:lsdException w:name="Light Shading" w:semiHidden="0" w:uiPriority="60" w:unhideWhenUsed="0"/>
+    <w:lsdException w:name="Light List" w:semiHidden="0" w:uiPriority="61" w:unhideWhenUsed="0"/>
+    <w:lsdException w:name="Light Grid" w:semiHidden="0" w:uiPriority="62" w:unhideWhenUsed="0"/>
+    <w:lsdException w:name="Medium Shading 1" w:semiHidden="0" w:uiPriority="63" w:unhideWhenUsed="0"/>
+    <w:lsdException w:name="Medium Shading 2" w:semiHidden="0" w:uiPriority="64" w:unhideWhenUsed="0"/>
+    <w:lsdException w:name="Medium List 1" w:semiHidden="0" w:uiPriority="65" w:unhideWhenUsed="0"/>
+    <w:lsdException w:name="Medium List 2" w:semiHidden="0" w:uiPriority="66" w:unhideWhenUsed="0"/>
+    <w:lsdException w:name="Medium Grid 1" w:semiHidden="0" w:uiPriority="67" w:unhideWhenUsed="0"/>
+    <w:lsdException w:name="Medium Grid 2" w:semiHidden="0" w:uiPriority="68" w:unhideWhenUsed="0"/>
+    <w:lsdException w:name="Medium Grid 3" w:semiHidden="0" w:uiPriority="69" w:unhideWhenUsed="0"/>
+    <w:lsdException w:name="Dark List" w:semiHidden="0" w:uiPriority="70" w:unhideWhenUsed="0"/>
+    <w:lsdException w:name="Colorful Shading" w:semiHidden="0" w:uiPriority="71" w:unhideWhenUsed="0"/>
+    <w:lsdException w:name="Colorful List" w:semiHidden="0" w:uiPriority="72" w:unhideWhenUsed="0"/>
+    <w:lsdException w:name="Colorful Grid" w:semiHidden="0" w:uiPriority="73" w:unhideWhenUsed="0"/>
+    <w:lsdException w:name="Light Shading Accent 1" w:semiHidden="0" w:uiPriority="60" w:unhideWhenUsed="0"/>
+    <w:lsdException w:name="Light List Accent 1" w:semiHidden="0" w:uiPriority="61" w:unhideWhenUsed="0"/>
+    <w:lsdException w:name="Light Grid Accent 1" w:semiHidden="0" w:uiPriority="62" w:unhideWhenUsed="0"/>
+    <w:lsdException w:name="Medium Shading 1 Accent 1" w:semiHidden="0" w:uiPriority="63" w:unhideWhenUsed="0"/>
+    <w:lsdException w:name="Medium Shading 2 Accent 1" w:semiHidden="0" w:uiPriority="64" w:unhideWhenUsed="0"/>
+    <w:lsdException w:name="Medium List 1 Accent 1" w:semiHidden="0" w:uiPriority="65" w:unhideWhenUsed="0"/>
+    <w:lsdException w:name="Revision" w:unhideWhenUsed="0"/>
+    <w:lsdException w:name="List Paragraph" w:semiHidden="0" w:uiPriority="34" w:unhideWhenUsed="0" w:qFormat="1"/>
+    <w:lsdException w:name="Quote" w:semiHidden="0" w:uiPriority="29" w:unhideWhenUsed="0" w:qFormat="1"/>
+    <w:lsdException w:name="Intense Quote" w:semiHidden="0" w:uiPriority="30" w:unhideWhenUsed="0" w:qFormat="1"/>
+    <w:lsdException w:name="Medium List 2 Accent 1" w:semiHidden="0" w:uiPriority="66" w:unhideWhenUsed="0"/>
+    <w:lsdException w:name="Medium Grid 1 Accent 1" w:semiHidden="0" w:uiPriority="67" w:unhideWhenUsed="0"/>
+    <w:lsdException w:name="Medium Grid 2 Accent 1" w:semiHidden="0" w:uiPriority="68" w:unhideWhenUsed="0"/>
+    <w:lsdException w:name="Medium Grid 3 Accent 1" w:semiHidden="0" w:uiPriority="69" w:unhideWhenUsed="0"/>
+    <w:lsdException w:name="Dark List Accent 1" w:semiHidden="0" w:uiPriority="70" w:unhideWhenUsed="0"/>
+    <w:lsdException w:name="Colorful Shading Accent 1" w:semiHidden="0" w:uiPriority="71" w:unhideWhenUsed="0"/>
+    <w:lsdException w:name="Colorful List Accent 1" w:semiHidden="0" w:uiPriority="72" w:unhideWhenUsed="0"/>
+    <w:lsdException w:name="Colorful Grid Accent 1" w:semiHidden="0" w:uiPriority="73" w:unhideWhenUsed="0"/>
+    <w:lsdException w:name="Light Shading Accent 2" w:semiHidden="0" w:uiPriority="60" w:unhideWhenUsed="0"/>
+    <w:lsdException w:name="Light List Accent 2" w:semiHidden="0" w:uiPriority="61" w:unhideWhenUsed="0"/>
+    <w:lsdException w:name="Light Grid Accent 2" w:semiHidden="0" w:uiPriority="62" w:unhideWhenUsed="0"/>
+    <w:lsdException w:name="Medium Shading 1 Accent 2" w:semiHidden="0" w:uiPriority="63" w:unhideWhenUsed="0"/>
+    <w:lsdException w:name="Medium Shading 2 Accent 2" w:semiHidden="0" w:uiPriority="64" w:unhideWhenUsed="0"/>
+    <w:lsdException w:name="Medium List 1 Accent 2" w:semiHidden="0" w:uiPriority="65" w:unhideWhenUsed="0"/>
+    <w:lsdException w:name="Medium List 2 Accent 2" w:semiHidden="0" w:uiPriority="66" w:unhideWhenUsed="0"/>
+    <w:lsdException w:name="Medium Grid 1 Accent 2" w:semiHidden="0" w:uiPriority="67" w:unhideWhenUsed="0"/>
+    <w:lsdException w:name="Medium Grid 2 Accent 2" w:semiHidden="0" w:uiPriority="68" w:unhideWhenUsed="0"/>
+    <w:lsdException w:name="Medium Grid 3 Accent 2" w:semiHidden="0" w:uiPriority="69" w:unhideWhenUsed="0"/>
+    <w:lsdException w:name="Dark List Accent 2" w:semiHidden="0" w:uiPriority="70" w:unhideWhenUsed="0"/>
+    <w:lsdException w:name="Colorful Shading Accent 2" w:semiHidden="0" w:uiPriority="71" w:unhideWhenUsed="0"/>
+    <w:lsdException w:name="Colorful List Accent 2" w:semiHidden="0" w:uiPriority="72" w:unhideWhenUsed="0"/>
+    <w:lsdException w:name="Colorful Grid Accent 2" w:semiHidden="0" w:uiPriority="73" w:unhideWhenUsed="0"/>
+    <w:lsdException w:name="Light Shading Accent 3" w:semiHidden="0" w:uiPriority="60" w:unhideWhenUsed="0"/>
+    <w:lsdException w:name="Light List Accent 3" w:semiHidden="0" w:uiPriority="61" w:unhideWhenUsed="0"/>
+    <w:lsdException w:name="Light Grid Accent 3" w:semiHidden="0" w:uiPriority="62" w:unhideWhenUsed="0"/>
+    <w:lsdException w:name="Medium Shading 1 Accent 3" w:semiHidden="0" w:uiPriority="63" w:unhideWhenUsed="0"/>
+    <w:lsdException w:name="Medium Shading 2 Accent 3" w:semiHidden="0" w:uiPriority="64" w:unhideWhenUsed="0"/>
+    <w:lsdException w:name="Medium List 1 Accent 3" w:semiHidden="0" w:uiPriority="65" w:unhideWhenUsed="0"/>
+    <w:lsdException w:name="Medium List 2 Accent 3" w:semiHidden="0" w:uiPriority="66" w:unhideWhenUsed="0"/>
+    <w:lsdException w:name="Medium Grid 1 Accent 3" w:semiHidden="0" w:uiPriority="67" w:unhideWhenUsed="0"/>
+    <w:lsdException w:name="Medium Grid 2 Accent 3" w:semiHidden="0" w:uiPriority="68" w:unhideWhenUsed="0"/>
+    <w:lsdException w:name="Medium Grid 3 Accent 3" w:semiHidden="0" w:uiPriority="69" w:unhideWhenUsed="0"/>
+    <w:lsdException w:name="Dark List Accent 3" w:semiHidden="0" w:uiPriority="70" w:unhideWhenUsed="0"/>
+    <w:lsdException w:name="Colorful Shading Accent 3" w:semiHidden="0" w:uiPriority="71" w:unhideWhenUsed="0"/>
+    <w:lsdException w:name="Colorful List Accent 3" w:semiHidden="0" w:uiPriority="72" w:unhideWhenUsed="0"/>
+    <w:lsdException w:name="Colorful Grid Accent 3" w:semiHidden="0" w:uiPriority="73" w:unhideWhenUsed="0"/>
+    <w:lsdException w:name="Light Shading Accent 4" w:semiHidden="0" w:uiPriority="60" w:unhideWhenUsed="0"/>
+    <w:lsdException w:name="Light List Accent 4" w:semiHidden="0" w:uiPriority="61" w:unhideWhenUsed="0"/>
+    <w:lsdException w:name="Light Grid Accent 4" w:semiHidden="0" w:uiPriority="62" w:unhideWhenUsed="0"/>
+    <w:lsdException w:name="Medium Shading 1 Accent 4" w:semiHidden="0" w:uiPriority="63" w:unhideWhenUsed="0"/>
+    <w:lsdException w:name="Medium Shading 2 Accent 4" w:semiHidden="0" w:uiPriority="64" w:unhideWhenUsed="0"/>
+    <w:lsdException w:name="Medium List 1 Accent 4" w:semiHidden="0" w:uiPriority="65" w:unhideWhenUsed="0"/>
+    <w:lsdException w:name="Medium List 2 Accent 4" w:semiHidden="0" w:uiPriority="66" w:unhideWhenUsed="0"/>
+    <w:lsdException w:name="Medium Grid 1 Accent 4" w:semiHidden="0" w:uiPriority="67" w:unhideWhenUsed="0"/>
+    <w:lsdException w:name="Medium Grid 2 Accent 4" w:semiHidden="0" w:uiPriority="68" w:unhideWhenUsed="0"/>
+    <w:lsdException w:name="Medium Grid 3 Accent 4" w:semiHidden="0" w:uiPriority="69" w:unhideWhenUsed="0"/>
+    <w:lsdException w:name="Dark List Accent 4" w:semiHidden="0" w:uiPriority="70" w:unhideWhenUsed="0"/>
+    <w:lsdException w:name="Colorful Shading Accent 4" w:semiHidden="0" w:uiPriority="71" w:unhideWhenUsed="0"/>
+    <w:lsdException w:name="Colorful List Accent 4" w:semiHidden="0" w:uiPriority="72" w:unhideWhenUsed="0"/>
+    <w:lsdException w:name="Colorful Grid Accent 4" w:semiHidden="0" w:uiPriority="73" w:unhideWhenUsed="0"/>
+    <w:lsdException w:name="Light Shading Accent 5" w:semiHidden="0" w:uiPriority="60" w:unhideWhenUsed="0"/>
+    <w:lsdException w:name="Light List Accent 5" w:semiHidden="0" w:uiPriority="61" w:unhideWhenUsed="0"/>
+    <w:lsdException w:name="Light Grid Accent 5" w:semiHidden="0" w:uiPriority="62" w:unhideWhenUsed="0"/>
+    <w:lsdException w:name="Medium Shading 1 Accent 5" w:semiHidden="0" w:uiPriority="63" w:unhideWhenUsed="0"/>
+    <w:lsdException w:name="Medium Shading 2 Accent 5" w:semiHidden="0" w:uiPriority="64" w:unhideWhenUsed="0"/>
+    <w:lsdException w:name="Medium List 1 Accent 5" w:semiHidden="0" w:uiPriority="65" w:unhideWhenUsed="0"/>
+    <w:lsdException w:name="Medium List 2 Accent 5" w:semiHidden="0" w:uiPriority="66" w:unhideWhenUsed="0"/>
+    <w:lsdException w:name="Medium Grid 1 Accent 5" w:semiHidden="0" w:uiPriority="67" w:unhideWhenUsed="0"/>
+    <w:lsdException w:name="Medium Grid 2 Accent 5" w:semiHidden="0" w:uiPriority="68" w:unhideWhenUsed="0"/>
+    <w:lsdException w:name="Medium Grid 3 Accent 5" w:semiHidden="0" w:uiPriority="69" w:unhideWhenUsed="0"/>
+    <w:lsdException w:name="Dark List Accent 5" w:semiHidden="0" w:uiPriority="70" w:unhideWhenUsed="0"/>
+    <w:lsdException w:name="Colorful Shading Accent 5" w:semiHidden="0" w:uiPriority="71" w:unhideWhenUsed="0"/>
+    <w:lsdException w:name="Colorful List Accent 5" w:semiHidden="0" w:uiPriority="72" w:unhideWhenUsed="0"/>
+    <w:lsdException w:name="Colorful Grid Accent 5" w:semiHidden="0" w:uiPriority="73" w:unhideWhenUsed="0"/>
+    <w:lsdException w:name="Light Shading Accent 6" w:semiHidden="0" w:uiPriority="60" w:unhideWhenUsed="0"/>
+    <w:lsdException w:name="Light List Accent 6" w:semiHidden="0" w:uiPriority="61" w:unhideWhenUsed="0"/>
+    <w:lsdException w:name="Light Grid Accent 6" w:semiHidden="0" w:uiPriority="62" w:unhideWhenUsed="0"/>
+    <w:lsdException w:name="Medium Shading 1 Accent 6" w:semiHidden="0" w:uiPriority="63" w:unhideWhenUsed="0"/>
+    <w:lsdException w:name="Medium Shading 2 Accent 6" w:semiHidden="0" w:uiPriority="64" w:unhideWhenUsed="0"/>
+    <w:lsdException w:name="Medium List 1 Accent 6" w:semiHidden="0" w:uiPriority="65" w:unhideWhenUsed="0"/>
+    <w:lsdException w:name="Medium List 2 Accent 6" w:semiHidden="0" w:uiPriority="66" w:unhideWhenUsed="0"/>
+    <w:lsdException w:name="Medium Grid 1 Accent 6" w:semiHidden="0" w:uiPriority="67" w:unhideWhenUsed="0"/>
+    <w:lsdException w:name="Medium Grid 2 Accent 6" w:semiHidden="0" w:uiPriority="68" w:unhideWhenUsed="0"/>
+    <w:lsdException w:name="Medium Grid 3 Accent 6" w:semiHidden="0" w:uiPriority="69" w:unhideWhenUsed="0"/>
+    <w:lsdException w:name="Dark List Accent 6" w:semiHidden="0" w:uiPriority="70" w:unhideWhenUsed="0"/>
+    <w:lsdException w:name="Colorful Shading Accent 6" w:semiHidden="0" w:uiPriority="71" w:unhideWhenUsed="0"/>
+    <w:lsdException w:name="Colorful List Accent 6" w:semiHidden="0" w:uiPriority="72" w:unhideWhenUsed="0"/>
+    <w:lsdException w:name="Colorful Grid Accent 6" w:semiHidden="0" w:uiPriority="73" w:unhideWhenUsed="0"/>
+    <w:lsdException w:name="Subtle Emphasis" w:semiHidden="0" w:uiPriority="19" w:unhideWhenUsed="0" w:qFormat="1"/>
+    <w:lsdException w:name="Intense Emphasis" w:semiHidden="0" w:uiPriority="21" w:unhideWhenUsed="0" w:qFormat="1"/>
+    <w:lsdException w:name="Subtle Reference" w:semiHidden="0" w:uiPriority="31" w:unhideWhenUsed="0" w:qFormat="1"/>
+    <w:lsdException w:name="Intense Reference" w:semiHidden="0" w:uiPriority="32" w:unhideWhenUsed="0" w:qFormat="1"/>
+    <w:lsdException w:name="Book Title" w:semiHidden="0" w:uiPriority="33" w:unhideWhenUsed="0" w:qFormat="1"/>
+    <w:lsdException w:name="Bibliography" w:uiPriority="37"/>
+    <w:lsdException w:name="TOC Heading" w:uiPriority="39" w:qFormat="1"/>
   </w:latentStyles>
   <w:style w:type="paragraph" w:default="1" w:styleId="Normal">
     <w:name w:val="Normal"/>
@@ -2915,7 +3780,7 @@
   <a:extraClrSchemeLst/>
   <a:extLst>
     <a:ext uri="{05A4C25C-085E-4340-85A3-A5531E510DB2}">
-      <thm15:themeFamily xmlns:thm15="http://schemas.microsoft.com/office/thememl/2012/main" name="Office Theme" id="{62F939B6-93AF-4DB8-9C6B-D6C7DFDC589F}" vid="{4A3C46E8-61CC-4603-A589-7422A47A8E4A}"/>
+      <thm15:themeFamily xmlns="" xmlns:thm15="http://schemas.microsoft.com/office/thememl/2012/main" name="Office Theme" id="{62F939B6-93AF-4DB8-9C6B-D6C7DFDC589F}" vid="{4A3C46E8-61CC-4603-A589-7422A47A8E4A}"/>
     </a:ext>
   </a:extLst>
 </a:theme>

</xml_diff>

<commit_message>
Fixed a lot of code. See description.
- Added a menu in main. Make it pretty or whatever.
- Erased makeNull of Queue and added listQueue
- renamed top, giveTop and giveFront
- Made a minor edit in the class diagram and the doc. Whoops.
- Weird bug successfuly added. See Issues.
</commit_message>
<xml_diff>
--- a/Proyect.docx
+++ b/Proyect.docx
@@ -1804,7 +1804,20 @@
         <w:rPr>
           <w:lang w:val="en-GB"/>
         </w:rPr>
-        <w:t xml:space="preserve"> everything in it and printing it</w:t>
+        <w:t xml:space="preserve"> everything in it and printing it. While doing this would destroy the queue, we don’t need to worry as long as we’re doing it with a copy.</w:t>
+      </w:r>
+    </w:p>
+    <w:p>
+      <w:pPr>
+        <w:rPr>
+          <w:lang w:val="en-GB"/>
+        </w:rPr>
+      </w:pPr>
+      <w:r>
+        <w:rPr>
+          <w:lang w:val="en-GB"/>
+        </w:rPr>
+        <w:t>As for the classes themselves, we will be using the following</w:t>
       </w:r>
       <w:bookmarkStart w:id="0" w:name="_GoBack"/>
       <w:bookmarkEnd w:id="0"/>
@@ -1812,20 +1825,7 @@
         <w:rPr>
           <w:lang w:val="en-GB"/>
         </w:rPr>
-        <w:t>. While doing this would destroy the queue, we don’t need to worry as long as we’re doing it with a copy.</w:t>
-      </w:r>
-    </w:p>
-    <w:p>
-      <w:pPr>
-        <w:rPr>
-          <w:lang w:val="en-GB"/>
-        </w:rPr>
-      </w:pPr>
-      <w:r>
-        <w:rPr>
-          <w:lang w:val="en-GB"/>
-        </w:rPr>
-        <w:t>As for the classes themselves, we will be using the following class diagram. It lists the classes themselves as well as the attributes and the methods used by them.</w:t>
+        <w:t xml:space="preserve"> class diagram. It lists the classes themselves as well as the attributes and the methods used by them.</w:t>
       </w:r>
     </w:p>
     <w:p>
@@ -1841,25 +1841,9 @@
         </w:rPr>
         <w:lastRenderedPageBreak/>
         <w:drawing>
-          <wp:anchor distT="0" distB="0" distL="114300" distR="114300" simplePos="0" relativeHeight="251660288" behindDoc="1" locked="0" layoutInCell="1" allowOverlap="1" wp14:anchorId="19DA32A3" wp14:editId="62D54B23">
-            <wp:simplePos x="0" y="0"/>
-            <wp:positionH relativeFrom="column">
-              <wp:posOffset>-39370</wp:posOffset>
-            </wp:positionH>
-            <wp:positionV relativeFrom="paragraph">
-              <wp:posOffset>56515</wp:posOffset>
-            </wp:positionV>
-            <wp:extent cx="5168900" cy="3343275"/>
-            <wp:effectExtent l="0" t="0" r="0" b="9525"/>
-            <wp:wrapTight wrapText="bothSides">
-              <wp:wrapPolygon edited="0">
-                <wp:start x="0" y="0"/>
-                <wp:lineTo x="0" y="21538"/>
-                <wp:lineTo x="21494" y="21538"/>
-                <wp:lineTo x="21494" y="0"/>
-                <wp:lineTo x="0" y="0"/>
-              </wp:wrapPolygon>
-            </wp:wrapTight>
+          <wp:inline distT="0" distB="0" distL="0" distR="0">
+            <wp:extent cx="5168900" cy="3342640"/>
+            <wp:effectExtent l="0" t="0" r="0" b="0"/>
             <wp:docPr id="5" name="0 Imagen"/>
             <wp:cNvGraphicFramePr>
               <a:graphicFrameLocks xmlns:a="http://schemas.openxmlformats.org/drawingml/2006/main" noChangeAspect="1"/>
@@ -1886,7 +1870,7 @@
                   <pic:spPr>
                     <a:xfrm>
                       <a:off x="0" y="0"/>
-                      <a:ext cx="5168900" cy="3343275"/>
+                      <a:ext cx="5168900" cy="3342640"/>
                     </a:xfrm>
                     <a:prstGeom prst="rect">
                       <a:avLst/>
@@ -1895,13 +1879,7 @@
                 </pic:pic>
               </a:graphicData>
             </a:graphic>
-            <wp14:sizeRelH relativeFrom="page">
-              <wp14:pctWidth>0</wp14:pctWidth>
-            </wp14:sizeRelH>
-            <wp14:sizeRelV relativeFrom="page">
-              <wp14:pctHeight>0</wp14:pctHeight>
-            </wp14:sizeRelV>
-          </wp:anchor>
+          </wp:inline>
         </w:drawing>
       </w:r>
     </w:p>
@@ -3780,7 +3758,7 @@
   <a:extraClrSchemeLst/>
   <a:extLst>
     <a:ext uri="{05A4C25C-085E-4340-85A3-A5531E510DB2}">
-      <thm15:themeFamily xmlns="" xmlns:thm15="http://schemas.microsoft.com/office/thememl/2012/main" name="Office Theme" id="{62F939B6-93AF-4DB8-9C6B-D6C7DFDC589F}" vid="{4A3C46E8-61CC-4603-A589-7422A47A8E4A}"/>
+      <thm15:themeFamily xmlns:thm15="http://schemas.microsoft.com/office/thememl/2012/main" xmlns="" name="Office Theme" id="{62F939B6-93AF-4DB8-9C6B-D6C7DFDC589F}" vid="{4A3C46E8-61CC-4603-A589-7422A47A8E4A}"/>
     </a:ext>
   </a:extLst>
 </a:theme>

</xml_diff>

<commit_message>
Added more to the doc
- Wrote most of review (running time)
- Expanded some explanations
- Wrote more in implementation
- Updated some diagrams as well as png file
- Added index and cover. Add your DNI!
- Put some stuff in References

Enhancements left
Power point left

Also updated input.numbers.txt to fit the new specification.
</commit_message>
<xml_diff>
--- a/Proyect.docx
+++ b/Proyect.docx
@@ -2,6 +2,2159 @@
 <file path=word/document.xml><?xml version="1.0" encoding="utf-8"?>
 <w:document xmlns:wpc="http://schemas.microsoft.com/office/word/2010/wordprocessingCanvas" xmlns:mc="http://schemas.openxmlformats.org/markup-compatibility/2006" xmlns:o="urn:schemas-microsoft-com:office:office" xmlns:r="http://schemas.openxmlformats.org/officeDocument/2006/relationships" xmlns:m="http://schemas.openxmlformats.org/officeDocument/2006/math" xmlns:v="urn:schemas-microsoft-com:vml" xmlns:wp14="http://schemas.microsoft.com/office/word/2010/wordprocessingDrawing" xmlns:wp="http://schemas.openxmlformats.org/drawingml/2006/wordprocessingDrawing" xmlns:w10="urn:schemas-microsoft-com:office:word" xmlns:w="http://schemas.openxmlformats.org/wordprocessingml/2006/main" xmlns:w14="http://schemas.microsoft.com/office/word/2010/wordml" xmlns:wpg="http://schemas.microsoft.com/office/word/2010/wordprocessingGroup" xmlns:wpi="http://schemas.microsoft.com/office/word/2010/wordprocessingInk" xmlns:wne="http://schemas.microsoft.com/office/word/2006/wordml" xmlns:wps="http://schemas.microsoft.com/office/word/2010/wordprocessingShape" mc:Ignorable="w14 wp14">
   <w:body>
+    <w:sdt>
+      <w:sdtPr>
+        <w:id w:val="-1212798131"/>
+        <w:docPartObj>
+          <w:docPartGallery w:val="Cover Pages"/>
+          <w:docPartUnique/>
+        </w:docPartObj>
+      </w:sdtPr>
+      <w:sdtEndPr>
+        <w:rPr>
+          <w:b/>
+          <w:bCs/>
+          <w:lang w:val="en-GB"/>
+        </w:rPr>
+      </w:sdtEndPr>
+      <w:sdtContent>
+        <w:p>
+          <w:r>
+            <w:rPr>
+              <w:noProof/>
+            </w:rPr>
+            <mc:AlternateContent>
+              <mc:Choice Requires="wps">
+                <w:drawing>
+                  <wp:anchor distT="0" distB="0" distL="114300" distR="114300" simplePos="0" relativeHeight="251663360" behindDoc="1" locked="0" layoutInCell="1" allowOverlap="1" wp14:anchorId="49B79A42" wp14:editId="23A5B3DD">
+                    <wp:simplePos x="0" y="0"/>
+                    <wp:positionH relativeFrom="page">
+                      <wp:align>center</wp:align>
+                    </wp:positionH>
+                    <wp:positionV relativeFrom="page">
+                      <wp:align>center</wp:align>
+                    </wp:positionV>
+                    <wp:extent cx="7383780" cy="9555480"/>
+                    <wp:effectExtent l="0" t="0" r="0" b="0"/>
+                    <wp:wrapNone/>
+                    <wp:docPr id="34" name="Rectángulo 34"/>
+                    <wp:cNvGraphicFramePr>
+                      <a:graphicFrameLocks xmlns:a="http://schemas.openxmlformats.org/drawingml/2006/main"/>
+                    </wp:cNvGraphicFramePr>
+                    <a:graphic xmlns:a="http://schemas.openxmlformats.org/drawingml/2006/main">
+                      <a:graphicData uri="http://schemas.microsoft.com/office/word/2010/wordprocessingShape">
+                        <wps:wsp>
+                          <wps:cNvSpPr>
+                            <a:spLocks/>
+                          </wps:cNvSpPr>
+                          <wps:spPr>
+                            <a:xfrm>
+                              <a:off x="0" y="0"/>
+                              <a:ext cx="7383780" cy="9555480"/>
+                            </a:xfrm>
+                            <a:prstGeom prst="rect">
+                              <a:avLst/>
+                            </a:prstGeom>
+                            <a:ln>
+                              <a:noFill/>
+                            </a:ln>
+                          </wps:spPr>
+                          <wps:style>
+                            <a:lnRef idx="2">
+                              <a:schemeClr val="accent1">
+                                <a:shade val="50000"/>
+                              </a:schemeClr>
+                            </a:lnRef>
+                            <a:fillRef idx="1003">
+                              <a:schemeClr val="lt2"/>
+                            </a:fillRef>
+                            <a:effectRef idx="0">
+                              <a:schemeClr val="accent1"/>
+                            </a:effectRef>
+                            <a:fontRef idx="minor">
+                              <a:schemeClr val="lt1"/>
+                            </a:fontRef>
+                          </wps:style>
+                          <wps:txbx>
+                            <w:txbxContent>
+                              <w:p/>
+                            </w:txbxContent>
+                          </wps:txbx>
+                          <wps:bodyPr rot="0" spcFirstLastPara="0" vertOverflow="overflow" horzOverflow="overflow" vert="horz" wrap="square" lIns="274320" tIns="45720" rIns="274320" bIns="45720" numCol="1" spcCol="0" rtlCol="0" fromWordArt="0" anchor="ctr" anchorCtr="0" forceAA="0" compatLnSpc="1">
+                            <a:prstTxWarp prst="textNoShape">
+                              <a:avLst/>
+                            </a:prstTxWarp>
+                            <a:noAutofit/>
+                          </wps:bodyPr>
+                        </wps:wsp>
+                      </a:graphicData>
+                    </a:graphic>
+                    <wp14:sizeRelH relativeFrom="page">
+                      <wp14:pctWidth>95000</wp14:pctWidth>
+                    </wp14:sizeRelH>
+                    <wp14:sizeRelV relativeFrom="page">
+                      <wp14:pctHeight>95000</wp14:pctHeight>
+                    </wp14:sizeRelV>
+                  </wp:anchor>
+                </w:drawing>
+              </mc:Choice>
+              <mc:Fallback>
+                <w:pict>
+                  <v:rect id="Rectángulo 34" o:spid="_x0000_s1026" style="position:absolute;margin-left:0;margin-top:0;width:581.4pt;height:752.4pt;z-index:-251653120;visibility:visible;mso-wrap-style:square;mso-width-percent:950;mso-height-percent:950;mso-wrap-distance-left:9pt;mso-wrap-distance-top:0;mso-wrap-distance-right:9pt;mso-wrap-distance-bottom:0;mso-position-horizontal:center;mso-position-horizontal-relative:page;mso-position-vertical:center;mso-position-vertical-relative:page;mso-width-percent:950;mso-height-percent:950;mso-width-relative:page;mso-height-relative:page;v-text-anchor:middle" o:gfxdata="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" fillcolor="#010101 [35]" stroked="f" strokeweight="1pt">
+                    <v:fill color2="#928e8e [2019]" rotate="t" colors="0 #ebeaea;.5 #e4e3e3;1 #bcbbbb" focus="100%" type="gradient">
+                      <o:fill v:ext="view" type="gradientUnscaled"/>
+                    </v:fill>
+                    <v:path arrowok="t"/>
+                    <v:textbox inset="21.6pt,,21.6pt">
+                      <w:txbxContent>
+                        <w:p/>
+                      </w:txbxContent>
+                    </v:textbox>
+                    <w10:wrap anchorx="page" anchory="page"/>
+                  </v:rect>
+                </w:pict>
+              </mc:Fallback>
+            </mc:AlternateContent>
+          </w:r>
+          <w:r>
+            <w:rPr>
+              <w:noProof/>
+            </w:rPr>
+            <mc:AlternateContent>
+              <mc:Choice Requires="wps">
+                <w:drawing>
+                  <wp:anchor distT="0" distB="0" distL="114300" distR="114300" simplePos="0" relativeHeight="251660288" behindDoc="0" locked="0" layoutInCell="1" allowOverlap="1" wp14:anchorId="26F1EF9E" wp14:editId="2A823B12">
+                    <wp:simplePos x="0" y="0"/>
+                    <mc:AlternateContent>
+                      <mc:Choice Requires="wp14">
+                        <wp:positionH relativeFrom="page">
+                          <wp14:pctPosHOffset>45500</wp14:pctPosHOffset>
+                        </wp:positionH>
+                      </mc:Choice>
+                      <mc:Fallback>
+                        <wp:positionH relativeFrom="page">
+                          <wp:posOffset>3439795</wp:posOffset>
+                        </wp:positionH>
+                      </mc:Fallback>
+                    </mc:AlternateContent>
+                    <mc:AlternateContent>
+                      <mc:Choice Requires="wp14">
+                        <wp:positionV relativeFrom="page">
+                          <wp14:pctPosVOffset>2500</wp14:pctPosVOffset>
+                        </wp:positionV>
+                      </mc:Choice>
+                      <mc:Fallback>
+                        <wp:positionV relativeFrom="page">
+                          <wp:posOffset>266700</wp:posOffset>
+                        </wp:positionV>
+                      </mc:Fallback>
+                    </mc:AlternateContent>
+                    <wp:extent cx="2875915" cy="3017520"/>
+                    <wp:effectExtent l="0" t="0" r="0" b="0"/>
+                    <wp:wrapNone/>
+                    <wp:docPr id="35" name="Rectángulo 35"/>
+                    <wp:cNvGraphicFramePr/>
+                    <a:graphic xmlns:a="http://schemas.openxmlformats.org/drawingml/2006/main">
+                      <a:graphicData uri="http://schemas.microsoft.com/office/word/2010/wordprocessingShape">
+                        <wps:wsp>
+                          <wps:cNvSpPr/>
+                          <wps:spPr>
+                            <a:xfrm>
+                              <a:off x="0" y="0"/>
+                              <a:ext cx="2875915" cy="3017520"/>
+                            </a:xfrm>
+                            <a:prstGeom prst="rect">
+                              <a:avLst/>
+                            </a:prstGeom>
+                            <a:solidFill>
+                              <a:schemeClr val="tx2"/>
+                            </a:solidFill>
+                            <a:ln>
+                              <a:noFill/>
+                            </a:ln>
+                          </wps:spPr>
+                          <wps:style>
+                            <a:lnRef idx="2">
+                              <a:schemeClr val="accent1">
+                                <a:shade val="50000"/>
+                              </a:schemeClr>
+                            </a:lnRef>
+                            <a:fillRef idx="1">
+                              <a:schemeClr val="accent1"/>
+                            </a:fillRef>
+                            <a:effectRef idx="0">
+                              <a:schemeClr val="accent1"/>
+                            </a:effectRef>
+                            <a:fontRef idx="minor">
+                              <a:schemeClr val="lt1"/>
+                            </a:fontRef>
+                          </wps:style>
+                          <wps:txbx>
+                            <w:txbxContent>
+                              <w:p>
+                                <w:pPr>
+                                  <w:spacing w:before="240"/>
+                                  <w:jc w:val="center"/>
+                                  <w:rPr>
+                                    <w:color w:val="FFFFFF" w:themeColor="background1"/>
+                                  </w:rPr>
+                                </w:pPr>
+                              </w:p>
+                            </w:txbxContent>
+                          </wps:txbx>
+                          <wps:bodyPr rot="0" spcFirstLastPara="0" vertOverflow="overflow" horzOverflow="overflow" vert="horz" wrap="square" lIns="182880" tIns="182880" rIns="182880" bIns="365760" numCol="1" spcCol="0" rtlCol="0" fromWordArt="0" anchor="b" anchorCtr="0" forceAA="0" compatLnSpc="1">
+                            <a:prstTxWarp prst="textNoShape">
+                              <a:avLst/>
+                            </a:prstTxWarp>
+                            <a:noAutofit/>
+                          </wps:bodyPr>
+                        </wps:wsp>
+                      </a:graphicData>
+                    </a:graphic>
+                    <wp14:sizeRelH relativeFrom="page">
+                      <wp14:pctWidth>37000</wp14:pctWidth>
+                    </wp14:sizeRelH>
+                    <wp14:sizeRelV relativeFrom="page">
+                      <wp14:pctHeight>30000</wp14:pctHeight>
+                    </wp14:sizeRelV>
+                  </wp:anchor>
+                </w:drawing>
+              </mc:Choice>
+              <mc:Fallback>
+                <w:pict>
+                  <v:rect id="Rectángulo 35" o:spid="_x0000_s1027" style="position:absolute;margin-left:0;margin-top:0;width:226.45pt;height:237.6pt;z-index:251660288;visibility:visible;mso-wrap-style:square;mso-width-percent:370;mso-height-percent:300;mso-left-percent:455;mso-top-percent:25;mso-wrap-distance-left:9pt;mso-wrap-distance-top:0;mso-wrap-distance-right:9pt;mso-wrap-distance-bottom:0;mso-position-horizontal-relative:page;mso-position-vertical-relative:page;mso-width-percent:370;mso-height-percent:300;mso-left-percent:455;mso-top-percent:25;mso-width-relative:page;mso-height-relative:page;v-text-anchor:bottom" o:gfxdata="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" fillcolor="#44546a [3215]" stroked="f" strokeweight="1pt">
+                    <v:textbox inset="14.4pt,14.4pt,14.4pt,28.8pt">
+                      <w:txbxContent>
+                        <w:p>
+                          <w:pPr>
+                            <w:spacing w:before="240"/>
+                            <w:jc w:val="center"/>
+                            <w:rPr>
+                              <w:color w:val="FFFFFF" w:themeColor="background1"/>
+                            </w:rPr>
+                          </w:pPr>
+                        </w:p>
+                      </w:txbxContent>
+                    </v:textbox>
+                    <w10:wrap anchorx="page" anchory="page"/>
+                  </v:rect>
+                </w:pict>
+              </mc:Fallback>
+            </mc:AlternateContent>
+          </w:r>
+          <w:r>
+            <w:rPr>
+              <w:noProof/>
+            </w:rPr>
+            <mc:AlternateContent>
+              <mc:Choice Requires="wps">
+                <w:drawing>
+                  <wp:anchor distT="0" distB="0" distL="114300" distR="114300" simplePos="0" relativeHeight="251659264" behindDoc="0" locked="0" layoutInCell="1" allowOverlap="1" wp14:anchorId="6120DDA1" wp14:editId="44E35D41">
+                    <wp:simplePos x="0" y="0"/>
+                    <mc:AlternateContent>
+                      <mc:Choice Requires="wp14">
+                        <wp:positionH relativeFrom="page">
+                          <wp14:pctPosHOffset>44000</wp14:pctPosHOffset>
+                        </wp:positionH>
+                      </mc:Choice>
+                      <mc:Fallback>
+                        <wp:positionH relativeFrom="page">
+                          <wp:posOffset>3326130</wp:posOffset>
+                        </wp:positionH>
+                      </mc:Fallback>
+                    </mc:AlternateContent>
+                    <mc:AlternateContent>
+                      <mc:Choice Requires="wp14">
+                        <wp:positionV relativeFrom="page">
+                          <wp14:pctPosVOffset>2500</wp14:pctPosVOffset>
+                        </wp:positionV>
+                      </mc:Choice>
+                      <mc:Fallback>
+                        <wp:positionV relativeFrom="page">
+                          <wp:posOffset>266700</wp:posOffset>
+                        </wp:positionV>
+                      </mc:Fallback>
+                    </mc:AlternateContent>
+                    <wp:extent cx="3108960" cy="7040880"/>
+                    <wp:effectExtent l="0" t="0" r="0" b="0"/>
+                    <wp:wrapNone/>
+                    <wp:docPr id="36" name="Rectángulo 36"/>
+                    <wp:cNvGraphicFramePr/>
+                    <a:graphic xmlns:a="http://schemas.openxmlformats.org/drawingml/2006/main">
+                      <a:graphicData uri="http://schemas.microsoft.com/office/word/2010/wordprocessingShape">
+                        <wps:wsp>
+                          <wps:cNvSpPr/>
+                          <wps:spPr>
+                            <a:xfrm>
+                              <a:off x="0" y="0"/>
+                              <a:ext cx="3108960" cy="7040880"/>
+                            </a:xfrm>
+                            <a:prstGeom prst="rect">
+                              <a:avLst/>
+                            </a:prstGeom>
+                            <a:solidFill>
+                              <a:schemeClr val="bg1"/>
+                            </a:solidFill>
+                            <a:ln w="15875">
+                              <a:solidFill>
+                                <a:schemeClr val="bg2">
+                                  <a:lumMod val="50000"/>
+                                </a:schemeClr>
+                              </a:solidFill>
+                            </a:ln>
+                          </wps:spPr>
+                          <wps:style>
+                            <a:lnRef idx="2">
+                              <a:schemeClr val="accent1">
+                                <a:shade val="50000"/>
+                              </a:schemeClr>
+                            </a:lnRef>
+                            <a:fillRef idx="1">
+                              <a:schemeClr val="accent1"/>
+                            </a:fillRef>
+                            <a:effectRef idx="0">
+                              <a:schemeClr val="accent1"/>
+                            </a:effectRef>
+                            <a:fontRef idx="minor">
+                              <a:schemeClr val="lt1"/>
+                            </a:fontRef>
+                          </wps:style>
+                          <wps:bodyPr rot="0" spcFirstLastPara="0" vertOverflow="overflow" horzOverflow="overflow" vert="horz" wrap="square" lIns="91440" tIns="45720" rIns="91440" bIns="45720" numCol="1" spcCol="0" rtlCol="0" fromWordArt="0" anchor="ctr" anchorCtr="0" forceAA="0" compatLnSpc="1">
+                            <a:prstTxWarp prst="textNoShape">
+                              <a:avLst/>
+                            </a:prstTxWarp>
+                            <a:noAutofit/>
+                          </wps:bodyPr>
+                        </wps:wsp>
+                      </a:graphicData>
+                    </a:graphic>
+                    <wp14:sizeRelH relativeFrom="page">
+                      <wp14:pctWidth>40000</wp14:pctWidth>
+                    </wp14:sizeRelH>
+                    <wp14:sizeRelV relativeFrom="page">
+                      <wp14:pctHeight>70000</wp14:pctHeight>
+                    </wp14:sizeRelV>
+                  </wp:anchor>
+                </w:drawing>
+              </mc:Choice>
+              <mc:Fallback>
+                <w:pict>
+                  <v:rect id="Rectángulo 36" o:spid="_x0000_s1026" style="position:absolute;margin-left:0;margin-top:0;width:244.8pt;height:554.4pt;z-index:251659264;visibility:visible;mso-wrap-style:square;mso-width-percent:400;mso-height-percent:700;mso-left-percent:440;mso-top-percent:25;mso-wrap-distance-left:9pt;mso-wrap-distance-top:0;mso-wrap-distance-right:9pt;mso-wrap-distance-bottom:0;mso-position-horizontal-relative:page;mso-position-vertical-relative:page;mso-width-percent:400;mso-height-percent:700;mso-left-percent:440;mso-top-percent:25;mso-width-relative:page;mso-height-relative:page;v-text-anchor:middle" o:gfxdata="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" fillcolor="white [3212]" strokecolor="#747070 [1614]" strokeweight="1.25pt">
+                    <w10:wrap anchorx="page" anchory="page"/>
+                  </v:rect>
+                </w:pict>
+              </mc:Fallback>
+            </mc:AlternateContent>
+          </w:r>
+          <w:r>
+            <w:rPr>
+              <w:noProof/>
+            </w:rPr>
+            <mc:AlternateContent>
+              <mc:Choice Requires="wps">
+                <w:drawing>
+                  <wp:anchor distT="0" distB="0" distL="114300" distR="114300" simplePos="0" relativeHeight="251662336" behindDoc="0" locked="0" layoutInCell="1" allowOverlap="1" wp14:anchorId="617D5270" wp14:editId="1FD08C00">
+                    <wp:simplePos x="0" y="0"/>
+                    <mc:AlternateContent>
+                      <mc:Choice Requires="wp14">
+                        <wp:positionH relativeFrom="page">
+                          <wp14:pctPosHOffset>45500</wp14:pctPosHOffset>
+                        </wp:positionH>
+                      </mc:Choice>
+                      <mc:Fallback>
+                        <wp:positionH relativeFrom="page">
+                          <wp:posOffset>3439795</wp:posOffset>
+                        </wp:positionH>
+                      </mc:Fallback>
+                    </mc:AlternateContent>
+                    <mc:AlternateContent>
+                      <mc:Choice Requires="wp14">
+                        <wp:positionV relativeFrom="page">
+                          <wp14:pctPosVOffset>69000</wp14:pctPosVOffset>
+                        </wp:positionV>
+                      </mc:Choice>
+                      <mc:Fallback>
+                        <wp:positionV relativeFrom="page">
+                          <wp:posOffset>7377430</wp:posOffset>
+                        </wp:positionV>
+                      </mc:Fallback>
+                    </mc:AlternateContent>
+                    <wp:extent cx="2875915" cy="118745"/>
+                    <wp:effectExtent l="0" t="0" r="0" b="0"/>
+                    <wp:wrapNone/>
+                    <wp:docPr id="37" name="Rectángulo 37"/>
+                    <wp:cNvGraphicFramePr/>
+                    <a:graphic xmlns:a="http://schemas.openxmlformats.org/drawingml/2006/main">
+                      <a:graphicData uri="http://schemas.microsoft.com/office/word/2010/wordprocessingShape">
+                        <wps:wsp>
+                          <wps:cNvSpPr/>
+                          <wps:spPr>
+                            <a:xfrm>
+                              <a:off x="0" y="0"/>
+                              <a:ext cx="2875915" cy="118745"/>
+                            </a:xfrm>
+                            <a:prstGeom prst="rect">
+                              <a:avLst/>
+                            </a:prstGeom>
+                            <a:ln>
+                              <a:noFill/>
+                            </a:ln>
+                          </wps:spPr>
+                          <wps:style>
+                            <a:lnRef idx="2">
+                              <a:schemeClr val="accent1">
+                                <a:shade val="50000"/>
+                              </a:schemeClr>
+                            </a:lnRef>
+                            <a:fillRef idx="1">
+                              <a:schemeClr val="accent1"/>
+                            </a:fillRef>
+                            <a:effectRef idx="0">
+                              <a:schemeClr val="accent1"/>
+                            </a:effectRef>
+                            <a:fontRef idx="minor">
+                              <a:schemeClr val="lt1"/>
+                            </a:fontRef>
+                          </wps:style>
+                          <wps:bodyPr rot="0" spcFirstLastPara="0" vertOverflow="overflow" horzOverflow="overflow" vert="horz" wrap="square" lIns="91440" tIns="45720" rIns="91440" bIns="45720" numCol="1" spcCol="0" rtlCol="0" fromWordArt="0" anchor="ctr" anchorCtr="0" forceAA="0" compatLnSpc="1">
+                            <a:prstTxWarp prst="textNoShape">
+                              <a:avLst/>
+                            </a:prstTxWarp>
+                            <a:noAutofit/>
+                          </wps:bodyPr>
+                        </wps:wsp>
+                      </a:graphicData>
+                    </a:graphic>
+                    <wp14:sizeRelH relativeFrom="page">
+                      <wp14:pctWidth>37000</wp14:pctWidth>
+                    </wp14:sizeRelH>
+                    <wp14:sizeRelV relativeFrom="margin">
+                      <wp14:pctHeight>0</wp14:pctHeight>
+                    </wp14:sizeRelV>
+                  </wp:anchor>
+                </w:drawing>
+              </mc:Choice>
+              <mc:Fallback>
+                <w:pict>
+                  <v:rect id="Rectángulo 37" o:spid="_x0000_s1026" style="position:absolute;margin-left:0;margin-top:0;width:226.45pt;height:9.35pt;z-index:251662336;visibility:visible;mso-wrap-style:square;mso-width-percent:370;mso-height-percent:0;mso-left-percent:455;mso-top-percent:690;mso-wrap-distance-left:9pt;mso-wrap-distance-top:0;mso-wrap-distance-right:9pt;mso-wrap-distance-bottom:0;mso-position-horizontal-relative:page;mso-position-vertical-relative:page;mso-width-percent:370;mso-height-percent:0;mso-left-percent:455;mso-top-percent:690;mso-width-relative:page;mso-height-relative:margin;v-text-anchor:middle" o:gfxdata="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" fillcolor="#5b9bd5 [3204]" stroked="f" strokeweight="1pt">
+                    <w10:wrap anchorx="page" anchory="page"/>
+                  </v:rect>
+                </w:pict>
+              </mc:Fallback>
+            </mc:AlternateContent>
+          </w:r>
+          <w:r>
+            <w:rPr>
+              <w:noProof/>
+            </w:rPr>
+            <mc:AlternateContent>
+              <mc:Choice Requires="wps">
+                <w:drawing>
+                  <wp:anchor distT="0" distB="0" distL="114300" distR="114300" simplePos="0" relativeHeight="251661312" behindDoc="0" locked="0" layoutInCell="1" allowOverlap="1" wp14:anchorId="1E979266" wp14:editId="37D827F3">
+                    <wp:simplePos x="0" y="0"/>
+                    <mc:AlternateContent>
+                      <mc:Choice Requires="wp14">
+                        <wp:positionH relativeFrom="page">
+                          <wp14:pctPosHOffset>45500</wp14:pctPosHOffset>
+                        </wp:positionH>
+                      </mc:Choice>
+                      <mc:Fallback>
+                        <wp:positionH relativeFrom="page">
+                          <wp:posOffset>3439795</wp:posOffset>
+                        </wp:positionH>
+                      </mc:Fallback>
+                    </mc:AlternateContent>
+                    <mc:AlternateContent>
+                      <mc:Choice Requires="wp14">
+                        <wp:positionV relativeFrom="page">
+                          <wp14:pctPosVOffset>35000</wp14:pctPosVOffset>
+                        </wp:positionV>
+                      </mc:Choice>
+                      <mc:Fallback>
+                        <wp:positionV relativeFrom="page">
+                          <wp:posOffset>3742055</wp:posOffset>
+                        </wp:positionV>
+                      </mc:Fallback>
+                    </mc:AlternateContent>
+                    <wp:extent cx="2797810" cy="2475230"/>
+                    <wp:effectExtent l="0" t="0" r="0" b="0"/>
+                    <wp:wrapSquare wrapText="bothSides"/>
+                    <wp:docPr id="39" name="Cuadro de texto 39"/>
+                    <wp:cNvGraphicFramePr/>
+                    <a:graphic xmlns:a="http://schemas.openxmlformats.org/drawingml/2006/main">
+                      <a:graphicData uri="http://schemas.microsoft.com/office/word/2010/wordprocessingShape">
+                        <wps:wsp>
+                          <wps:cNvSpPr txBox="1"/>
+                          <wps:spPr>
+                            <a:xfrm>
+                              <a:off x="0" y="0"/>
+                              <a:ext cx="2797810" cy="2475230"/>
+                            </a:xfrm>
+                            <a:prstGeom prst="rect">
+                              <a:avLst/>
+                            </a:prstGeom>
+                            <a:noFill/>
+                            <a:ln w="6350">
+                              <a:noFill/>
+                            </a:ln>
+                            <a:effectLst/>
+                          </wps:spPr>
+                          <wps:txbx>
+                            <w:txbxContent>
+                              <w:sdt>
+                                <w:sdtPr>
+                                  <w:rPr>
+                                    <w:rFonts w:asciiTheme="majorHAnsi" w:hAnsiTheme="majorHAnsi"/>
+                                    <w:color w:val="5B9BD5" w:themeColor="accent1"/>
+                                    <w:sz w:val="72"/>
+                                    <w:szCs w:val="72"/>
+                                    <w:lang w:val="en-GB"/>
+                                  </w:rPr>
+                                  <w:alias w:val="Título"/>
+                                  <w:id w:val="314850067"/>
+                                  <w:dataBinding w:prefixMappings="xmlns:ns0='http://schemas.openxmlformats.org/package/2006/metadata/core-properties' xmlns:ns1='http://purl.org/dc/elements/1.1/'" w:xpath="/ns0:coreProperties[1]/ns1:title[1]" w:storeItemID="{6C3C8BC8-F283-45AE-878A-BAB7291924A1}"/>
+                                  <w:text/>
+                                </w:sdtPr>
+                                <w:sdtContent>
+                                  <w:p>
+                                    <w:pPr>
+                                      <w:rPr>
+                                        <w:rFonts w:asciiTheme="majorHAnsi" w:hAnsiTheme="majorHAnsi"/>
+                                        <w:color w:val="5B9BD5" w:themeColor="accent1"/>
+                                        <w:sz w:val="72"/>
+                                        <w:szCs w:val="72"/>
+                                        <w:lang w:val="en-GB"/>
+                                      </w:rPr>
+                                    </w:pPr>
+                                    <w:r>
+                                      <w:rPr>
+                                        <w:rFonts w:asciiTheme="majorHAnsi" w:hAnsiTheme="majorHAnsi"/>
+                                        <w:color w:val="5B9BD5" w:themeColor="accent1"/>
+                                        <w:sz w:val="72"/>
+                                        <w:szCs w:val="72"/>
+                                        <w:lang w:val="en-GB"/>
+                                      </w:rPr>
+                                      <w:t>Stacks and Queues – Stack odds</w:t>
+                                    </w:r>
+                                    <w:r>
+                                      <w:rPr>
+                                        <w:rFonts w:asciiTheme="majorHAnsi" w:hAnsiTheme="majorHAnsi"/>
+                                        <w:color w:val="5B9BD5" w:themeColor="accent1"/>
+                                        <w:sz w:val="72"/>
+                                        <w:szCs w:val="72"/>
+                                        <w:lang w:val="en-GB"/>
+                                      </w:rPr>
+                                      <w:t>, queue evens</w:t>
+                                    </w:r>
+                                  </w:p>
+                                </w:sdtContent>
+                              </w:sdt>
+                              <w:sdt>
+                                <w:sdtPr>
+                                  <w:rPr>
+                                    <w:rFonts w:asciiTheme="majorHAnsi" w:hAnsiTheme="majorHAnsi"/>
+                                    <w:color w:val="44546A" w:themeColor="text2"/>
+                                    <w:sz w:val="32"/>
+                                    <w:szCs w:val="32"/>
+                                  </w:rPr>
+                                  <w:alias w:val="Subtítulo"/>
+                                  <w:id w:val="-1489394143"/>
+                                  <w:dataBinding w:prefixMappings="xmlns:ns0='http://schemas.openxmlformats.org/package/2006/metadata/core-properties' xmlns:ns1='http://purl.org/dc/elements/1.1/'" w:xpath="/ns0:coreProperties[1]/ns1:subject[1]" w:storeItemID="{6C3C8BC8-F283-45AE-878A-BAB7291924A1}"/>
+                                  <w:text/>
+                                </w:sdtPr>
+                                <w:sdtContent>
+                                  <w:p>
+                                    <w:pPr>
+                                      <w:rPr>
+                                        <w:rFonts w:asciiTheme="majorHAnsi" w:hAnsiTheme="majorHAnsi"/>
+                                        <w:color w:val="44546A" w:themeColor="text2"/>
+                                        <w:sz w:val="32"/>
+                                        <w:szCs w:val="32"/>
+                                      </w:rPr>
+                                    </w:pPr>
+                                    <w:proofErr w:type="spellStart"/>
+                                    <w:r>
+                                      <w:rPr>
+                                        <w:rFonts w:asciiTheme="majorHAnsi" w:hAnsiTheme="majorHAnsi"/>
+                                        <w:color w:val="44546A" w:themeColor="text2"/>
+                                        <w:sz w:val="32"/>
+                                        <w:szCs w:val="32"/>
+                                      </w:rPr>
+                                      <w:t>Laboratory</w:t>
+                                    </w:r>
+                                    <w:proofErr w:type="spellEnd"/>
+                                    <w:r>
+                                      <w:rPr>
+                                        <w:rFonts w:asciiTheme="majorHAnsi" w:hAnsiTheme="majorHAnsi"/>
+                                        <w:color w:val="44546A" w:themeColor="text2"/>
+                                        <w:sz w:val="32"/>
+                                        <w:szCs w:val="32"/>
+                                      </w:rPr>
+                                      <w:t xml:space="preserve"> </w:t>
+                                    </w:r>
+                                    <w:proofErr w:type="spellStart"/>
+                                    <w:r>
+                                      <w:rPr>
+                                        <w:rFonts w:asciiTheme="majorHAnsi" w:hAnsiTheme="majorHAnsi"/>
+                                        <w:color w:val="44546A" w:themeColor="text2"/>
+                                        <w:sz w:val="32"/>
+                                        <w:szCs w:val="32"/>
+                                      </w:rPr>
+                                      <w:t>Assignment</w:t>
+                                    </w:r>
+                                    <w:proofErr w:type="spellEnd"/>
+                                    <w:r>
+                                      <w:rPr>
+                                        <w:rFonts w:asciiTheme="majorHAnsi" w:hAnsiTheme="majorHAnsi"/>
+                                        <w:color w:val="44546A" w:themeColor="text2"/>
+                                        <w:sz w:val="32"/>
+                                        <w:szCs w:val="32"/>
+                                      </w:rPr>
+                                      <w:t xml:space="preserve"> 1</w:t>
+                                    </w:r>
+                                  </w:p>
+                                </w:sdtContent>
+                              </w:sdt>
+                            </w:txbxContent>
+                          </wps:txbx>
+                          <wps:bodyPr rot="0" spcFirstLastPara="0" vertOverflow="overflow" horzOverflow="overflow" vert="horz" wrap="square" lIns="91440" tIns="45720" rIns="91440" bIns="45720" numCol="1" spcCol="0" rtlCol="0" fromWordArt="0" anchor="t" anchorCtr="0" forceAA="0" compatLnSpc="1">
+                            <a:prstTxWarp prst="textNoShape">
+                              <a:avLst/>
+                            </a:prstTxWarp>
+                            <a:spAutoFit/>
+                          </wps:bodyPr>
+                        </wps:wsp>
+                      </a:graphicData>
+                    </a:graphic>
+                    <wp14:sizeRelH relativeFrom="page">
+                      <wp14:pctWidth>36000</wp14:pctWidth>
+                    </wp14:sizeRelH>
+                    <wp14:sizeRelV relativeFrom="page">
+                      <wp14:pctHeight>28000</wp14:pctHeight>
+                    </wp14:sizeRelV>
+                  </wp:anchor>
+                </w:drawing>
+              </mc:Choice>
+              <mc:Fallback>
+                <w:pict>
+                  <v:shapetype id="_x0000_t202" coordsize="21600,21600" o:spt="202" path="m,l,21600r21600,l21600,xe">
+                    <v:stroke joinstyle="miter"/>
+                    <v:path gradientshapeok="t" o:connecttype="rect"/>
+                  </v:shapetype>
+                  <v:shape id="Cuadro de texto 39" o:spid="_x0000_s1028" type="#_x0000_t202" style="position:absolute;margin-left:0;margin-top:0;width:220.3pt;height:194.9pt;z-index:251661312;visibility:visible;mso-wrap-style:square;mso-width-percent:360;mso-height-percent:280;mso-left-percent:455;mso-top-percent:350;mso-wrap-distance-left:9pt;mso-wrap-distance-top:0;mso-wrap-distance-right:9pt;mso-wrap-distance-bottom:0;mso-position-horizontal-relative:page;mso-position-vertical-relative:page;mso-width-percent:360;mso-height-percent:280;mso-left-percent:455;mso-top-percent:350;mso-width-relative:page;mso-height-relative:page;v-text-anchor:top" o:gfxdata="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" filled="f" stroked="f" strokeweight=".5pt">
+                    <v:textbox style="mso-fit-shape-to-text:t">
+                      <w:txbxContent>
+                        <w:sdt>
+                          <w:sdtPr>
+                            <w:rPr>
+                              <w:rFonts w:asciiTheme="majorHAnsi" w:hAnsiTheme="majorHAnsi"/>
+                              <w:color w:val="5B9BD5" w:themeColor="accent1"/>
+                              <w:sz w:val="72"/>
+                              <w:szCs w:val="72"/>
+                              <w:lang w:val="en-GB"/>
+                            </w:rPr>
+                            <w:alias w:val="Título"/>
+                            <w:id w:val="314850067"/>
+                            <w:dataBinding w:prefixMappings="xmlns:ns0='http://schemas.openxmlformats.org/package/2006/metadata/core-properties' xmlns:ns1='http://purl.org/dc/elements/1.1/'" w:xpath="/ns0:coreProperties[1]/ns1:title[1]" w:storeItemID="{6C3C8BC8-F283-45AE-878A-BAB7291924A1}"/>
+                            <w:text/>
+                          </w:sdtPr>
+                          <w:sdtContent>
+                            <w:p>
+                              <w:pPr>
+                                <w:rPr>
+                                  <w:rFonts w:asciiTheme="majorHAnsi" w:hAnsiTheme="majorHAnsi"/>
+                                  <w:color w:val="5B9BD5" w:themeColor="accent1"/>
+                                  <w:sz w:val="72"/>
+                                  <w:szCs w:val="72"/>
+                                  <w:lang w:val="en-GB"/>
+                                </w:rPr>
+                              </w:pPr>
+                              <w:r>
+                                <w:rPr>
+                                  <w:rFonts w:asciiTheme="majorHAnsi" w:hAnsiTheme="majorHAnsi"/>
+                                  <w:color w:val="5B9BD5" w:themeColor="accent1"/>
+                                  <w:sz w:val="72"/>
+                                  <w:szCs w:val="72"/>
+                                  <w:lang w:val="en-GB"/>
+                                </w:rPr>
+                                <w:t>Stacks and Queues – Stack odds</w:t>
+                              </w:r>
+                              <w:r>
+                                <w:rPr>
+                                  <w:rFonts w:asciiTheme="majorHAnsi" w:hAnsiTheme="majorHAnsi"/>
+                                  <w:color w:val="5B9BD5" w:themeColor="accent1"/>
+                                  <w:sz w:val="72"/>
+                                  <w:szCs w:val="72"/>
+                                  <w:lang w:val="en-GB"/>
+                                </w:rPr>
+                                <w:t>, queue evens</w:t>
+                              </w:r>
+                            </w:p>
+                          </w:sdtContent>
+                        </w:sdt>
+                        <w:sdt>
+                          <w:sdtPr>
+                            <w:rPr>
+                              <w:rFonts w:asciiTheme="majorHAnsi" w:hAnsiTheme="majorHAnsi"/>
+                              <w:color w:val="44546A" w:themeColor="text2"/>
+                              <w:sz w:val="32"/>
+                              <w:szCs w:val="32"/>
+                            </w:rPr>
+                            <w:alias w:val="Subtítulo"/>
+                            <w:id w:val="-1489394143"/>
+                            <w:dataBinding w:prefixMappings="xmlns:ns0='http://schemas.openxmlformats.org/package/2006/metadata/core-properties' xmlns:ns1='http://purl.org/dc/elements/1.1/'" w:xpath="/ns0:coreProperties[1]/ns1:subject[1]" w:storeItemID="{6C3C8BC8-F283-45AE-878A-BAB7291924A1}"/>
+                            <w:text/>
+                          </w:sdtPr>
+                          <w:sdtContent>
+                            <w:p>
+                              <w:pPr>
+                                <w:rPr>
+                                  <w:rFonts w:asciiTheme="majorHAnsi" w:hAnsiTheme="majorHAnsi"/>
+                                  <w:color w:val="44546A" w:themeColor="text2"/>
+                                  <w:sz w:val="32"/>
+                                  <w:szCs w:val="32"/>
+                                </w:rPr>
+                              </w:pPr>
+                              <w:proofErr w:type="spellStart"/>
+                              <w:r>
+                                <w:rPr>
+                                  <w:rFonts w:asciiTheme="majorHAnsi" w:hAnsiTheme="majorHAnsi"/>
+                                  <w:color w:val="44546A" w:themeColor="text2"/>
+                                  <w:sz w:val="32"/>
+                                  <w:szCs w:val="32"/>
+                                </w:rPr>
+                                <w:t>Laboratory</w:t>
+                              </w:r>
+                              <w:proofErr w:type="spellEnd"/>
+                              <w:r>
+                                <w:rPr>
+                                  <w:rFonts w:asciiTheme="majorHAnsi" w:hAnsiTheme="majorHAnsi"/>
+                                  <w:color w:val="44546A" w:themeColor="text2"/>
+                                  <w:sz w:val="32"/>
+                                  <w:szCs w:val="32"/>
+                                </w:rPr>
+                                <w:t xml:space="preserve"> </w:t>
+                              </w:r>
+                              <w:proofErr w:type="spellStart"/>
+                              <w:r>
+                                <w:rPr>
+                                  <w:rFonts w:asciiTheme="majorHAnsi" w:hAnsiTheme="majorHAnsi"/>
+                                  <w:color w:val="44546A" w:themeColor="text2"/>
+                                  <w:sz w:val="32"/>
+                                  <w:szCs w:val="32"/>
+                                </w:rPr>
+                                <w:t>Assignment</w:t>
+                              </w:r>
+                              <w:proofErr w:type="spellEnd"/>
+                              <w:r>
+                                <w:rPr>
+                                  <w:rFonts w:asciiTheme="majorHAnsi" w:hAnsiTheme="majorHAnsi"/>
+                                  <w:color w:val="44546A" w:themeColor="text2"/>
+                                  <w:sz w:val="32"/>
+                                  <w:szCs w:val="32"/>
+                                </w:rPr>
+                                <w:t xml:space="preserve"> 1</w:t>
+                              </w:r>
+                            </w:p>
+                          </w:sdtContent>
+                        </w:sdt>
+                      </w:txbxContent>
+                    </v:textbox>
+                    <w10:wrap type="square" anchorx="page" anchory="page"/>
+                  </v:shape>
+                </w:pict>
+              </mc:Fallback>
+            </mc:AlternateContent>
+          </w:r>
+        </w:p>
+        <w:p>
+          <w:pPr>
+            <w:rPr>
+              <w:lang w:val="en-GB"/>
+            </w:rPr>
+          </w:pPr>
+          <w:r>
+            <w:rPr>
+              <w:noProof/>
+            </w:rPr>
+            <mc:AlternateContent>
+              <mc:Choice Requires="wps">
+                <w:drawing>
+                  <wp:anchor distT="0" distB="0" distL="114300" distR="114300" simplePos="0" relativeHeight="251664384" behindDoc="0" locked="0" layoutInCell="1" allowOverlap="1" wp14:anchorId="6828C5FD" wp14:editId="7F406BD3">
+                    <wp:simplePos x="0" y="0"/>
+                    <mc:AlternateContent>
+                      <mc:Choice Requires="wp14">
+                        <wp:positionH relativeFrom="page">
+                          <wp14:pctPosHOffset>45500</wp14:pctPosHOffset>
+                        </wp:positionH>
+                      </mc:Choice>
+                      <mc:Fallback>
+                        <wp:positionH relativeFrom="page">
+                          <wp:posOffset>3439795</wp:posOffset>
+                        </wp:positionH>
+                      </mc:Fallback>
+                    </mc:AlternateContent>
+                    <wp:positionV relativeFrom="page">
+                      <wp:posOffset>6647180</wp:posOffset>
+                    </wp:positionV>
+                    <wp:extent cx="2797810" cy="640080"/>
+                    <wp:effectExtent l="0" t="0" r="0" b="7620"/>
+                    <wp:wrapSquare wrapText="bothSides"/>
+                    <wp:docPr id="33" name="Cuadro de texto 33"/>
+                    <wp:cNvGraphicFramePr/>
+                    <a:graphic xmlns:a="http://schemas.openxmlformats.org/drawingml/2006/main">
+                      <a:graphicData uri="http://schemas.microsoft.com/office/word/2010/wordprocessingShape">
+                        <wps:wsp>
+                          <wps:cNvSpPr txBox="1"/>
+                          <wps:spPr>
+                            <a:xfrm>
+                              <a:off x="0" y="0"/>
+                              <a:ext cx="2797810" cy="640080"/>
+                            </a:xfrm>
+                            <a:prstGeom prst="rect">
+                              <a:avLst/>
+                            </a:prstGeom>
+                            <a:noFill/>
+                            <a:ln w="6350">
+                              <a:noFill/>
+                            </a:ln>
+                            <a:effectLst/>
+                          </wps:spPr>
+                          <wps:txbx>
+                            <w:txbxContent>
+                              <w:p>
+                                <w:pPr>
+                                  <w:pStyle w:val="Sinespaciado"/>
+                                  <w:rPr>
+                                    <w:color w:val="44546A" w:themeColor="text2"/>
+                                  </w:rPr>
+                                </w:pPr>
+                                <w:r>
+                                  <w:rPr>
+                                    <w:color w:val="44546A" w:themeColor="text2"/>
+                                  </w:rPr>
+                                  <w:t>Beatriz Cortés Sánchez  -  09098798K</w:t>
+                                </w:r>
+                              </w:p>
+                              <w:p>
+                                <w:pPr>
+                                  <w:pStyle w:val="Sinespaciado"/>
+                                  <w:rPr>
+                                    <w:color w:val="44546A" w:themeColor="text2"/>
+                                  </w:rPr>
+                                </w:pPr>
+                                <w:r>
+                                  <w:rPr>
+                                    <w:color w:val="44546A" w:themeColor="text2"/>
+                                  </w:rPr>
+                                  <w:t>Héctor Campos Romero  - PUT YO DNI</w:t>
+                                </w:r>
+                              </w:p>
+                            </w:txbxContent>
+                          </wps:txbx>
+                          <wps:bodyPr rot="0" spcFirstLastPara="0" vertOverflow="overflow" horzOverflow="overflow" vert="horz" wrap="square" lIns="91440" tIns="45720" rIns="91440" bIns="45720" numCol="1" spcCol="0" rtlCol="0" fromWordArt="0" anchor="b" anchorCtr="0" forceAA="0" compatLnSpc="1">
+                            <a:prstTxWarp prst="textNoShape">
+                              <a:avLst/>
+                            </a:prstTxWarp>
+                            <a:noAutofit/>
+                          </wps:bodyPr>
+                        </wps:wsp>
+                      </a:graphicData>
+                    </a:graphic>
+                    <wp14:sizeRelH relativeFrom="page">
+                      <wp14:pctWidth>36000</wp14:pctWidth>
+                    </wp14:sizeRelH>
+                    <wp14:sizeRelV relativeFrom="margin">
+                      <wp14:pctHeight>0</wp14:pctHeight>
+                    </wp14:sizeRelV>
+                  </wp:anchor>
+                </w:drawing>
+              </mc:Choice>
+              <mc:Fallback>
+                <w:pict>
+                  <v:shape id="Cuadro de texto 33" o:spid="_x0000_s1029" type="#_x0000_t202" style="position:absolute;margin-left:0;margin-top:523.4pt;width:220.3pt;height:50.4pt;z-index:251664384;visibility:visible;mso-wrap-style:square;mso-width-percent:360;mso-height-percent:0;mso-left-percent:455;mso-wrap-distance-left:9pt;mso-wrap-distance-top:0;mso-wrap-distance-right:9pt;mso-wrap-distance-bottom:0;mso-position-horizontal-relative:page;mso-position-vertical:absolute;mso-position-vertical-relative:page;mso-width-percent:360;mso-height-percent:0;mso-left-percent:455;mso-width-relative:page;mso-height-relative:margin;v-text-anchor:bottom" o:gfxdata="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" filled="f" stroked="f" strokeweight=".5pt">
+                    <v:textbox>
+                      <w:txbxContent>
+                        <w:p>
+                          <w:pPr>
+                            <w:pStyle w:val="Sinespaciado"/>
+                            <w:rPr>
+                              <w:color w:val="44546A" w:themeColor="text2"/>
+                            </w:rPr>
+                          </w:pPr>
+                          <w:r>
+                            <w:rPr>
+                              <w:color w:val="44546A" w:themeColor="text2"/>
+                            </w:rPr>
+                            <w:t>Beatriz Cortés Sánchez  -  09098798K</w:t>
+                          </w:r>
+                        </w:p>
+                        <w:p>
+                          <w:pPr>
+                            <w:pStyle w:val="Sinespaciado"/>
+                            <w:rPr>
+                              <w:color w:val="44546A" w:themeColor="text2"/>
+                            </w:rPr>
+                          </w:pPr>
+                          <w:r>
+                            <w:rPr>
+                              <w:color w:val="44546A" w:themeColor="text2"/>
+                            </w:rPr>
+                            <w:t>Héctor Campos Romero  - PUT YO DNI</w:t>
+                          </w:r>
+                        </w:p>
+                      </w:txbxContent>
+                    </v:textbox>
+                    <w10:wrap type="square" anchorx="page" anchory="page"/>
+                  </v:shape>
+                </w:pict>
+              </mc:Fallback>
+            </mc:AlternateContent>
+          </w:r>
+          <w:r>
+            <w:rPr>
+              <w:b/>
+              <w:bCs/>
+              <w:lang w:val="en-GB"/>
+            </w:rPr>
+            <w:br w:type="page"/>
+          </w:r>
+        </w:p>
+      </w:sdtContent>
+    </w:sdt>
+    <w:sdt>
+      <w:sdtPr>
+        <w:id w:val="-1745019940"/>
+        <w:docPartObj>
+          <w:docPartGallery w:val="Table of Contents"/>
+          <w:docPartUnique/>
+        </w:docPartObj>
+      </w:sdtPr>
+      <w:sdtEndPr>
+        <w:rPr>
+          <w:rFonts w:asciiTheme="minorHAnsi" w:eastAsiaTheme="minorHAnsi" w:hAnsiTheme="minorHAnsi" w:cstheme="minorBidi"/>
+          <w:color w:val="auto"/>
+          <w:sz w:val="22"/>
+          <w:szCs w:val="22"/>
+          <w:lang w:eastAsia="en-US"/>
+        </w:rPr>
+      </w:sdtEndPr>
+      <w:sdtContent>
+        <w:p>
+          <w:pPr>
+            <w:pStyle w:val="TtulodeTDC"/>
+          </w:pPr>
+          <w:r>
+            <w:t>Tabla de contenido</w:t>
+          </w:r>
+        </w:p>
+        <w:p>
+          <w:pPr>
+            <w:pStyle w:val="TDC1"/>
+            <w:tabs>
+              <w:tab w:val="left" w:pos="440"/>
+              <w:tab w:val="right" w:leader="dot" w:pos="8494"/>
+            </w:tabs>
+            <w:rPr>
+              <w:rFonts w:eastAsiaTheme="minorEastAsia"/>
+              <w:noProof/>
+              <w:lang w:eastAsia="es-ES"/>
+            </w:rPr>
+          </w:pPr>
+          <w:r>
+            <w:fldChar w:fldCharType="begin"/>
+          </w:r>
+          <w:r>
+            <w:instrText xml:space="preserve"> TOC \o "1-3" \h \z \u </w:instrText>
+          </w:r>
+          <w:r>
+            <w:fldChar w:fldCharType="separate"/>
+          </w:r>
+          <w:hyperlink w:anchor="_Toc434331697" w:history="1">
+            <w:r>
+              <w:rPr>
+                <w:rStyle w:val="Hipervnculo"/>
+                <w:noProof/>
+                <w:lang w:val="en-GB"/>
+              </w:rPr>
+              <w:t>1.</w:t>
+            </w:r>
+            <w:r>
+              <w:rPr>
+                <w:rFonts w:eastAsiaTheme="minorEastAsia"/>
+                <w:noProof/>
+                <w:lang w:eastAsia="es-ES"/>
+              </w:rPr>
+              <w:tab/>
+            </w:r>
+            <w:r>
+              <w:rPr>
+                <w:rStyle w:val="Hipervnculo"/>
+                <w:noProof/>
+                <w:lang w:val="en-GB"/>
+              </w:rPr>
+              <w:t>Analysis</w:t>
+            </w:r>
+            <w:r>
+              <w:rPr>
+                <w:noProof/>
+                <w:webHidden/>
+              </w:rPr>
+              <w:tab/>
+            </w:r>
+            <w:r>
+              <w:rPr>
+                <w:noProof/>
+                <w:webHidden/>
+              </w:rPr>
+              <w:fldChar w:fldCharType="begin"/>
+            </w:r>
+            <w:r>
+              <w:rPr>
+                <w:noProof/>
+                <w:webHidden/>
+              </w:rPr>
+              <w:instrText xml:space="preserve"> PAGEREF _Toc434331697 \h </w:instrText>
+            </w:r>
+            <w:r>
+              <w:rPr>
+                <w:noProof/>
+                <w:webHidden/>
+              </w:rPr>
+            </w:r>
+            <w:r>
+              <w:rPr>
+                <w:noProof/>
+                <w:webHidden/>
+              </w:rPr>
+              <w:fldChar w:fldCharType="separate"/>
+            </w:r>
+            <w:r>
+              <w:rPr>
+                <w:noProof/>
+                <w:webHidden/>
+              </w:rPr>
+              <w:t>2</w:t>
+            </w:r>
+            <w:r>
+              <w:rPr>
+                <w:noProof/>
+                <w:webHidden/>
+              </w:rPr>
+              <w:fldChar w:fldCharType="end"/>
+            </w:r>
+          </w:hyperlink>
+        </w:p>
+        <w:p>
+          <w:pPr>
+            <w:pStyle w:val="TDC2"/>
+            <w:tabs>
+              <w:tab w:val="right" w:leader="dot" w:pos="8494"/>
+            </w:tabs>
+            <w:rPr>
+              <w:rFonts w:eastAsiaTheme="minorEastAsia"/>
+              <w:noProof/>
+              <w:lang w:eastAsia="es-ES"/>
+            </w:rPr>
+          </w:pPr>
+          <w:hyperlink w:anchor="_Toc434331698" w:history="1">
+            <w:r>
+              <w:rPr>
+                <w:rStyle w:val="Hipervnculo"/>
+                <w:noProof/>
+                <w:lang w:val="en-GB"/>
+              </w:rPr>
+              <w:t>ADT specifications</w:t>
+            </w:r>
+            <w:r>
+              <w:rPr>
+                <w:noProof/>
+                <w:webHidden/>
+              </w:rPr>
+              <w:tab/>
+            </w:r>
+            <w:r>
+              <w:rPr>
+                <w:noProof/>
+                <w:webHidden/>
+              </w:rPr>
+              <w:fldChar w:fldCharType="begin"/>
+            </w:r>
+            <w:r>
+              <w:rPr>
+                <w:noProof/>
+                <w:webHidden/>
+              </w:rPr>
+              <w:instrText xml:space="preserve"> PAGEREF _Toc434331698 \h </w:instrText>
+            </w:r>
+            <w:r>
+              <w:rPr>
+                <w:noProof/>
+                <w:webHidden/>
+              </w:rPr>
+            </w:r>
+            <w:r>
+              <w:rPr>
+                <w:noProof/>
+                <w:webHidden/>
+              </w:rPr>
+              <w:fldChar w:fldCharType="separate"/>
+            </w:r>
+            <w:r>
+              <w:rPr>
+                <w:noProof/>
+                <w:webHidden/>
+              </w:rPr>
+              <w:t>2</w:t>
+            </w:r>
+            <w:r>
+              <w:rPr>
+                <w:noProof/>
+                <w:webHidden/>
+              </w:rPr>
+              <w:fldChar w:fldCharType="end"/>
+            </w:r>
+          </w:hyperlink>
+        </w:p>
+        <w:p>
+          <w:pPr>
+            <w:pStyle w:val="TDC2"/>
+            <w:tabs>
+              <w:tab w:val="right" w:leader="dot" w:pos="8494"/>
+            </w:tabs>
+            <w:rPr>
+              <w:rFonts w:eastAsiaTheme="minorEastAsia"/>
+              <w:noProof/>
+              <w:lang w:eastAsia="es-ES"/>
+            </w:rPr>
+          </w:pPr>
+          <w:hyperlink w:anchor="_Toc434331699" w:history="1">
+            <w:r>
+              <w:rPr>
+                <w:rStyle w:val="Hipervnculo"/>
+                <w:noProof/>
+                <w:lang w:val="en-GB"/>
+              </w:rPr>
+              <w:t>Brief definition of operations</w:t>
+            </w:r>
+            <w:r>
+              <w:rPr>
+                <w:noProof/>
+                <w:webHidden/>
+              </w:rPr>
+              <w:tab/>
+            </w:r>
+            <w:r>
+              <w:rPr>
+                <w:noProof/>
+                <w:webHidden/>
+              </w:rPr>
+              <w:fldChar w:fldCharType="begin"/>
+            </w:r>
+            <w:r>
+              <w:rPr>
+                <w:noProof/>
+                <w:webHidden/>
+              </w:rPr>
+              <w:instrText xml:space="preserve"> PAGEREF _Toc434331699 \h </w:instrText>
+            </w:r>
+            <w:r>
+              <w:rPr>
+                <w:noProof/>
+                <w:webHidden/>
+              </w:rPr>
+            </w:r>
+            <w:r>
+              <w:rPr>
+                <w:noProof/>
+                <w:webHidden/>
+              </w:rPr>
+              <w:fldChar w:fldCharType="separate"/>
+            </w:r>
+            <w:r>
+              <w:rPr>
+                <w:noProof/>
+                <w:webHidden/>
+              </w:rPr>
+              <w:t>3</w:t>
+            </w:r>
+            <w:r>
+              <w:rPr>
+                <w:noProof/>
+                <w:webHidden/>
+              </w:rPr>
+              <w:fldChar w:fldCharType="end"/>
+            </w:r>
+          </w:hyperlink>
+        </w:p>
+        <w:p>
+          <w:pPr>
+            <w:pStyle w:val="TDC1"/>
+            <w:tabs>
+              <w:tab w:val="left" w:pos="440"/>
+              <w:tab w:val="right" w:leader="dot" w:pos="8494"/>
+            </w:tabs>
+            <w:rPr>
+              <w:rFonts w:eastAsiaTheme="minorEastAsia"/>
+              <w:noProof/>
+              <w:lang w:eastAsia="es-ES"/>
+            </w:rPr>
+          </w:pPr>
+          <w:hyperlink w:anchor="_Toc434331700" w:history="1">
+            <w:r>
+              <w:rPr>
+                <w:rStyle w:val="Hipervnculo"/>
+                <w:noProof/>
+                <w:lang w:val="en-GB"/>
+              </w:rPr>
+              <w:t>2.</w:t>
+            </w:r>
+            <w:r>
+              <w:rPr>
+                <w:rFonts w:eastAsiaTheme="minorEastAsia"/>
+                <w:noProof/>
+                <w:lang w:eastAsia="es-ES"/>
+              </w:rPr>
+              <w:tab/>
+            </w:r>
+            <w:r>
+              <w:rPr>
+                <w:rStyle w:val="Hipervnculo"/>
+                <w:noProof/>
+                <w:lang w:val="en-GB"/>
+              </w:rPr>
+              <w:t>Design</w:t>
+            </w:r>
+            <w:r>
+              <w:rPr>
+                <w:noProof/>
+                <w:webHidden/>
+              </w:rPr>
+              <w:tab/>
+            </w:r>
+            <w:r>
+              <w:rPr>
+                <w:noProof/>
+                <w:webHidden/>
+              </w:rPr>
+              <w:fldChar w:fldCharType="begin"/>
+            </w:r>
+            <w:r>
+              <w:rPr>
+                <w:noProof/>
+                <w:webHidden/>
+              </w:rPr>
+              <w:instrText xml:space="preserve"> PAGEREF _Toc434331700 \h </w:instrText>
+            </w:r>
+            <w:r>
+              <w:rPr>
+                <w:noProof/>
+                <w:webHidden/>
+              </w:rPr>
+            </w:r>
+            <w:r>
+              <w:rPr>
+                <w:noProof/>
+                <w:webHidden/>
+              </w:rPr>
+              <w:fldChar w:fldCharType="separate"/>
+            </w:r>
+            <w:r>
+              <w:rPr>
+                <w:noProof/>
+                <w:webHidden/>
+              </w:rPr>
+              <w:t>3</w:t>
+            </w:r>
+            <w:r>
+              <w:rPr>
+                <w:noProof/>
+                <w:webHidden/>
+              </w:rPr>
+              <w:fldChar w:fldCharType="end"/>
+            </w:r>
+          </w:hyperlink>
+        </w:p>
+        <w:p>
+          <w:pPr>
+            <w:pStyle w:val="TDC2"/>
+            <w:tabs>
+              <w:tab w:val="right" w:leader="dot" w:pos="8494"/>
+            </w:tabs>
+            <w:rPr>
+              <w:rFonts w:eastAsiaTheme="minorEastAsia"/>
+              <w:noProof/>
+              <w:lang w:eastAsia="es-ES"/>
+            </w:rPr>
+          </w:pPr>
+          <w:hyperlink w:anchor="_Toc434331701" w:history="1">
+            <w:r>
+              <w:rPr>
+                <w:rStyle w:val="Hipervnculo"/>
+                <w:noProof/>
+                <w:lang w:val="en-GB"/>
+              </w:rPr>
+              <w:t>Representation of ADTs</w:t>
+            </w:r>
+            <w:r>
+              <w:rPr>
+                <w:noProof/>
+                <w:webHidden/>
+              </w:rPr>
+              <w:tab/>
+            </w:r>
+            <w:r>
+              <w:rPr>
+                <w:noProof/>
+                <w:webHidden/>
+              </w:rPr>
+              <w:fldChar w:fldCharType="begin"/>
+            </w:r>
+            <w:r>
+              <w:rPr>
+                <w:noProof/>
+                <w:webHidden/>
+              </w:rPr>
+              <w:instrText xml:space="preserve"> PAGEREF _Toc434331701 \h </w:instrText>
+            </w:r>
+            <w:r>
+              <w:rPr>
+                <w:noProof/>
+                <w:webHidden/>
+              </w:rPr>
+            </w:r>
+            <w:r>
+              <w:rPr>
+                <w:noProof/>
+                <w:webHidden/>
+              </w:rPr>
+              <w:fldChar w:fldCharType="separate"/>
+            </w:r>
+            <w:r>
+              <w:rPr>
+                <w:noProof/>
+                <w:webHidden/>
+              </w:rPr>
+              <w:t>3</w:t>
+            </w:r>
+            <w:r>
+              <w:rPr>
+                <w:noProof/>
+                <w:webHidden/>
+              </w:rPr>
+              <w:fldChar w:fldCharType="end"/>
+            </w:r>
+          </w:hyperlink>
+        </w:p>
+        <w:p>
+          <w:pPr>
+            <w:pStyle w:val="TDC2"/>
+            <w:tabs>
+              <w:tab w:val="right" w:leader="dot" w:pos="8494"/>
+            </w:tabs>
+            <w:rPr>
+              <w:rFonts w:eastAsiaTheme="minorEastAsia"/>
+              <w:noProof/>
+              <w:lang w:eastAsia="es-ES"/>
+            </w:rPr>
+          </w:pPr>
+          <w:hyperlink w:anchor="_Toc434331702" w:history="1">
+            <w:r>
+              <w:rPr>
+                <w:rStyle w:val="Hipervnculo"/>
+                <w:noProof/>
+                <w:lang w:val="en-GB"/>
+              </w:rPr>
+              <w:t>UML and class diagram</w:t>
+            </w:r>
+            <w:r>
+              <w:rPr>
+                <w:noProof/>
+                <w:webHidden/>
+              </w:rPr>
+              <w:tab/>
+            </w:r>
+            <w:r>
+              <w:rPr>
+                <w:noProof/>
+                <w:webHidden/>
+              </w:rPr>
+              <w:fldChar w:fldCharType="begin"/>
+            </w:r>
+            <w:r>
+              <w:rPr>
+                <w:noProof/>
+                <w:webHidden/>
+              </w:rPr>
+              <w:instrText xml:space="preserve"> PAGEREF _Toc434331702 \h </w:instrText>
+            </w:r>
+            <w:r>
+              <w:rPr>
+                <w:noProof/>
+                <w:webHidden/>
+              </w:rPr>
+            </w:r>
+            <w:r>
+              <w:rPr>
+                <w:noProof/>
+                <w:webHidden/>
+              </w:rPr>
+              <w:fldChar w:fldCharType="separate"/>
+            </w:r>
+            <w:r>
+              <w:rPr>
+                <w:noProof/>
+                <w:webHidden/>
+              </w:rPr>
+              <w:t>5</w:t>
+            </w:r>
+            <w:r>
+              <w:rPr>
+                <w:noProof/>
+                <w:webHidden/>
+              </w:rPr>
+              <w:fldChar w:fldCharType="end"/>
+            </w:r>
+          </w:hyperlink>
+        </w:p>
+        <w:p>
+          <w:pPr>
+            <w:pStyle w:val="TDC2"/>
+            <w:tabs>
+              <w:tab w:val="right" w:leader="dot" w:pos="8494"/>
+            </w:tabs>
+            <w:rPr>
+              <w:rFonts w:eastAsiaTheme="minorEastAsia"/>
+              <w:noProof/>
+              <w:lang w:eastAsia="es-ES"/>
+            </w:rPr>
+          </w:pPr>
+          <w:hyperlink w:anchor="_Toc434331703" w:history="1">
+            <w:r>
+              <w:rPr>
+                <w:rStyle w:val="Hipervnculo"/>
+                <w:noProof/>
+                <w:lang w:val="en-GB"/>
+              </w:rPr>
+              <w:t>Explanation of the classes</w:t>
+            </w:r>
+            <w:r>
+              <w:rPr>
+                <w:noProof/>
+                <w:webHidden/>
+              </w:rPr>
+              <w:tab/>
+            </w:r>
+            <w:r>
+              <w:rPr>
+                <w:noProof/>
+                <w:webHidden/>
+              </w:rPr>
+              <w:fldChar w:fldCharType="begin"/>
+            </w:r>
+            <w:r>
+              <w:rPr>
+                <w:noProof/>
+                <w:webHidden/>
+              </w:rPr>
+              <w:instrText xml:space="preserve"> PAGEREF _Toc434331703 \h </w:instrText>
+            </w:r>
+            <w:r>
+              <w:rPr>
+                <w:noProof/>
+                <w:webHidden/>
+              </w:rPr>
+            </w:r>
+            <w:r>
+              <w:rPr>
+                <w:noProof/>
+                <w:webHidden/>
+              </w:rPr>
+              <w:fldChar w:fldCharType="separate"/>
+            </w:r>
+            <w:r>
+              <w:rPr>
+                <w:noProof/>
+                <w:webHidden/>
+              </w:rPr>
+              <w:t>5</w:t>
+            </w:r>
+            <w:r>
+              <w:rPr>
+                <w:noProof/>
+                <w:webHidden/>
+              </w:rPr>
+              <w:fldChar w:fldCharType="end"/>
+            </w:r>
+          </w:hyperlink>
+        </w:p>
+        <w:p>
+          <w:pPr>
+            <w:pStyle w:val="TDC2"/>
+            <w:tabs>
+              <w:tab w:val="right" w:leader="dot" w:pos="8494"/>
+            </w:tabs>
+            <w:rPr>
+              <w:rFonts w:eastAsiaTheme="minorEastAsia"/>
+              <w:noProof/>
+              <w:lang w:eastAsia="es-ES"/>
+            </w:rPr>
+          </w:pPr>
+          <w:hyperlink w:anchor="_Toc434331704" w:history="1">
+            <w:r>
+              <w:rPr>
+                <w:rStyle w:val="Hipervnculo"/>
+                <w:noProof/>
+                <w:lang w:val="en-GB"/>
+              </w:rPr>
+              <w:t>Behaviour of the program</w:t>
+            </w:r>
+            <w:r>
+              <w:rPr>
+                <w:noProof/>
+                <w:webHidden/>
+              </w:rPr>
+              <w:tab/>
+            </w:r>
+            <w:r>
+              <w:rPr>
+                <w:noProof/>
+                <w:webHidden/>
+              </w:rPr>
+              <w:fldChar w:fldCharType="begin"/>
+            </w:r>
+            <w:r>
+              <w:rPr>
+                <w:noProof/>
+                <w:webHidden/>
+              </w:rPr>
+              <w:instrText xml:space="preserve"> PAGEREF _Toc434331704 \h </w:instrText>
+            </w:r>
+            <w:r>
+              <w:rPr>
+                <w:noProof/>
+                <w:webHidden/>
+              </w:rPr>
+            </w:r>
+            <w:r>
+              <w:rPr>
+                <w:noProof/>
+                <w:webHidden/>
+              </w:rPr>
+              <w:fldChar w:fldCharType="separate"/>
+            </w:r>
+            <w:r>
+              <w:rPr>
+                <w:noProof/>
+                <w:webHidden/>
+              </w:rPr>
+              <w:t>6</w:t>
+            </w:r>
+            <w:r>
+              <w:rPr>
+                <w:noProof/>
+                <w:webHidden/>
+              </w:rPr>
+              <w:fldChar w:fldCharType="end"/>
+            </w:r>
+          </w:hyperlink>
+        </w:p>
+        <w:p>
+          <w:pPr>
+            <w:pStyle w:val="TDC1"/>
+            <w:tabs>
+              <w:tab w:val="left" w:pos="440"/>
+              <w:tab w:val="right" w:leader="dot" w:pos="8494"/>
+            </w:tabs>
+            <w:rPr>
+              <w:rFonts w:eastAsiaTheme="minorEastAsia"/>
+              <w:noProof/>
+              <w:lang w:eastAsia="es-ES"/>
+            </w:rPr>
+          </w:pPr>
+          <w:hyperlink w:anchor="_Toc434331705" w:history="1">
+            <w:r>
+              <w:rPr>
+                <w:rStyle w:val="Hipervnculo"/>
+                <w:noProof/>
+                <w:lang w:val="en-GB"/>
+              </w:rPr>
+              <w:t>3.</w:t>
+            </w:r>
+            <w:r>
+              <w:rPr>
+                <w:rFonts w:eastAsiaTheme="minorEastAsia"/>
+                <w:noProof/>
+                <w:lang w:eastAsia="es-ES"/>
+              </w:rPr>
+              <w:tab/>
+            </w:r>
+            <w:r>
+              <w:rPr>
+                <w:rStyle w:val="Hipervnculo"/>
+                <w:noProof/>
+                <w:lang w:val="en-GB"/>
+              </w:rPr>
+              <w:t>Implementation</w:t>
+            </w:r>
+            <w:r>
+              <w:rPr>
+                <w:noProof/>
+                <w:webHidden/>
+              </w:rPr>
+              <w:tab/>
+            </w:r>
+            <w:r>
+              <w:rPr>
+                <w:noProof/>
+                <w:webHidden/>
+              </w:rPr>
+              <w:fldChar w:fldCharType="begin"/>
+            </w:r>
+            <w:r>
+              <w:rPr>
+                <w:noProof/>
+                <w:webHidden/>
+              </w:rPr>
+              <w:instrText xml:space="preserve"> PAGEREF _Toc434331705 \h </w:instrText>
+            </w:r>
+            <w:r>
+              <w:rPr>
+                <w:noProof/>
+                <w:webHidden/>
+              </w:rPr>
+            </w:r>
+            <w:r>
+              <w:rPr>
+                <w:noProof/>
+                <w:webHidden/>
+              </w:rPr>
+              <w:fldChar w:fldCharType="separate"/>
+            </w:r>
+            <w:r>
+              <w:rPr>
+                <w:noProof/>
+                <w:webHidden/>
+              </w:rPr>
+              <w:t>7</w:t>
+            </w:r>
+            <w:r>
+              <w:rPr>
+                <w:noProof/>
+                <w:webHidden/>
+              </w:rPr>
+              <w:fldChar w:fldCharType="end"/>
+            </w:r>
+          </w:hyperlink>
+        </w:p>
+        <w:p>
+          <w:pPr>
+            <w:pStyle w:val="TDC2"/>
+            <w:tabs>
+              <w:tab w:val="right" w:leader="dot" w:pos="8494"/>
+            </w:tabs>
+            <w:rPr>
+              <w:rFonts w:eastAsiaTheme="minorEastAsia"/>
+              <w:noProof/>
+              <w:lang w:eastAsia="es-ES"/>
+            </w:rPr>
+          </w:pPr>
+          <w:hyperlink w:anchor="_Toc434331706" w:history="1">
+            <w:r>
+              <w:rPr>
+                <w:rStyle w:val="Hipervnculo"/>
+                <w:noProof/>
+                <w:lang w:val="en-GB"/>
+              </w:rPr>
+              <w:t>Difficult sections</w:t>
+            </w:r>
+            <w:r>
+              <w:rPr>
+                <w:noProof/>
+                <w:webHidden/>
+              </w:rPr>
+              <w:tab/>
+            </w:r>
+            <w:r>
+              <w:rPr>
+                <w:noProof/>
+                <w:webHidden/>
+              </w:rPr>
+              <w:fldChar w:fldCharType="begin"/>
+            </w:r>
+            <w:r>
+              <w:rPr>
+                <w:noProof/>
+                <w:webHidden/>
+              </w:rPr>
+              <w:instrText xml:space="preserve"> PAGEREF _Toc434331706 \h </w:instrText>
+            </w:r>
+            <w:r>
+              <w:rPr>
+                <w:noProof/>
+                <w:webHidden/>
+              </w:rPr>
+            </w:r>
+            <w:r>
+              <w:rPr>
+                <w:noProof/>
+                <w:webHidden/>
+              </w:rPr>
+              <w:fldChar w:fldCharType="separate"/>
+            </w:r>
+            <w:r>
+              <w:rPr>
+                <w:noProof/>
+                <w:webHidden/>
+              </w:rPr>
+              <w:t>7</w:t>
+            </w:r>
+            <w:r>
+              <w:rPr>
+                <w:noProof/>
+                <w:webHidden/>
+              </w:rPr>
+              <w:fldChar w:fldCharType="end"/>
+            </w:r>
+          </w:hyperlink>
+        </w:p>
+        <w:p>
+          <w:pPr>
+            <w:pStyle w:val="TDC1"/>
+            <w:tabs>
+              <w:tab w:val="left" w:pos="440"/>
+              <w:tab w:val="right" w:leader="dot" w:pos="8494"/>
+            </w:tabs>
+            <w:rPr>
+              <w:rFonts w:eastAsiaTheme="minorEastAsia"/>
+              <w:noProof/>
+              <w:lang w:eastAsia="es-ES"/>
+            </w:rPr>
+          </w:pPr>
+          <w:hyperlink w:anchor="_Toc434331707" w:history="1">
+            <w:r>
+              <w:rPr>
+                <w:rStyle w:val="Hipervnculo"/>
+                <w:noProof/>
+                <w:lang w:val="en-GB"/>
+              </w:rPr>
+              <w:t>4.</w:t>
+            </w:r>
+            <w:r>
+              <w:rPr>
+                <w:rFonts w:eastAsiaTheme="minorEastAsia"/>
+                <w:noProof/>
+                <w:lang w:eastAsia="es-ES"/>
+              </w:rPr>
+              <w:tab/>
+            </w:r>
+            <w:r>
+              <w:rPr>
+                <w:rStyle w:val="Hipervnculo"/>
+                <w:noProof/>
+                <w:lang w:val="en-GB"/>
+              </w:rPr>
+              <w:t>Review</w:t>
+            </w:r>
+            <w:r>
+              <w:rPr>
+                <w:noProof/>
+                <w:webHidden/>
+              </w:rPr>
+              <w:tab/>
+            </w:r>
+            <w:r>
+              <w:rPr>
+                <w:noProof/>
+                <w:webHidden/>
+              </w:rPr>
+              <w:fldChar w:fldCharType="begin"/>
+            </w:r>
+            <w:r>
+              <w:rPr>
+                <w:noProof/>
+                <w:webHidden/>
+              </w:rPr>
+              <w:instrText xml:space="preserve"> PAGEREF _Toc434331707 \h </w:instrText>
+            </w:r>
+            <w:r>
+              <w:rPr>
+                <w:noProof/>
+                <w:webHidden/>
+              </w:rPr>
+            </w:r>
+            <w:r>
+              <w:rPr>
+                <w:noProof/>
+                <w:webHidden/>
+              </w:rPr>
+              <w:fldChar w:fldCharType="separate"/>
+            </w:r>
+            <w:r>
+              <w:rPr>
+                <w:noProof/>
+                <w:webHidden/>
+              </w:rPr>
+              <w:t>8</w:t>
+            </w:r>
+            <w:r>
+              <w:rPr>
+                <w:noProof/>
+                <w:webHidden/>
+              </w:rPr>
+              <w:fldChar w:fldCharType="end"/>
+            </w:r>
+          </w:hyperlink>
+        </w:p>
+        <w:p>
+          <w:pPr>
+            <w:pStyle w:val="TDC2"/>
+            <w:tabs>
+              <w:tab w:val="right" w:leader="dot" w:pos="8494"/>
+            </w:tabs>
+            <w:rPr>
+              <w:rFonts w:eastAsiaTheme="minorEastAsia"/>
+              <w:noProof/>
+              <w:lang w:eastAsia="es-ES"/>
+            </w:rPr>
+          </w:pPr>
+          <w:hyperlink w:anchor="_Toc434331708" w:history="1">
+            <w:r>
+              <w:rPr>
+                <w:rStyle w:val="Hipervnculo"/>
+                <w:noProof/>
+                <w:lang w:val="en-GB"/>
+              </w:rPr>
+              <w:t>Big Oh notation</w:t>
+            </w:r>
+            <w:r>
+              <w:rPr>
+                <w:noProof/>
+                <w:webHidden/>
+              </w:rPr>
+              <w:tab/>
+            </w:r>
+            <w:r>
+              <w:rPr>
+                <w:noProof/>
+                <w:webHidden/>
+              </w:rPr>
+              <w:fldChar w:fldCharType="begin"/>
+            </w:r>
+            <w:r>
+              <w:rPr>
+                <w:noProof/>
+                <w:webHidden/>
+              </w:rPr>
+              <w:instrText xml:space="preserve"> PAGEREF _Toc434331708 \h </w:instrText>
+            </w:r>
+            <w:r>
+              <w:rPr>
+                <w:noProof/>
+                <w:webHidden/>
+              </w:rPr>
+            </w:r>
+            <w:r>
+              <w:rPr>
+                <w:noProof/>
+                <w:webHidden/>
+              </w:rPr>
+              <w:fldChar w:fldCharType="separate"/>
+            </w:r>
+            <w:r>
+              <w:rPr>
+                <w:noProof/>
+                <w:webHidden/>
+              </w:rPr>
+              <w:t>8</w:t>
+            </w:r>
+            <w:r>
+              <w:rPr>
+                <w:noProof/>
+                <w:webHidden/>
+              </w:rPr>
+              <w:fldChar w:fldCharType="end"/>
+            </w:r>
+          </w:hyperlink>
+        </w:p>
+        <w:p>
+          <w:pPr>
+            <w:pStyle w:val="TDC1"/>
+            <w:tabs>
+              <w:tab w:val="left" w:pos="440"/>
+              <w:tab w:val="right" w:leader="dot" w:pos="8494"/>
+            </w:tabs>
+            <w:rPr>
+              <w:rFonts w:eastAsiaTheme="minorEastAsia"/>
+              <w:noProof/>
+              <w:lang w:eastAsia="es-ES"/>
+            </w:rPr>
+          </w:pPr>
+          <w:hyperlink w:anchor="_Toc434331709" w:history="1">
+            <w:r>
+              <w:rPr>
+                <w:rStyle w:val="Hipervnculo"/>
+                <w:noProof/>
+                <w:lang w:val="en-GB"/>
+              </w:rPr>
+              <w:t>5.</w:t>
+            </w:r>
+            <w:r>
+              <w:rPr>
+                <w:rFonts w:eastAsiaTheme="minorEastAsia"/>
+                <w:noProof/>
+                <w:lang w:eastAsia="es-ES"/>
+              </w:rPr>
+              <w:tab/>
+            </w:r>
+            <w:r>
+              <w:rPr>
+                <w:rStyle w:val="Hipervnculo"/>
+                <w:noProof/>
+                <w:lang w:val="en-GB"/>
+              </w:rPr>
+              <w:t>References</w:t>
+            </w:r>
+            <w:r>
+              <w:rPr>
+                <w:noProof/>
+                <w:webHidden/>
+              </w:rPr>
+              <w:tab/>
+            </w:r>
+            <w:r>
+              <w:rPr>
+                <w:noProof/>
+                <w:webHidden/>
+              </w:rPr>
+              <w:fldChar w:fldCharType="begin"/>
+            </w:r>
+            <w:r>
+              <w:rPr>
+                <w:noProof/>
+                <w:webHidden/>
+              </w:rPr>
+              <w:instrText xml:space="preserve"> PAGEREF _Toc434331709 \h </w:instrText>
+            </w:r>
+            <w:r>
+              <w:rPr>
+                <w:noProof/>
+                <w:webHidden/>
+              </w:rPr>
+            </w:r>
+            <w:r>
+              <w:rPr>
+                <w:noProof/>
+                <w:webHidden/>
+              </w:rPr>
+              <w:fldChar w:fldCharType="separate"/>
+            </w:r>
+            <w:r>
+              <w:rPr>
+                <w:noProof/>
+                <w:webHidden/>
+              </w:rPr>
+              <w:t>8</w:t>
+            </w:r>
+            <w:r>
+              <w:rPr>
+                <w:noProof/>
+                <w:webHidden/>
+              </w:rPr>
+              <w:fldChar w:fldCharType="end"/>
+            </w:r>
+          </w:hyperlink>
+        </w:p>
+        <w:p>
+          <w:r>
+            <w:rPr>
+              <w:b/>
+              <w:bCs/>
+            </w:rPr>
+            <w:fldChar w:fldCharType="end"/>
+          </w:r>
+        </w:p>
+      </w:sdtContent>
+    </w:sdt>
+    <w:p>
+      <w:pPr>
+        <w:rPr>
+          <w:b/>
+          <w:bCs/>
+        </w:rPr>
+      </w:pPr>
+    </w:p>
+    <w:p>
+      <w:pPr>
+        <w:rPr>
+          <w:b/>
+          <w:bCs/>
+        </w:rPr>
+      </w:pPr>
+    </w:p>
+    <w:p>
+      <w:pPr>
+        <w:rPr>
+          <w:b/>
+          <w:bCs/>
+        </w:rPr>
+      </w:pPr>
+    </w:p>
+    <w:p>
+      <w:pPr>
+        <w:rPr>
+          <w:b/>
+          <w:bCs/>
+        </w:rPr>
+      </w:pPr>
+      <w:bookmarkStart w:id="0" w:name="_GoBack"/>
+      <w:bookmarkEnd w:id="0"/>
+    </w:p>
+    <w:p>
+      <w:pPr>
+        <w:rPr>
+          <w:b/>
+          <w:bCs/>
+        </w:rPr>
+      </w:pPr>
+    </w:p>
+    <w:p>
+      <w:pPr>
+        <w:rPr>
+          <w:b/>
+          <w:bCs/>
+        </w:rPr>
+      </w:pPr>
+    </w:p>
+    <w:p>
+      <w:pPr>
+        <w:rPr>
+          <w:b/>
+          <w:bCs/>
+        </w:rPr>
+      </w:pPr>
+    </w:p>
+    <w:p>
+      <w:pPr>
+        <w:rPr>
+          <w:b/>
+          <w:bCs/>
+        </w:rPr>
+      </w:pPr>
+    </w:p>
+    <w:p>
+      <w:pPr>
+        <w:rPr>
+          <w:b/>
+          <w:bCs/>
+        </w:rPr>
+      </w:pPr>
+    </w:p>
+    <w:p>
+      <w:pPr>
+        <w:rPr>
+          <w:b/>
+          <w:bCs/>
+        </w:rPr>
+      </w:pPr>
+    </w:p>
+    <w:p>
+      <w:pPr>
+        <w:rPr>
+          <w:b/>
+          <w:bCs/>
+        </w:rPr>
+      </w:pPr>
+    </w:p>
+    <w:p>
+      <w:pPr>
+        <w:rPr>
+          <w:b/>
+          <w:bCs/>
+        </w:rPr>
+      </w:pPr>
+    </w:p>
+    <w:p>
+      <w:pPr>
+        <w:rPr>
+          <w:b/>
+          <w:bCs/>
+        </w:rPr>
+      </w:pPr>
+    </w:p>
+    <w:p>
+      <w:pPr>
+        <w:rPr>
+          <w:b/>
+          <w:bCs/>
+        </w:rPr>
+      </w:pPr>
+    </w:p>
+    <w:p>
+      <w:pPr>
+        <w:rPr>
+          <w:b/>
+          <w:bCs/>
+        </w:rPr>
+      </w:pPr>
+    </w:p>
+    <w:p>
+      <w:pPr>
+        <w:rPr>
+          <w:b/>
+          <w:bCs/>
+        </w:rPr>
+      </w:pPr>
+    </w:p>
+    <w:p>
+      <w:pPr>
+        <w:rPr>
+          <w:b/>
+          <w:bCs/>
+        </w:rPr>
+      </w:pPr>
+    </w:p>
+    <w:p>
+      <w:pPr>
+        <w:rPr>
+          <w:b/>
+          <w:bCs/>
+        </w:rPr>
+      </w:pPr>
+    </w:p>
+    <w:p>
+      <w:pPr>
+        <w:rPr>
+          <w:b/>
+          <w:bCs/>
+        </w:rPr>
+      </w:pPr>
+    </w:p>
+    <w:p>
+      <w:pPr>
+        <w:rPr>
+          <w:b/>
+          <w:bCs/>
+        </w:rPr>
+      </w:pPr>
+    </w:p>
+    <w:p>
+      <w:pPr>
+        <w:rPr>
+          <w:b/>
+          <w:bCs/>
+        </w:rPr>
+      </w:pPr>
+    </w:p>
+    <w:p>
+      <w:pPr>
+        <w:rPr>
+          <w:b/>
+          <w:bCs/>
+        </w:rPr>
+      </w:pPr>
+    </w:p>
+    <w:p/>
     <w:p>
       <w:pPr>
         <w:pStyle w:val="Ttulo1"/>
@@ -13,6 +2166,7 @@
           <w:lang w:val="en-GB"/>
         </w:rPr>
       </w:pPr>
+      <w:bookmarkStart w:id="1" w:name="_Toc434331697"/>
       <w:r>
         <w:rPr>
           <w:lang w:val="en-GB"/>
@@ -25,13 +2179,23 @@
         </w:rPr>
         <w:t>s</w:t>
       </w:r>
-    </w:p>
-    <w:p>
-      <w:pPr>
-        <w:rPr>
-          <w:lang w:val="en-GB"/>
-        </w:rPr>
-      </w:pPr>
+      <w:bookmarkEnd w:id="1"/>
+    </w:p>
+    <w:p>
+      <w:pPr>
+        <w:pStyle w:val="Ttulo2"/>
+        <w:rPr>
+          <w:lang w:val="en-GB"/>
+        </w:rPr>
+      </w:pPr>
+      <w:bookmarkStart w:id="2" w:name="_Toc434331698"/>
+      <w:r>
+        <w:rPr>
+          <w:lang w:val="en-GB"/>
+        </w:rPr>
+        <w:t>ADT specifications</w:t>
+      </w:r>
+      <w:bookmarkEnd w:id="2"/>
     </w:p>
     <w:p>
       <w:pPr>
@@ -990,6 +3154,23 @@
       </w:r>
       <w:proofErr w:type="spellEnd"/>
       <w:proofErr w:type="gramEnd"/>
+    </w:p>
+    <w:p>
+      <w:pPr>
+        <w:pStyle w:val="Ttulo2"/>
+        <w:rPr>
+          <w:lang w:val="en-GB"/>
+        </w:rPr>
+      </w:pPr>
+      <w:bookmarkStart w:id="3" w:name="_Toc434331699"/>
+      <w:r>
+        <w:rPr>
+          <w:lang w:val="en-GB"/>
+        </w:rPr>
+        <w:lastRenderedPageBreak/>
+        <w:t>Brief definition of operations</w:t>
+      </w:r>
+      <w:bookmarkEnd w:id="3"/>
     </w:p>
     <w:p>
       <w:pPr>
@@ -1320,20 +3501,30 @@
           <w:lang w:val="en-GB"/>
         </w:rPr>
       </w:pPr>
-      <w:r>
-        <w:rPr>
-          <w:lang w:val="en-GB"/>
-        </w:rPr>
-        <w:lastRenderedPageBreak/>
+      <w:bookmarkStart w:id="4" w:name="_Toc434331700"/>
+      <w:r>
+        <w:rPr>
+          <w:lang w:val="en-GB"/>
+        </w:rPr>
         <w:t>Design</w:t>
       </w:r>
-    </w:p>
-    <w:p>
-      <w:pPr>
-        <w:rPr>
-          <w:lang w:val="en-GB"/>
-        </w:rPr>
-      </w:pPr>
+      <w:bookmarkEnd w:id="4"/>
+    </w:p>
+    <w:p>
+      <w:pPr>
+        <w:pStyle w:val="Ttulo2"/>
+        <w:rPr>
+          <w:lang w:val="en-GB"/>
+        </w:rPr>
+      </w:pPr>
+      <w:bookmarkStart w:id="5" w:name="_Toc434331701"/>
+      <w:r>
+        <w:rPr>
+          <w:lang w:val="en-GB"/>
+        </w:rPr>
+        <w:t>Representation of ADTs</w:t>
+      </w:r>
+      <w:bookmarkEnd w:id="5"/>
     </w:p>
     <w:p>
       <w:pPr>
@@ -1409,7 +3600,7 @@
           <w:lang w:eastAsia="es-ES"/>
         </w:rPr>
         <w:drawing>
-          <wp:inline distT="0" distB="0" distL="0" distR="0">
+          <wp:inline distT="0" distB="0" distL="0" distR="0" wp14:anchorId="360587E0" wp14:editId="0D3A618A">
             <wp:extent cx="3279383" cy="3095625"/>
             <wp:effectExtent l="0" t="0" r="0" b="0"/>
             <wp:docPr id="3" name="0 Imagen"/>
@@ -1424,7 +3615,7 @@
                     <pic:cNvPicPr/>
                   </pic:nvPicPr>
                   <pic:blipFill>
-                    <a:blip r:embed="rId6">
+                    <a:blip r:embed="rId9">
                       <a:extLst>
                         <a:ext uri="{28A0092B-C50C-407E-A947-70E740481C1C}">
                           <a14:useLocalDpi xmlns:a14="http://schemas.microsoft.com/office/drawing/2010/main" val="0"/>
@@ -1456,7 +3647,7 @@
           <w:lang w:eastAsia="es-ES"/>
         </w:rPr>
         <w:drawing>
-          <wp:inline distT="0" distB="0" distL="0" distR="0">
+          <wp:inline distT="0" distB="0" distL="0" distR="0" wp14:anchorId="13BC9159" wp14:editId="4420CF3C">
             <wp:extent cx="5400040" cy="1434465"/>
             <wp:effectExtent l="0" t="0" r="0" b="0"/>
             <wp:docPr id="4" name="0 Imagen"/>
@@ -1471,7 +3662,7 @@
                     <pic:cNvPicPr/>
                   </pic:nvPicPr>
                   <pic:blipFill>
-                    <a:blip r:embed="rId7">
+                    <a:blip r:embed="rId10">
                       <a:extLst>
                         <a:ext uri="{28A0092B-C50C-407E-A947-70E740481C1C}">
                           <a14:useLocalDpi xmlns:a14="http://schemas.microsoft.com/office/drawing/2010/main" val="0"/>
@@ -1546,8 +3737,9 @@
           <w:noProof/>
           <w:lang w:eastAsia="es-ES"/>
         </w:rPr>
+        <w:lastRenderedPageBreak/>
         <w:drawing>
-          <wp:inline distT="0" distB="0" distL="0" distR="0">
+          <wp:inline distT="0" distB="0" distL="0" distR="0" wp14:anchorId="39BB0AB6" wp14:editId="5796C0C2">
             <wp:extent cx="3295238" cy="2028572"/>
             <wp:effectExtent l="0" t="0" r="635" b="0"/>
             <wp:docPr id="1" name="0 Imagen"/>
@@ -1562,7 +3754,7 @@
                     <pic:cNvPicPr/>
                   </pic:nvPicPr>
                   <pic:blipFill>
-                    <a:blip r:embed="rId8">
+                    <a:blip r:embed="rId11">
                       <a:extLst>
                         <a:ext uri="{28A0092B-C50C-407E-A947-70E740481C1C}">
                           <a14:useLocalDpi xmlns:a14="http://schemas.microsoft.com/office/drawing/2010/main" val="0"/>
@@ -1600,9 +3792,8 @@
           <w:noProof/>
           <w:lang w:eastAsia="es-ES"/>
         </w:rPr>
-        <w:lastRenderedPageBreak/>
         <w:drawing>
-          <wp:inline distT="0" distB="0" distL="0" distR="0">
+          <wp:inline distT="0" distB="0" distL="0" distR="0" wp14:anchorId="4D6DA7BF" wp14:editId="02C918FE">
             <wp:extent cx="3438095" cy="1238095"/>
             <wp:effectExtent l="0" t="0" r="0" b="635"/>
             <wp:docPr id="6" name="0 Imagen"/>
@@ -1617,7 +3808,7 @@
                     <pic:cNvPicPr/>
                   </pic:nvPicPr>
                   <pic:blipFill>
-                    <a:blip r:embed="rId9">
+                    <a:blip r:embed="rId12">
                       <a:extLst>
                         <a:ext uri="{28A0092B-C50C-407E-A947-70E740481C1C}">
                           <a14:useLocalDpi xmlns:a14="http://schemas.microsoft.com/office/drawing/2010/main" val="0"/>
@@ -1663,7 +3854,7 @@
           <w:lang w:eastAsia="es-ES"/>
         </w:rPr>
         <w:drawing>
-          <wp:inline distT="0" distB="0" distL="0" distR="0">
+          <wp:inline distT="0" distB="0" distL="0" distR="0" wp14:anchorId="77D06A23" wp14:editId="1184C4D2">
             <wp:extent cx="4695238" cy="2123810"/>
             <wp:effectExtent l="0" t="0" r="0" b="0"/>
             <wp:docPr id="7" name="0 Imagen"/>
@@ -1678,7 +3869,7 @@
                     <pic:cNvPicPr/>
                   </pic:nvPicPr>
                   <pic:blipFill>
-                    <a:blip r:embed="rId10">
+                    <a:blip r:embed="rId13">
                       <a:extLst>
                         <a:ext uri="{28A0092B-C50C-407E-A947-70E740481C1C}">
                           <a14:useLocalDpi xmlns:a14="http://schemas.microsoft.com/office/drawing/2010/main" val="0"/>
@@ -1723,8 +3914,9 @@
           <w:noProof/>
           <w:lang w:eastAsia="es-ES"/>
         </w:rPr>
+        <w:lastRenderedPageBreak/>
         <w:drawing>
-          <wp:inline distT="0" distB="0" distL="0" distR="0">
+          <wp:inline distT="0" distB="0" distL="0" distR="0" wp14:anchorId="2D7F5953" wp14:editId="09927F00">
             <wp:extent cx="4695238" cy="2504762"/>
             <wp:effectExtent l="0" t="0" r="0" b="0"/>
             <wp:docPr id="8" name="0 Imagen"/>
@@ -1739,7 +3931,7 @@
                     <pic:cNvPicPr/>
                   </pic:nvPicPr>
                   <pic:blipFill>
-                    <a:blip r:embed="rId11">
+                    <a:blip r:embed="rId14">
                       <a:extLst>
                         <a:ext uri="{28A0092B-C50C-407E-A947-70E740481C1C}">
                           <a14:useLocalDpi xmlns:a14="http://schemas.microsoft.com/office/drawing/2010/main" val="0"/>
@@ -1822,6 +4014,22 @@
     </w:p>
     <w:p>
       <w:pPr>
+        <w:pStyle w:val="Ttulo2"/>
+        <w:rPr>
+          <w:lang w:val="en-GB"/>
+        </w:rPr>
+      </w:pPr>
+      <w:bookmarkStart w:id="6" w:name="_Toc434331702"/>
+      <w:r>
+        <w:rPr>
+          <w:lang w:val="en-GB"/>
+        </w:rPr>
+        <w:t>UML and class diagram</w:t>
+      </w:r>
+      <w:bookmarkEnd w:id="6"/>
+    </w:p>
+    <w:p>
+      <w:pPr>
         <w:rPr>
           <w:lang w:val="en-GB"/>
         </w:rPr>
@@ -1831,10 +4039,9 @@
           <w:noProof/>
           <w:lang w:eastAsia="es-ES"/>
         </w:rPr>
-        <w:lastRenderedPageBreak/>
         <w:drawing>
-          <wp:inline distT="0" distB="0" distL="0" distR="0">
-            <wp:extent cx="5168235" cy="3342640"/>
+          <wp:inline distT="0" distB="0" distL="0" distR="0" wp14:anchorId="541EDF2B" wp14:editId="3F6448FE">
+            <wp:extent cx="5168235" cy="3342639"/>
             <wp:effectExtent l="0" t="0" r="0" b="0"/>
             <wp:docPr id="5" name="0 Imagen"/>
             <wp:cNvGraphicFramePr>
@@ -1848,7 +4055,7 @@
                     <pic:cNvPicPr/>
                   </pic:nvPicPr>
                   <pic:blipFill>
-                    <a:blip r:embed="rId12">
+                    <a:blip r:embed="rId15">
                       <a:extLst>
                         <a:ext uri="{28A0092B-C50C-407E-A947-70E740481C1C}">
                           <a14:useLocalDpi xmlns:a14="http://schemas.microsoft.com/office/drawing/2010/main" val="0"/>
@@ -1862,7 +4069,7 @@
                   <pic:spPr>
                     <a:xfrm>
                       <a:off x="0" y="0"/>
-                      <a:ext cx="5168235" cy="3342640"/>
+                      <a:ext cx="5168235" cy="3342639"/>
                     </a:xfrm>
                     <a:prstGeom prst="rect">
                       <a:avLst/>
@@ -1877,6 +4084,22 @@
     </w:p>
     <w:p>
       <w:pPr>
+        <w:pStyle w:val="Ttulo2"/>
+        <w:rPr>
+          <w:lang w:val="en-GB"/>
+        </w:rPr>
+      </w:pPr>
+      <w:bookmarkStart w:id="7" w:name="_Toc434331703"/>
+      <w:r>
+        <w:rPr>
+          <w:lang w:val="en-GB"/>
+        </w:rPr>
+        <w:t>Explanation of the classes</w:t>
+      </w:r>
+      <w:bookmarkEnd w:id="7"/>
+    </w:p>
+    <w:p>
+      <w:pPr>
         <w:rPr>
           <w:lang w:val="en-GB"/>
         </w:rPr>
@@ -1993,7 +4216,14 @@
         <w:rPr>
           <w:lang w:val="en-GB"/>
         </w:rPr>
-        <w:t>, since we’ll be storing integer numbers and the pointer will lead to the next cell</w:t>
+        <w:t xml:space="preserve">, since we’ll be storing integer numbers and the </w:t>
+      </w:r>
+      <w:r>
+        <w:rPr>
+          <w:lang w:val="en-GB"/>
+        </w:rPr>
+        <w:lastRenderedPageBreak/>
+        <w:t>pointer will lead to the next cell</w:t>
       </w:r>
       <w:r>
         <w:rPr>
@@ -2423,34 +4653,35 @@
         <w:rPr>
           <w:lang w:val="en-GB"/>
         </w:rPr>
-        <w:t xml:space="preserve"> is better for the portability of the code, some of it can be used in future assignments to avoid wasting time implementing the </w:t>
-      </w:r>
-      <w:proofErr w:type="gramStart"/>
-      <w:r>
-        <w:rPr>
-          <w:lang w:val="en-GB"/>
-        </w:rPr>
-        <w:t>same</w:t>
-      </w:r>
-      <w:proofErr w:type="gramEnd"/>
-      <w:r>
-        <w:rPr>
-          <w:lang w:val="en-GB"/>
-        </w:rPr>
-        <w:t xml:space="preserve"> code.</w:t>
-      </w:r>
-    </w:p>
-    <w:p>
-      <w:pPr>
-        <w:rPr>
-          <w:lang w:val="en-GB"/>
-        </w:rPr>
-      </w:pPr>
-      <w:r>
-        <w:rPr>
-          <w:lang w:val="en-GB"/>
-        </w:rPr>
-        <w:lastRenderedPageBreak/>
+        <w:t xml:space="preserve"> is better for the portability of the code, some of it can be used in future assignments to avoid wasting time implementing the same code.</w:t>
+      </w:r>
+    </w:p>
+    <w:p>
+      <w:pPr>
+        <w:pStyle w:val="Ttulo2"/>
+        <w:rPr>
+          <w:lang w:val="en-GB"/>
+        </w:rPr>
+      </w:pPr>
+      <w:bookmarkStart w:id="8" w:name="_Toc434331704"/>
+      <w:r>
+        <w:rPr>
+          <w:lang w:val="en-GB"/>
+        </w:rPr>
+        <w:t>Behaviour of the program</w:t>
+      </w:r>
+      <w:bookmarkEnd w:id="8"/>
+    </w:p>
+    <w:p>
+      <w:pPr>
+        <w:rPr>
+          <w:lang w:val="en-GB"/>
+        </w:rPr>
+      </w:pPr>
+      <w:r>
+        <w:rPr>
+          <w:lang w:val="en-GB"/>
+        </w:rPr>
         <w:t xml:space="preserve">The program works reading a .txt file, then its content is </w:t>
       </w:r>
       <w:r>
@@ -2573,10 +4804,11 @@
           <w:noProof/>
           <w:lang w:eastAsia="es-ES"/>
         </w:rPr>
+        <w:lastRenderedPageBreak/>
         <w:drawing>
-          <wp:inline distT="0" distB="0" distL="0" distR="0" wp14:anchorId="55A21687" wp14:editId="46472949">
-            <wp:extent cx="3790950" cy="3913505"/>
-            <wp:effectExtent l="0" t="0" r="0" b="0"/>
+          <wp:inline distT="0" distB="0" distL="0" distR="0" wp14:anchorId="0550FFFC" wp14:editId="0F791382">
+            <wp:extent cx="3790487" cy="3913505"/>
+            <wp:effectExtent l="0" t="0" r="635" b="0"/>
             <wp:docPr id="2" name="0 Imagen"/>
             <wp:cNvGraphicFramePr>
               <a:graphicFrameLocks xmlns:a="http://schemas.openxmlformats.org/drawingml/2006/main" noChangeAspect="1"/>
@@ -2589,7 +4821,7 @@
                     <pic:cNvPicPr/>
                   </pic:nvPicPr>
                   <pic:blipFill>
-                    <a:blip r:embed="rId13">
+                    <a:blip r:embed="rId16">
                       <a:extLst>
                         <a:ext uri="{28A0092B-C50C-407E-A947-70E740481C1C}">
                           <a14:useLocalDpi xmlns:a14="http://schemas.microsoft.com/office/drawing/2010/main" val="0"/>
@@ -2603,7 +4835,7 @@
                   <pic:spPr>
                     <a:xfrm>
                       <a:off x="0" y="0"/>
-                      <a:ext cx="3790950" cy="3913505"/>
+                      <a:ext cx="3790487" cy="3913505"/>
                     </a:xfrm>
                     <a:prstGeom prst="rect">
                       <a:avLst/>
@@ -2627,39 +4859,42 @@
           <w:lang w:val="en-GB"/>
         </w:rPr>
       </w:pPr>
+      <w:bookmarkStart w:id="9" w:name="_Toc434331705"/>
       <w:r>
         <w:rPr>
           <w:lang w:val="en-GB"/>
         </w:rPr>
         <w:t>Implementation</w:t>
       </w:r>
-    </w:p>
-    <w:p>
-      <w:pPr>
-        <w:rPr>
-          <w:lang w:val="en-GB"/>
-        </w:rPr>
-      </w:pPr>
-    </w:p>
-    <w:p>
-      <w:pPr>
-        <w:rPr>
-          <w:lang w:val="en-GB"/>
-        </w:rPr>
-      </w:pPr>
-      <w:r>
-        <w:rPr>
-          <w:lang w:val="en-GB"/>
-        </w:rPr>
-        <w:t>The hardest parts to implement were notably the IO methods. Since we didn’t know how to work with files in C+</w:t>
-      </w:r>
-      <w:bookmarkStart w:id="0" w:name="_GoBack"/>
-      <w:bookmarkEnd w:id="0"/>
-      <w:r>
-        <w:rPr>
-          <w:lang w:val="en-GB"/>
-        </w:rPr>
-        <w:t xml:space="preserve">+, it took a good deal of research and tests to figure out how to correctly use the input file and create the output file. We ended up figuring out how to do it thanks to the </w:t>
+      <w:bookmarkEnd w:id="9"/>
+    </w:p>
+    <w:p>
+      <w:pPr>
+        <w:pStyle w:val="Ttulo2"/>
+        <w:rPr>
+          <w:lang w:val="en-GB"/>
+        </w:rPr>
+      </w:pPr>
+      <w:bookmarkStart w:id="10" w:name="_Toc434331706"/>
+      <w:r>
+        <w:rPr>
+          <w:lang w:val="en-GB"/>
+        </w:rPr>
+        <w:t>Difficult sections</w:t>
+      </w:r>
+      <w:bookmarkEnd w:id="10"/>
+    </w:p>
+    <w:p>
+      <w:pPr>
+        <w:rPr>
+          <w:lang w:val="en-GB"/>
+        </w:rPr>
+      </w:pPr>
+      <w:r>
+        <w:rPr>
+          <w:lang w:val="en-GB"/>
+        </w:rPr>
+        <w:t xml:space="preserve">The hardest parts to implement were notably the IO methods. Since we didn’t know how to work with files in C++, it took a good deal of research and tests to figure out how to correctly use the input file and create the output file. We ended up figuring out how to do it thanks to the </w:t>
       </w:r>
       <w:proofErr w:type="spellStart"/>
       <w:r>
@@ -2675,6 +4910,68 @@
         </w:rPr>
         <w:t xml:space="preserve"> library.</w:t>
       </w:r>
+      <w:r>
+        <w:rPr>
+          <w:lang w:val="en-GB"/>
+        </w:rPr>
+        <w:t xml:space="preserve"> This class in particular took a good deal of work due to the problem of updating the storage classes (queues and stack) and passing them over with pointers. It ended up being fixed as well. A problem we had that wouldn’t let us compile and we didn’t understand why was simply a misspelling in the </w:t>
+      </w:r>
+      <w:proofErr w:type="spellStart"/>
+      <w:r>
+        <w:rPr>
+          <w:lang w:val="en-GB"/>
+        </w:rPr>
+        <w:t>WriteFile</w:t>
+      </w:r>
+      <w:proofErr w:type="spellEnd"/>
+      <w:r>
+        <w:rPr>
+          <w:lang w:val="en-GB"/>
+        </w:rPr>
+        <w:t xml:space="preserve"> method, where we spelled the declaration of the written file as “</w:t>
+      </w:r>
+      <w:proofErr w:type="spellStart"/>
+      <w:r>
+        <w:rPr>
+          <w:lang w:val="en-GB"/>
+        </w:rPr>
+        <w:t>ifstream</w:t>
+      </w:r>
+      <w:proofErr w:type="spellEnd"/>
+      <w:r>
+        <w:rPr>
+          <w:lang w:val="en-GB"/>
+        </w:rPr>
+        <w:t>”</w:t>
+      </w:r>
+      <w:proofErr w:type="gramStart"/>
+      <w:r>
+        <w:rPr>
+          <w:lang w:val="en-GB"/>
+        </w:rPr>
+        <w:t>,</w:t>
+      </w:r>
+      <w:proofErr w:type="gramEnd"/>
+      <w:r>
+        <w:rPr>
+          <w:lang w:val="en-GB"/>
+        </w:rPr>
+        <w:t xml:space="preserve"> it was actually “</w:t>
+      </w:r>
+      <w:proofErr w:type="spellStart"/>
+      <w:r>
+        <w:rPr>
+          <w:lang w:val="en-GB"/>
+        </w:rPr>
+        <w:t>ofstream</w:t>
+      </w:r>
+      <w:proofErr w:type="spellEnd"/>
+      <w:r>
+        <w:rPr>
+          <w:lang w:val="en-GB"/>
+        </w:rPr>
+        <w:t>”.</w:t>
+      </w:r>
     </w:p>
     <w:p>
       <w:pPr>
@@ -2701,27 +4998,717 @@
           <w:lang w:val="en-GB"/>
         </w:rPr>
       </w:pPr>
-    </w:p>
-    <w:p>
-      <w:pPr>
-        <w:rPr>
-          <w:lang w:val="en-GB"/>
-        </w:rPr>
-      </w:pPr>
-    </w:p>
-    <w:p>
-      <w:pPr>
-        <w:rPr>
-          <w:lang w:val="en-GB"/>
-        </w:rPr>
-      </w:pPr>
-    </w:p>
-    <w:p>
-      <w:pPr>
-        <w:rPr>
-          <w:lang w:val="en-GB"/>
-        </w:rPr>
-      </w:pPr>
+      <w:r>
+        <w:rPr>
+          <w:lang w:val="en-GB"/>
+        </w:rPr>
+        <w:t>When reading and storing the numbers, we decided to set a simple format for them. For input.numbers.txt we simply give a list of numbers separated by commas and ending the line with a dot. The program will read until it reaches the dot. For output.numbers.txt, we decided to set three lines following the same pattern separating them by commas, but the first line holds odds numbers, then puts a dot, jumps a line and lists even numbers, and lastly a line for negative numbers. Example files have been provided in the debug folder.</w:t>
+      </w:r>
+    </w:p>
+    <w:p>
+      <w:pPr>
+        <w:rPr>
+          <w:lang w:val="en-GB"/>
+        </w:rPr>
+      </w:pPr>
+      <w:r>
+        <w:rPr>
+          <w:lang w:val="en-GB"/>
+        </w:rPr>
+        <w:lastRenderedPageBreak/>
+        <w:t>We didn’t encounter any more problems when coding but the code itself is commented and can be checked. We tried to keep it as easy to read as we could.</w:t>
+      </w:r>
+    </w:p>
+    <w:p>
+      <w:pPr>
+        <w:pStyle w:val="Ttulo1"/>
+        <w:numPr>
+          <w:ilvl w:val="0"/>
+          <w:numId w:val="3"/>
+        </w:numPr>
+        <w:rPr>
+          <w:lang w:val="en-GB"/>
+        </w:rPr>
+      </w:pPr>
+      <w:bookmarkStart w:id="11" w:name="_Toc434331707"/>
+      <w:r>
+        <w:rPr>
+          <w:lang w:val="en-GB"/>
+        </w:rPr>
+        <w:t>Review</w:t>
+      </w:r>
+      <w:bookmarkEnd w:id="11"/>
+    </w:p>
+    <w:p>
+      <w:pPr>
+        <w:pStyle w:val="Ttulo2"/>
+        <w:rPr>
+          <w:lang w:val="en-GB"/>
+        </w:rPr>
+      </w:pPr>
+      <w:bookmarkStart w:id="12" w:name="_Toc434331708"/>
+      <w:r>
+        <w:rPr>
+          <w:lang w:val="en-GB"/>
+        </w:rPr>
+        <w:t xml:space="preserve">Big </w:t>
+      </w:r>
+      <w:r>
+        <w:rPr>
+          <w:u w:val="single"/>
+          <w:lang w:val="en-GB"/>
+        </w:rPr>
+        <w:t>O</w:t>
+      </w:r>
+      <w:r>
+        <w:rPr>
+          <w:u w:val="single"/>
+          <w:lang w:val="en-GB"/>
+        </w:rPr>
+        <w:t>h</w:t>
+      </w:r>
+      <w:r>
+        <w:rPr>
+          <w:lang w:val="en-GB"/>
+        </w:rPr>
+        <w:t xml:space="preserve"> notation</w:t>
+      </w:r>
+      <w:bookmarkEnd w:id="12"/>
+    </w:p>
+    <w:p>
+      <w:pPr>
+        <w:rPr>
+          <w:lang w:val="en-GB"/>
+        </w:rPr>
+      </w:pPr>
+      <w:r>
+        <w:rPr>
+          <w:lang w:val="en-GB"/>
+        </w:rPr>
+        <w:t>The program itself can have a different running time according to what the user selects, so let’s break it down in parts:</w:t>
+      </w:r>
+    </w:p>
+    <w:p>
+      <w:pPr>
+        <w:rPr>
+          <w:lang w:val="en-GB"/>
+        </w:rPr>
+      </w:pPr>
+      <w:r>
+        <w:rPr>
+          <w:lang w:val="en-GB"/>
+        </w:rPr>
+        <w:t xml:space="preserve">When the program opens, before the menu is shown, </w:t>
+      </w:r>
+      <w:proofErr w:type="spellStart"/>
+      <w:r>
+        <w:rPr>
+          <w:i/>
+          <w:lang w:val="en-GB"/>
+        </w:rPr>
+        <w:t>readFile</w:t>
+      </w:r>
+      <w:proofErr w:type="spellEnd"/>
+      <w:r>
+        <w:rPr>
+          <w:lang w:val="en-GB"/>
+        </w:rPr>
+        <w:t xml:space="preserve"> is called. This method has a running time of </w:t>
+      </w:r>
+      <w:proofErr w:type="gramStart"/>
+      <w:r>
+        <w:rPr>
+          <w:lang w:val="en-GB"/>
+        </w:rPr>
+        <w:t>O(</w:t>
+      </w:r>
+      <w:proofErr w:type="gramEnd"/>
+      <w:r>
+        <w:rPr>
+          <w:lang w:val="en-GB"/>
+        </w:rPr>
+        <w:t>m)</w:t>
+      </w:r>
+      <w:r>
+        <w:rPr>
+          <w:lang w:val="en-GB"/>
+        </w:rPr>
+        <w:t xml:space="preserve"> as its running time depends of the length of the file introduced due to a while loop. Inside </w:t>
+      </w:r>
+      <w:proofErr w:type="spellStart"/>
+      <w:r>
+        <w:rPr>
+          <w:i/>
+          <w:lang w:val="en-GB"/>
+        </w:rPr>
+        <w:t>readFile</w:t>
+      </w:r>
+      <w:proofErr w:type="spellEnd"/>
+      <w:r>
+        <w:rPr>
+          <w:lang w:val="en-GB"/>
+        </w:rPr>
+        <w:t xml:space="preserve">, we call </w:t>
+      </w:r>
+      <w:proofErr w:type="spellStart"/>
+      <w:r>
+        <w:rPr>
+          <w:i/>
+          <w:lang w:val="en-GB"/>
+        </w:rPr>
+        <w:t>processNumber</w:t>
+      </w:r>
+      <w:proofErr w:type="spellEnd"/>
+      <w:r>
+        <w:rPr>
+          <w:lang w:val="en-GB"/>
+        </w:rPr>
+        <w:t xml:space="preserve">, which has a running time of </w:t>
+      </w:r>
+      <w:proofErr w:type="gramStart"/>
+      <w:r>
+        <w:rPr>
+          <w:lang w:val="en-GB"/>
+        </w:rPr>
+        <w:t>O(</w:t>
+      </w:r>
+      <w:proofErr w:type="gramEnd"/>
+      <w:r>
+        <w:rPr>
+          <w:lang w:val="en-GB"/>
+        </w:rPr>
+        <w:t xml:space="preserve">1). This can call </w:t>
+      </w:r>
+      <w:proofErr w:type="spellStart"/>
+      <w:r>
+        <w:rPr>
+          <w:i/>
+          <w:lang w:val="en-GB"/>
+        </w:rPr>
+        <w:t>enqueue</w:t>
+      </w:r>
+      <w:proofErr w:type="spellEnd"/>
+      <w:r>
+        <w:rPr>
+          <w:lang w:val="en-GB"/>
+        </w:rPr>
+        <w:t xml:space="preserve"> and </w:t>
+      </w:r>
+      <w:r>
+        <w:rPr>
+          <w:i/>
+          <w:lang w:val="en-GB"/>
+        </w:rPr>
+        <w:t>push</w:t>
+      </w:r>
+      <w:r>
+        <w:rPr>
+          <w:lang w:val="en-GB"/>
+        </w:rPr>
+        <w:t xml:space="preserve">, that also have a running time of </w:t>
+      </w:r>
+      <w:proofErr w:type="gramStart"/>
+      <w:r>
+        <w:rPr>
+          <w:lang w:val="en-GB"/>
+        </w:rPr>
+        <w:t>O(</w:t>
+      </w:r>
+      <w:proofErr w:type="gramEnd"/>
+      <w:r>
+        <w:rPr>
+          <w:lang w:val="en-GB"/>
+        </w:rPr>
+        <w:t xml:space="preserve">1) for its simple statements, so the final running time of </w:t>
+      </w:r>
+      <w:proofErr w:type="spellStart"/>
+      <w:r>
+        <w:rPr>
+          <w:i/>
+          <w:lang w:val="en-GB"/>
+        </w:rPr>
+        <w:t>readFile</w:t>
+      </w:r>
+      <w:proofErr w:type="spellEnd"/>
+      <w:r>
+        <w:rPr>
+          <w:lang w:val="en-GB"/>
+        </w:rPr>
+        <w:t xml:space="preserve"> is O(m).</w:t>
+      </w:r>
+    </w:p>
+    <w:p>
+      <w:pPr>
+        <w:rPr>
+          <w:lang w:val="en-GB"/>
+        </w:rPr>
+      </w:pPr>
+      <w:r>
+        <w:rPr>
+          <w:lang w:val="en-GB"/>
+        </w:rPr>
+        <w:t xml:space="preserve">Once we reach the menu, it’s in a loop that will repeat as many times as the user wants. Inside, there are only </w:t>
+      </w:r>
+      <w:proofErr w:type="gramStart"/>
+      <w:r>
+        <w:rPr>
+          <w:lang w:val="en-GB"/>
+        </w:rPr>
+        <w:t>O(</w:t>
+      </w:r>
+      <w:proofErr w:type="gramEnd"/>
+      <w:r>
+        <w:rPr>
+          <w:lang w:val="en-GB"/>
+        </w:rPr>
+        <w:t>1) statements. Let’s analyse the running time of the chosen options.</w:t>
+      </w:r>
+    </w:p>
+    <w:p>
+      <w:pPr>
+        <w:rPr>
+          <w:lang w:val="en-GB"/>
+        </w:rPr>
+      </w:pPr>
+      <w:r>
+        <w:rPr>
+          <w:lang w:val="en-GB"/>
+        </w:rPr>
+        <w:t xml:space="preserve">The first option uses </w:t>
+      </w:r>
+      <w:proofErr w:type="spellStart"/>
+      <w:r>
+        <w:rPr>
+          <w:i/>
+          <w:lang w:val="en-GB"/>
+        </w:rPr>
+        <w:t>processNumber</w:t>
+      </w:r>
+      <w:proofErr w:type="spellEnd"/>
+      <w:r>
+        <w:rPr>
+          <w:lang w:val="en-GB"/>
+        </w:rPr>
+        <w:t xml:space="preserve">, and we already know its running time is </w:t>
+      </w:r>
+      <w:proofErr w:type="gramStart"/>
+      <w:r>
+        <w:rPr>
+          <w:lang w:val="en-GB"/>
+        </w:rPr>
+        <w:t>O(</w:t>
+      </w:r>
+      <w:proofErr w:type="gramEnd"/>
+      <w:r>
+        <w:rPr>
+          <w:lang w:val="en-GB"/>
+        </w:rPr>
+        <w:t xml:space="preserve">1). The second option simply pops the stack and prints the result. </w:t>
+      </w:r>
+      <w:r>
+        <w:rPr>
+          <w:i/>
+          <w:lang w:val="en-GB"/>
+        </w:rPr>
+        <w:t xml:space="preserve">Pop </w:t>
+      </w:r>
+      <w:r>
+        <w:rPr>
+          <w:lang w:val="en-GB"/>
+        </w:rPr>
+        <w:t xml:space="preserve">uses simple statements, so its running time is </w:t>
+      </w:r>
+      <w:proofErr w:type="gramStart"/>
+      <w:r>
+        <w:rPr>
+          <w:lang w:val="en-GB"/>
+        </w:rPr>
+        <w:t>O(</w:t>
+      </w:r>
+      <w:proofErr w:type="gramEnd"/>
+      <w:r>
+        <w:rPr>
+          <w:lang w:val="en-GB"/>
+        </w:rPr>
+        <w:t xml:space="preserve">1). The third and fourth options call </w:t>
+      </w:r>
+      <w:proofErr w:type="spellStart"/>
+      <w:r>
+        <w:rPr>
+          <w:i/>
+          <w:lang w:val="en-GB"/>
+        </w:rPr>
+        <w:t>listQueue</w:t>
+      </w:r>
+      <w:proofErr w:type="spellEnd"/>
+      <w:r>
+        <w:rPr>
+          <w:lang w:val="en-GB"/>
+        </w:rPr>
+        <w:t xml:space="preserve">. Its running time is </w:t>
+      </w:r>
+      <w:proofErr w:type="gramStart"/>
+      <w:r>
+        <w:rPr>
+          <w:lang w:val="en-GB"/>
+        </w:rPr>
+        <w:t>O(</w:t>
+      </w:r>
+      <w:proofErr w:type="gramEnd"/>
+      <w:r>
+        <w:rPr>
+          <w:lang w:val="en-GB"/>
+        </w:rPr>
+        <w:t xml:space="preserve">m) as it will take longer to iterate through the whole Queue the longer it is. When we choose the final option, it breaks the loop to exit the program, but it first will call </w:t>
+      </w:r>
+      <w:proofErr w:type="spellStart"/>
+      <w:r>
+        <w:rPr>
+          <w:lang w:val="en-GB"/>
+        </w:rPr>
+        <w:t>writeFile</w:t>
+      </w:r>
+      <w:proofErr w:type="spellEnd"/>
+      <w:r>
+        <w:rPr>
+          <w:lang w:val="en-GB"/>
+        </w:rPr>
+        <w:t>.</w:t>
+      </w:r>
+    </w:p>
+    <w:p>
+      <w:pPr>
+        <w:rPr>
+          <w:lang w:val="en-GB"/>
+        </w:rPr>
+      </w:pPr>
+      <w:proofErr w:type="spellStart"/>
+      <w:r>
+        <w:rPr>
+          <w:i/>
+          <w:lang w:val="en-GB"/>
+        </w:rPr>
+        <w:t>WriteFile</w:t>
+      </w:r>
+      <w:proofErr w:type="spellEnd"/>
+      <w:r>
+        <w:rPr>
+          <w:lang w:val="en-GB"/>
+        </w:rPr>
+        <w:t xml:space="preserve"> is the last step of the program and it consists of three loops, but not nested. It simply does the same thing with three different objects: empty them and print them to a file. As it needs to iterate over all three of them, the initial running time would be </w:t>
+      </w:r>
+      <w:proofErr w:type="gramStart"/>
+      <w:r>
+        <w:rPr>
+          <w:lang w:val="en-GB"/>
+        </w:rPr>
+        <w:t>O(</w:t>
+      </w:r>
+      <w:proofErr w:type="gramEnd"/>
+      <w:r>
+        <w:rPr>
+          <w:lang w:val="en-GB"/>
+        </w:rPr>
+        <w:t>3m)</w:t>
+      </w:r>
+      <w:r>
+        <w:rPr>
+          <w:lang w:val="en-GB"/>
+        </w:rPr>
+        <w:t xml:space="preserve">. However, inside these loops, </w:t>
+      </w:r>
+      <w:proofErr w:type="spellStart"/>
+      <w:r>
+        <w:rPr>
+          <w:i/>
+          <w:lang w:val="en-GB"/>
+        </w:rPr>
+        <w:t>dequeue</w:t>
+      </w:r>
+      <w:proofErr w:type="spellEnd"/>
+      <w:r>
+        <w:rPr>
+          <w:lang w:val="en-GB"/>
+        </w:rPr>
+        <w:t xml:space="preserve">, </w:t>
+      </w:r>
+      <w:r>
+        <w:rPr>
+          <w:i/>
+          <w:lang w:val="en-GB"/>
+        </w:rPr>
+        <w:t>empty</w:t>
+      </w:r>
+      <w:r>
+        <w:rPr>
+          <w:lang w:val="en-GB"/>
+        </w:rPr>
+        <w:t xml:space="preserve"> and </w:t>
+      </w:r>
+      <w:r>
+        <w:rPr>
+          <w:i/>
+          <w:lang w:val="en-GB"/>
+        </w:rPr>
+        <w:t>pop</w:t>
+      </w:r>
+      <w:r>
+        <w:rPr>
+          <w:lang w:val="en-GB"/>
+        </w:rPr>
+        <w:t xml:space="preserve"> are called. We already know </w:t>
+      </w:r>
+      <w:r>
+        <w:rPr>
+          <w:i/>
+          <w:lang w:val="en-GB"/>
+        </w:rPr>
+        <w:t>pop</w:t>
+      </w:r>
+      <w:r>
+        <w:rPr>
+          <w:lang w:val="en-GB"/>
+        </w:rPr>
+        <w:t xml:space="preserve">’s running time is </w:t>
+      </w:r>
+      <w:proofErr w:type="gramStart"/>
+      <w:r>
+        <w:rPr>
+          <w:lang w:val="en-GB"/>
+        </w:rPr>
+        <w:t>O(</w:t>
+      </w:r>
+      <w:proofErr w:type="gramEnd"/>
+      <w:r>
+        <w:rPr>
+          <w:lang w:val="en-GB"/>
+        </w:rPr>
+        <w:t xml:space="preserve">1). </w:t>
+      </w:r>
+      <w:proofErr w:type="spellStart"/>
+      <w:r>
+        <w:rPr>
+          <w:i/>
+          <w:lang w:val="en-GB"/>
+        </w:rPr>
+        <w:t>Dequeue</w:t>
+      </w:r>
+      <w:proofErr w:type="spellEnd"/>
+      <w:r>
+        <w:rPr>
+          <w:lang w:val="en-GB"/>
+        </w:rPr>
+        <w:t xml:space="preserve"> only uses simple statements even if it uses an if, so it’s also </w:t>
+      </w:r>
+      <w:proofErr w:type="gramStart"/>
+      <w:r>
+        <w:rPr>
+          <w:lang w:val="en-GB"/>
+        </w:rPr>
+        <w:t>O(</w:t>
+      </w:r>
+      <w:proofErr w:type="gramEnd"/>
+      <w:r>
+        <w:rPr>
+          <w:lang w:val="en-GB"/>
+        </w:rPr>
+        <w:t xml:space="preserve">1). Empty is used both in Stack and Queue, but they both have a running time of </w:t>
+      </w:r>
+      <w:proofErr w:type="gramStart"/>
+      <w:r>
+        <w:rPr>
+          <w:lang w:val="en-GB"/>
+        </w:rPr>
+        <w:t>O(</w:t>
+      </w:r>
+      <w:proofErr w:type="gramEnd"/>
+      <w:r>
+        <w:rPr>
+          <w:lang w:val="en-GB"/>
+        </w:rPr>
+        <w:t xml:space="preserve">1). Knowing all this, </w:t>
+      </w:r>
+      <w:proofErr w:type="spellStart"/>
+      <w:r>
+        <w:rPr>
+          <w:i/>
+          <w:lang w:val="en-GB"/>
+        </w:rPr>
+        <w:t>writeFile</w:t>
+      </w:r>
+      <w:r>
+        <w:rPr>
+          <w:lang w:val="en-GB"/>
+        </w:rPr>
+        <w:t>’s</w:t>
+      </w:r>
+      <w:proofErr w:type="spellEnd"/>
+      <w:r>
+        <w:rPr>
+          <w:lang w:val="en-GB"/>
+        </w:rPr>
+        <w:t xml:space="preserve"> running time remains </w:t>
+      </w:r>
+      <w:proofErr w:type="gramStart"/>
+      <w:r>
+        <w:rPr>
+          <w:lang w:val="en-GB"/>
+        </w:rPr>
+        <w:t>O(</w:t>
+      </w:r>
+      <w:proofErr w:type="gramEnd"/>
+      <w:r>
+        <w:rPr>
+          <w:lang w:val="en-GB"/>
+        </w:rPr>
+        <w:t>3m).</w:t>
+      </w:r>
+    </w:p>
+    <w:p>
+      <w:pPr>
+        <w:rPr>
+          <w:lang w:val="en-GB"/>
+        </w:rPr>
+      </w:pPr>
+      <w:r>
+        <w:rPr>
+          <w:lang w:val="en-GB"/>
+        </w:rPr>
+        <w:t>Taking all this into account, we can estimate the running time of a session by knowing what the user will select, but overall it’s not a bad running time for any of the operations.</w:t>
+      </w:r>
+    </w:p>
+    <w:p>
+      <w:pPr>
+        <w:rPr>
+          <w:lang w:val="en-GB"/>
+        </w:rPr>
+      </w:pPr>
+    </w:p>
+    <w:p>
+      <w:pPr>
+        <w:rPr>
+          <w:lang w:val="en-GB"/>
+        </w:rPr>
+      </w:pPr>
+      <w:r>
+        <w:rPr>
+          <w:lang w:val="en-GB"/>
+        </w:rPr>
+        <w:t>(</w:t>
+      </w:r>
+      <w:proofErr w:type="gramStart"/>
+      <w:r>
+        <w:rPr>
+          <w:lang w:val="en-GB"/>
+        </w:rPr>
+        <w:t>fill</w:t>
+      </w:r>
+      <w:proofErr w:type="gramEnd"/>
+      <w:r>
+        <w:rPr>
+          <w:lang w:val="en-GB"/>
+        </w:rPr>
+        <w:t xml:space="preserve"> enhancements. </w:t>
+      </w:r>
+      <w:proofErr w:type="gramStart"/>
+      <w:r>
+        <w:rPr>
+          <w:lang w:val="en-GB"/>
+        </w:rPr>
+        <w:t>Ideas??)</w:t>
+      </w:r>
+      <w:proofErr w:type="gramEnd"/>
+    </w:p>
+    <w:p>
+      <w:pPr>
+        <w:rPr>
+          <w:lang w:val="en-GB"/>
+        </w:rPr>
+      </w:pPr>
+    </w:p>
+    <w:p>
+      <w:pPr>
+        <w:pStyle w:val="Ttulo1"/>
+        <w:numPr>
+          <w:ilvl w:val="0"/>
+          <w:numId w:val="3"/>
+        </w:numPr>
+        <w:rPr>
+          <w:lang w:val="en-GB"/>
+        </w:rPr>
+      </w:pPr>
+      <w:bookmarkStart w:id="13" w:name="_Toc434331709"/>
+      <w:r>
+        <w:rPr>
+          <w:lang w:val="en-GB"/>
+        </w:rPr>
+        <w:t>References</w:t>
+      </w:r>
+      <w:bookmarkEnd w:id="13"/>
+    </w:p>
+    <w:p>
+      <w:pPr>
+        <w:rPr>
+          <w:lang w:val="en-GB"/>
+        </w:rPr>
+      </w:pPr>
+      <w:hyperlink r:id="rId17" w:history="1">
+        <w:r>
+          <w:rPr>
+            <w:rStyle w:val="Hipervnculo"/>
+            <w:lang w:val="en-GB"/>
+          </w:rPr>
+          <w:t>http://www.cplusplus.com/doc/tutorial/files/</w:t>
+        </w:r>
+      </w:hyperlink>
+    </w:p>
+    <w:p>
+      <w:pPr>
+        <w:rPr>
+          <w:lang w:val="en-GB"/>
+        </w:rPr>
+      </w:pPr>
+      <w:hyperlink r:id="rId18" w:history="1">
+        <w:r>
+          <w:rPr>
+            <w:rStyle w:val="Hipervnculo"/>
+            <w:lang w:val="en-GB"/>
+          </w:rPr>
+          <w:t>http://stackoverflow.com/questions/7868936/read-file-line-by-line</w:t>
+        </w:r>
+      </w:hyperlink>
+    </w:p>
+    <w:p>
+      <w:pPr>
+        <w:rPr>
+          <w:lang w:val="en-GB"/>
+        </w:rPr>
+      </w:pPr>
+      <w:hyperlink r:id="rId19" w:history="1">
+        <w:r>
+          <w:rPr>
+            <w:rStyle w:val="Hipervnculo"/>
+            <w:lang w:val="en-GB"/>
+          </w:rPr>
+          <w:t>http://www.cprogramming.com/tutorial/lesson10.html</w:t>
+        </w:r>
+      </w:hyperlink>
+    </w:p>
+    <w:p>
+      <w:pPr>
+        <w:rPr>
+          <w:lang w:val="en-GB"/>
+        </w:rPr>
+      </w:pPr>
+      <w:hyperlink r:id="rId20" w:history="1">
+        <w:r>
+          <w:rPr>
+            <w:rStyle w:val="Hipervnculo"/>
+            <w:lang w:val="en-GB"/>
+          </w:rPr>
+          <w:t>https://www.draw.io/</w:t>
+        </w:r>
+      </w:hyperlink>
     </w:p>
     <w:p>
       <w:pPr>
@@ -2731,13 +5718,200 @@
       </w:pPr>
     </w:p>
     <w:sectPr>
+      <w:footerReference w:type="default" r:id="rId21"/>
       <w:pgSz w:w="11906" w:h="16838"/>
       <w:pgMar w:top="1417" w:right="1701" w:bottom="1417" w:left="1701" w:header="708" w:footer="708" w:gutter="0"/>
+      <w:pgNumType w:start="0"/>
       <w:cols w:space="708"/>
+      <w:titlePg/>
       <w:docGrid w:linePitch="360"/>
     </w:sectPr>
   </w:body>
 </w:document>
+</file>
+
+<file path=word/endnotes.xml><?xml version="1.0" encoding="utf-8"?>
+<w:endnotes xmlns:wpc="http://schemas.microsoft.com/office/word/2010/wordprocessingCanvas" xmlns:mc="http://schemas.openxmlformats.org/markup-compatibility/2006" xmlns:o="urn:schemas-microsoft-com:office:office" xmlns:r="http://schemas.openxmlformats.org/officeDocument/2006/relationships" xmlns:m="http://schemas.openxmlformats.org/officeDocument/2006/math" xmlns:v="urn:schemas-microsoft-com:vml" xmlns:wp14="http://schemas.microsoft.com/office/word/2010/wordprocessingDrawing" xmlns:wp="http://schemas.openxmlformats.org/drawingml/2006/wordprocessingDrawing" xmlns:w10="urn:schemas-microsoft-com:office:word" xmlns:w="http://schemas.openxmlformats.org/wordprocessingml/2006/main" xmlns:w14="http://schemas.microsoft.com/office/word/2010/wordml" xmlns:wpg="http://schemas.microsoft.com/office/word/2010/wordprocessingGroup" xmlns:wpi="http://schemas.microsoft.com/office/word/2010/wordprocessingInk" xmlns:wne="http://schemas.microsoft.com/office/word/2006/wordml" xmlns:wps="http://schemas.microsoft.com/office/word/2010/wordprocessingShape" mc:Ignorable="w14 wp14">
+  <w:endnote w:type="separator" w:id="-1">
+    <w:p>
+      <w:pPr>
+        <w:spacing w:after="0" w:line="240" w:lineRule="auto"/>
+      </w:pPr>
+      <w:r>
+        <w:separator/>
+      </w:r>
+    </w:p>
+  </w:endnote>
+  <w:endnote w:type="continuationSeparator" w:id="0">
+    <w:p>
+      <w:pPr>
+        <w:spacing w:after="0" w:line="240" w:lineRule="auto"/>
+      </w:pPr>
+      <w:r>
+        <w:continuationSeparator/>
+      </w:r>
+    </w:p>
+  </w:endnote>
+</w:endnotes>
+</file>
+
+<file path=word/footer1.xml><?xml version="1.0" encoding="utf-8"?>
+<w:ftr xmlns:wpc="http://schemas.microsoft.com/office/word/2010/wordprocessingCanvas" xmlns:mc="http://schemas.openxmlformats.org/markup-compatibility/2006" xmlns:o="urn:schemas-microsoft-com:office:office" xmlns:r="http://schemas.openxmlformats.org/officeDocument/2006/relationships" xmlns:m="http://schemas.openxmlformats.org/officeDocument/2006/math" xmlns:v="urn:schemas-microsoft-com:vml" xmlns:wp14="http://schemas.microsoft.com/office/word/2010/wordprocessingDrawing" xmlns:wp="http://schemas.openxmlformats.org/drawingml/2006/wordprocessingDrawing" xmlns:w10="urn:schemas-microsoft-com:office:word" xmlns:w="http://schemas.openxmlformats.org/wordprocessingml/2006/main" xmlns:w14="http://schemas.microsoft.com/office/word/2010/wordml" xmlns:wpg="http://schemas.microsoft.com/office/word/2010/wordprocessingGroup" xmlns:wpi="http://schemas.microsoft.com/office/word/2010/wordprocessingInk" xmlns:wne="http://schemas.microsoft.com/office/word/2006/wordml" xmlns:wps="http://schemas.microsoft.com/office/word/2010/wordprocessingShape" mc:Ignorable="w14 wp14">
+  <w:tbl>
+    <w:tblPr>
+      <w:tblW w:w="5000" w:type="pct"/>
+      <w:tblBorders>
+        <w:top w:val="single" w:sz="18" w:space="0" w:color="808080" w:themeColor="background1" w:themeShade="80"/>
+        <w:insideV w:val="single" w:sz="18" w:space="0" w:color="808080" w:themeColor="background1" w:themeShade="80"/>
+      </w:tblBorders>
+      <w:tblLook w:val="04A0" w:firstRow="1" w:lastRow="0" w:firstColumn="1" w:lastColumn="0" w:noHBand="0" w:noVBand="1"/>
+    </w:tblPr>
+    <w:tblGrid>
+      <w:gridCol w:w="908"/>
+      <w:gridCol w:w="7812"/>
+    </w:tblGrid>
+    <w:tr>
+      <w:tc>
+        <w:tcPr>
+          <w:tcW w:w="918" w:type="dxa"/>
+        </w:tcPr>
+        <w:p>
+          <w:pPr>
+            <w:pStyle w:val="Piedepgina"/>
+            <w:jc w:val="right"/>
+            <w:rPr>
+              <w:b/>
+              <w:bCs/>
+              <w:color w:val="5B9BD5" w:themeColor="accent1"/>
+              <w:sz w:val="32"/>
+              <w:szCs w:val="32"/>
+              <w14:numForm w14:val="oldStyle"/>
+            </w:rPr>
+          </w:pPr>
+          <w:r>
+            <w:rPr>
+              <w:szCs w:val="21"/>
+              <w14:shadow w14:blurRad="50800" w14:dist="38100" w14:dir="2700000" w14:sx="100000" w14:sy="100000" w14:kx="0" w14:ky="0" w14:algn="tl">
+                <w14:srgbClr w14:val="000000">
+                  <w14:alpha w14:val="60000"/>
+                </w14:srgbClr>
+              </w14:shadow>
+              <w14:numForm w14:val="oldStyle"/>
+            </w:rPr>
+            <w:fldChar w:fldCharType="begin"/>
+          </w:r>
+          <w:r>
+            <w:rPr>
+              <w14:shadow w14:blurRad="50800" w14:dist="38100" w14:dir="2700000" w14:sx="100000" w14:sy="100000" w14:kx="0" w14:ky="0" w14:algn="tl">
+                <w14:srgbClr w14:val="000000">
+                  <w14:alpha w14:val="60000"/>
+                </w14:srgbClr>
+              </w14:shadow>
+              <w14:numForm w14:val="oldStyle"/>
+            </w:rPr>
+            <w:instrText>PAGE   \* MERGEFORMAT</w:instrText>
+          </w:r>
+          <w:r>
+            <w:rPr>
+              <w:szCs w:val="21"/>
+              <w14:shadow w14:blurRad="50800" w14:dist="38100" w14:dir="2700000" w14:sx="100000" w14:sy="100000" w14:kx="0" w14:ky="0" w14:algn="tl">
+                <w14:srgbClr w14:val="000000">
+                  <w14:alpha w14:val="60000"/>
+                </w14:srgbClr>
+              </w14:shadow>
+              <w14:numForm w14:val="oldStyle"/>
+            </w:rPr>
+            <w:fldChar w:fldCharType="separate"/>
+          </w:r>
+          <w:r>
+            <w:rPr>
+              <w:b/>
+              <w:bCs/>
+              <w:noProof/>
+              <w:color w:val="5B9BD5" w:themeColor="accent1"/>
+              <w:sz w:val="32"/>
+              <w:szCs w:val="32"/>
+              <w14:shadow w14:blurRad="50800" w14:dist="38100" w14:dir="2700000" w14:sx="100000" w14:sy="100000" w14:kx="0" w14:ky="0" w14:algn="tl">
+                <w14:srgbClr w14:val="000000">
+                  <w14:alpha w14:val="60000"/>
+                </w14:srgbClr>
+              </w14:shadow>
+              <w14:numForm w14:val="oldStyle"/>
+            </w:rPr>
+            <w:t>1</w:t>
+          </w:r>
+          <w:r>
+            <w:rPr>
+              <w:b/>
+              <w:bCs/>
+              <w:color w:val="5B9BD5" w:themeColor="accent1"/>
+              <w:sz w:val="32"/>
+              <w:szCs w:val="32"/>
+              <w14:shadow w14:blurRad="50800" w14:dist="38100" w14:dir="2700000" w14:sx="100000" w14:sy="100000" w14:kx="0" w14:ky="0" w14:algn="tl">
+                <w14:srgbClr w14:val="000000">
+                  <w14:alpha w14:val="60000"/>
+                </w14:srgbClr>
+              </w14:shadow>
+              <w14:numForm w14:val="oldStyle"/>
+            </w:rPr>
+            <w:fldChar w:fldCharType="end"/>
+          </w:r>
+        </w:p>
+      </w:tc>
+      <w:tc>
+        <w:tcPr>
+          <w:tcW w:w="7938" w:type="dxa"/>
+        </w:tcPr>
+        <w:p>
+          <w:pPr>
+            <w:pStyle w:val="Piedepgina"/>
+          </w:pPr>
+          <w:r>
+            <w:t>Beatriz Cortés</w:t>
+          </w:r>
+        </w:p>
+        <w:p>
+          <w:pPr>
+            <w:pStyle w:val="Piedepgina"/>
+          </w:pPr>
+          <w:r>
+            <w:t>Héctor Campos</w:t>
+          </w:r>
+        </w:p>
+      </w:tc>
+    </w:tr>
+  </w:tbl>
+  <w:p>
+    <w:pPr>
+      <w:pStyle w:val="Piedepgina"/>
+    </w:pPr>
+  </w:p>
+</w:ftr>
+</file>
+
+<file path=word/footnotes.xml><?xml version="1.0" encoding="utf-8"?>
+<w:footnotes xmlns:wpc="http://schemas.microsoft.com/office/word/2010/wordprocessingCanvas" xmlns:mc="http://schemas.openxmlformats.org/markup-compatibility/2006" xmlns:o="urn:schemas-microsoft-com:office:office" xmlns:r="http://schemas.openxmlformats.org/officeDocument/2006/relationships" xmlns:m="http://schemas.openxmlformats.org/officeDocument/2006/math" xmlns:v="urn:schemas-microsoft-com:vml" xmlns:wp14="http://schemas.microsoft.com/office/word/2010/wordprocessingDrawing" xmlns:wp="http://schemas.openxmlformats.org/drawingml/2006/wordprocessingDrawing" xmlns:w10="urn:schemas-microsoft-com:office:word" xmlns:w="http://schemas.openxmlformats.org/wordprocessingml/2006/main" xmlns:w14="http://schemas.microsoft.com/office/word/2010/wordml" xmlns:wpg="http://schemas.microsoft.com/office/word/2010/wordprocessingGroup" xmlns:wpi="http://schemas.microsoft.com/office/word/2010/wordprocessingInk" xmlns:wne="http://schemas.microsoft.com/office/word/2006/wordml" xmlns:wps="http://schemas.microsoft.com/office/word/2010/wordprocessingShape" mc:Ignorable="w14 wp14">
+  <w:footnote w:type="separator" w:id="-1">
+    <w:p>
+      <w:pPr>
+        <w:spacing w:after="0" w:line="240" w:lineRule="auto"/>
+      </w:pPr>
+      <w:r>
+        <w:separator/>
+      </w:r>
+    </w:p>
+  </w:footnote>
+  <w:footnote w:type="continuationSeparator" w:id="0">
+    <w:p>
+      <w:pPr>
+        <w:spacing w:after="0" w:line="240" w:lineRule="auto"/>
+      </w:pPr>
+      <w:r>
+        <w:continuationSeparator/>
+      </w:r>
+    </w:p>
+  </w:footnote>
+</w:footnotes>
 </file>
 
 <file path=word/numbering.xml><?xml version="1.0" encoding="utf-8"?>
@@ -3344,6 +6518,30 @@
       <w:szCs w:val="28"/>
     </w:rPr>
   </w:style>
+  <w:style w:type="paragraph" w:styleId="Ttulo2">
+    <w:name w:val="heading 2"/>
+    <w:basedOn w:val="Normal"/>
+    <w:next w:val="Normal"/>
+    <w:link w:val="Ttulo2Car"/>
+    <w:uiPriority w:val="9"/>
+    <w:unhideWhenUsed/>
+    <w:qFormat/>
+    <w:rsid w:val="00212853"/>
+    <w:pPr>
+      <w:keepNext/>
+      <w:keepLines/>
+      <w:spacing w:before="200" w:after="0"/>
+      <w:outlineLvl w:val="1"/>
+    </w:pPr>
+    <w:rPr>
+      <w:rFonts w:asciiTheme="majorHAnsi" w:eastAsiaTheme="majorEastAsia" w:hAnsiTheme="majorHAnsi" w:cstheme="majorBidi"/>
+      <w:b/>
+      <w:bCs/>
+      <w:color w:val="5B9BD5" w:themeColor="accent1"/>
+      <w:sz w:val="26"/>
+      <w:szCs w:val="26"/>
+    </w:rPr>
+  </w:style>
   <w:style w:type="character" w:default="1" w:styleId="Fuentedeprrafopredeter">
     <w:name w:val="Default Paragraph Font"/>
     <w:uiPriority w:val="1"/>
@@ -3426,6 +6624,182 @@
       <w:sz w:val="28"/>
       <w:szCs w:val="28"/>
     </w:rPr>
+  </w:style>
+  <w:style w:type="character" w:customStyle="1" w:styleId="Ttulo2Car">
+    <w:name w:val="Título 2 Car"/>
+    <w:basedOn w:val="Fuentedeprrafopredeter"/>
+    <w:link w:val="Ttulo2"/>
+    <w:uiPriority w:val="9"/>
+    <w:rsid w:val="00212853"/>
+    <w:rPr>
+      <w:rFonts w:asciiTheme="majorHAnsi" w:eastAsiaTheme="majorEastAsia" w:hAnsiTheme="majorHAnsi" w:cstheme="majorBidi"/>
+      <w:b/>
+      <w:bCs/>
+      <w:color w:val="5B9BD5" w:themeColor="accent1"/>
+      <w:sz w:val="26"/>
+      <w:szCs w:val="26"/>
+    </w:rPr>
+  </w:style>
+  <w:style w:type="paragraph" w:styleId="Subttulo">
+    <w:name w:val="Subtitle"/>
+    <w:basedOn w:val="Normal"/>
+    <w:next w:val="Normal"/>
+    <w:link w:val="SubttuloCar"/>
+    <w:uiPriority w:val="11"/>
+    <w:qFormat/>
+    <w:rsid w:val="00212853"/>
+    <w:pPr>
+      <w:numPr>
+        <w:ilvl w:val="1"/>
+      </w:numPr>
+    </w:pPr>
+    <w:rPr>
+      <w:rFonts w:asciiTheme="majorHAnsi" w:eastAsiaTheme="majorEastAsia" w:hAnsiTheme="majorHAnsi" w:cstheme="majorBidi"/>
+      <w:i/>
+      <w:iCs/>
+      <w:color w:val="5B9BD5" w:themeColor="accent1"/>
+      <w:spacing w:val="15"/>
+      <w:sz w:val="24"/>
+      <w:szCs w:val="24"/>
+    </w:rPr>
+  </w:style>
+  <w:style w:type="character" w:customStyle="1" w:styleId="SubttuloCar">
+    <w:name w:val="Subtítulo Car"/>
+    <w:basedOn w:val="Fuentedeprrafopredeter"/>
+    <w:link w:val="Subttulo"/>
+    <w:uiPriority w:val="11"/>
+    <w:rsid w:val="00212853"/>
+    <w:rPr>
+      <w:rFonts w:asciiTheme="majorHAnsi" w:eastAsiaTheme="majorEastAsia" w:hAnsiTheme="majorHAnsi" w:cstheme="majorBidi"/>
+      <w:i/>
+      <w:iCs/>
+      <w:color w:val="5B9BD5" w:themeColor="accent1"/>
+      <w:spacing w:val="15"/>
+      <w:sz w:val="24"/>
+      <w:szCs w:val="24"/>
+    </w:rPr>
+  </w:style>
+  <w:style w:type="character" w:styleId="Hipervnculo">
+    <w:name w:val="Hyperlink"/>
+    <w:basedOn w:val="Fuentedeprrafopredeter"/>
+    <w:uiPriority w:val="99"/>
+    <w:unhideWhenUsed/>
+    <w:rsid w:val="00B208D8"/>
+    <w:rPr>
+      <w:color w:val="0563C1" w:themeColor="hyperlink"/>
+      <w:u w:val="single"/>
+    </w:rPr>
+  </w:style>
+  <w:style w:type="paragraph" w:styleId="Sinespaciado">
+    <w:name w:val="No Spacing"/>
+    <w:link w:val="SinespaciadoCar"/>
+    <w:uiPriority w:val="1"/>
+    <w:qFormat/>
+    <w:rsid w:val="008429FC"/>
+    <w:pPr>
+      <w:spacing w:after="0" w:line="240" w:lineRule="auto"/>
+    </w:pPr>
+    <w:rPr>
+      <w:rFonts w:eastAsiaTheme="minorEastAsia"/>
+      <w:lang w:eastAsia="es-ES"/>
+    </w:rPr>
+  </w:style>
+  <w:style w:type="character" w:customStyle="1" w:styleId="SinespaciadoCar">
+    <w:name w:val="Sin espaciado Car"/>
+    <w:basedOn w:val="Fuentedeprrafopredeter"/>
+    <w:link w:val="Sinespaciado"/>
+    <w:uiPriority w:val="1"/>
+    <w:rsid w:val="008429FC"/>
+    <w:rPr>
+      <w:rFonts w:eastAsiaTheme="minorEastAsia"/>
+      <w:lang w:eastAsia="es-ES"/>
+    </w:rPr>
+  </w:style>
+  <w:style w:type="paragraph" w:styleId="Encabezado">
+    <w:name w:val="header"/>
+    <w:basedOn w:val="Normal"/>
+    <w:link w:val="EncabezadoCar"/>
+    <w:uiPriority w:val="99"/>
+    <w:unhideWhenUsed/>
+    <w:rsid w:val="005B6B74"/>
+    <w:pPr>
+      <w:tabs>
+        <w:tab w:val="center" w:pos="4252"/>
+        <w:tab w:val="right" w:pos="8504"/>
+      </w:tabs>
+      <w:spacing w:after="0" w:line="240" w:lineRule="auto"/>
+    </w:pPr>
+  </w:style>
+  <w:style w:type="character" w:customStyle="1" w:styleId="EncabezadoCar">
+    <w:name w:val="Encabezado Car"/>
+    <w:basedOn w:val="Fuentedeprrafopredeter"/>
+    <w:link w:val="Encabezado"/>
+    <w:uiPriority w:val="99"/>
+    <w:rsid w:val="005B6B74"/>
+  </w:style>
+  <w:style w:type="paragraph" w:styleId="Piedepgina">
+    <w:name w:val="footer"/>
+    <w:basedOn w:val="Normal"/>
+    <w:link w:val="PiedepginaCar"/>
+    <w:uiPriority w:val="99"/>
+    <w:unhideWhenUsed/>
+    <w:rsid w:val="005B6B74"/>
+    <w:pPr>
+      <w:tabs>
+        <w:tab w:val="center" w:pos="4252"/>
+        <w:tab w:val="right" w:pos="8504"/>
+      </w:tabs>
+      <w:spacing w:after="0" w:line="240" w:lineRule="auto"/>
+    </w:pPr>
+  </w:style>
+  <w:style w:type="character" w:customStyle="1" w:styleId="PiedepginaCar">
+    <w:name w:val="Pie de página Car"/>
+    <w:basedOn w:val="Fuentedeprrafopredeter"/>
+    <w:link w:val="Piedepgina"/>
+    <w:uiPriority w:val="99"/>
+    <w:rsid w:val="005B6B74"/>
+  </w:style>
+  <w:style w:type="paragraph" w:styleId="TtulodeTDC">
+    <w:name w:val="TOC Heading"/>
+    <w:basedOn w:val="Ttulo1"/>
+    <w:next w:val="Normal"/>
+    <w:uiPriority w:val="39"/>
+    <w:semiHidden/>
+    <w:unhideWhenUsed/>
+    <w:qFormat/>
+    <w:rsid w:val="00E54E60"/>
+    <w:pPr>
+      <w:spacing w:line="276" w:lineRule="auto"/>
+      <w:outlineLvl w:val="9"/>
+    </w:pPr>
+    <w:rPr>
+      <w:lang w:eastAsia="es-ES"/>
+    </w:rPr>
+  </w:style>
+  <w:style w:type="paragraph" w:styleId="TDC1">
+    <w:name w:val="toc 1"/>
+    <w:basedOn w:val="Normal"/>
+    <w:next w:val="Normal"/>
+    <w:autoRedefine/>
+    <w:uiPriority w:val="39"/>
+    <w:unhideWhenUsed/>
+    <w:rsid w:val="00E54E60"/>
+    <w:pPr>
+      <w:spacing w:after="100"/>
+    </w:pPr>
+  </w:style>
+  <w:style w:type="paragraph" w:styleId="TDC2">
+    <w:name w:val="toc 2"/>
+    <w:basedOn w:val="Normal"/>
+    <w:next w:val="Normal"/>
+    <w:autoRedefine/>
+    <w:uiPriority w:val="39"/>
+    <w:unhideWhenUsed/>
+    <w:rsid w:val="000C2A2C"/>
+    <w:pPr>
+      <w:spacing w:after="100"/>
+      <w:ind w:left="220"/>
+    </w:pPr>
   </w:style>
 </w:styles>
 </file>
@@ -3613,6 +6987,30 @@
       <w:szCs w:val="28"/>
     </w:rPr>
   </w:style>
+  <w:style w:type="paragraph" w:styleId="Ttulo2">
+    <w:name w:val="heading 2"/>
+    <w:basedOn w:val="Normal"/>
+    <w:next w:val="Normal"/>
+    <w:link w:val="Ttulo2Car"/>
+    <w:uiPriority w:val="9"/>
+    <w:unhideWhenUsed/>
+    <w:qFormat/>
+    <w:rsid w:val="00212853"/>
+    <w:pPr>
+      <w:keepNext/>
+      <w:keepLines/>
+      <w:spacing w:before="200" w:after="0"/>
+      <w:outlineLvl w:val="1"/>
+    </w:pPr>
+    <w:rPr>
+      <w:rFonts w:asciiTheme="majorHAnsi" w:eastAsiaTheme="majorEastAsia" w:hAnsiTheme="majorHAnsi" w:cstheme="majorBidi"/>
+      <w:b/>
+      <w:bCs/>
+      <w:color w:val="5B9BD5" w:themeColor="accent1"/>
+      <w:sz w:val="26"/>
+      <w:szCs w:val="26"/>
+    </w:rPr>
+  </w:style>
   <w:style w:type="character" w:default="1" w:styleId="Fuentedeprrafopredeter">
     <w:name w:val="Default Paragraph Font"/>
     <w:uiPriority w:val="1"/>
@@ -3695,6 +7093,182 @@
       <w:sz w:val="28"/>
       <w:szCs w:val="28"/>
     </w:rPr>
+  </w:style>
+  <w:style w:type="character" w:customStyle="1" w:styleId="Ttulo2Car">
+    <w:name w:val="Título 2 Car"/>
+    <w:basedOn w:val="Fuentedeprrafopredeter"/>
+    <w:link w:val="Ttulo2"/>
+    <w:uiPriority w:val="9"/>
+    <w:rsid w:val="00212853"/>
+    <w:rPr>
+      <w:rFonts w:asciiTheme="majorHAnsi" w:eastAsiaTheme="majorEastAsia" w:hAnsiTheme="majorHAnsi" w:cstheme="majorBidi"/>
+      <w:b/>
+      <w:bCs/>
+      <w:color w:val="5B9BD5" w:themeColor="accent1"/>
+      <w:sz w:val="26"/>
+      <w:szCs w:val="26"/>
+    </w:rPr>
+  </w:style>
+  <w:style w:type="paragraph" w:styleId="Subttulo">
+    <w:name w:val="Subtitle"/>
+    <w:basedOn w:val="Normal"/>
+    <w:next w:val="Normal"/>
+    <w:link w:val="SubttuloCar"/>
+    <w:uiPriority w:val="11"/>
+    <w:qFormat/>
+    <w:rsid w:val="00212853"/>
+    <w:pPr>
+      <w:numPr>
+        <w:ilvl w:val="1"/>
+      </w:numPr>
+    </w:pPr>
+    <w:rPr>
+      <w:rFonts w:asciiTheme="majorHAnsi" w:eastAsiaTheme="majorEastAsia" w:hAnsiTheme="majorHAnsi" w:cstheme="majorBidi"/>
+      <w:i/>
+      <w:iCs/>
+      <w:color w:val="5B9BD5" w:themeColor="accent1"/>
+      <w:spacing w:val="15"/>
+      <w:sz w:val="24"/>
+      <w:szCs w:val="24"/>
+    </w:rPr>
+  </w:style>
+  <w:style w:type="character" w:customStyle="1" w:styleId="SubttuloCar">
+    <w:name w:val="Subtítulo Car"/>
+    <w:basedOn w:val="Fuentedeprrafopredeter"/>
+    <w:link w:val="Subttulo"/>
+    <w:uiPriority w:val="11"/>
+    <w:rsid w:val="00212853"/>
+    <w:rPr>
+      <w:rFonts w:asciiTheme="majorHAnsi" w:eastAsiaTheme="majorEastAsia" w:hAnsiTheme="majorHAnsi" w:cstheme="majorBidi"/>
+      <w:i/>
+      <w:iCs/>
+      <w:color w:val="5B9BD5" w:themeColor="accent1"/>
+      <w:spacing w:val="15"/>
+      <w:sz w:val="24"/>
+      <w:szCs w:val="24"/>
+    </w:rPr>
+  </w:style>
+  <w:style w:type="character" w:styleId="Hipervnculo">
+    <w:name w:val="Hyperlink"/>
+    <w:basedOn w:val="Fuentedeprrafopredeter"/>
+    <w:uiPriority w:val="99"/>
+    <w:unhideWhenUsed/>
+    <w:rsid w:val="00B208D8"/>
+    <w:rPr>
+      <w:color w:val="0563C1" w:themeColor="hyperlink"/>
+      <w:u w:val="single"/>
+    </w:rPr>
+  </w:style>
+  <w:style w:type="paragraph" w:styleId="Sinespaciado">
+    <w:name w:val="No Spacing"/>
+    <w:link w:val="SinespaciadoCar"/>
+    <w:uiPriority w:val="1"/>
+    <w:qFormat/>
+    <w:rsid w:val="008429FC"/>
+    <w:pPr>
+      <w:spacing w:after="0" w:line="240" w:lineRule="auto"/>
+    </w:pPr>
+    <w:rPr>
+      <w:rFonts w:eastAsiaTheme="minorEastAsia"/>
+      <w:lang w:eastAsia="es-ES"/>
+    </w:rPr>
+  </w:style>
+  <w:style w:type="character" w:customStyle="1" w:styleId="SinespaciadoCar">
+    <w:name w:val="Sin espaciado Car"/>
+    <w:basedOn w:val="Fuentedeprrafopredeter"/>
+    <w:link w:val="Sinespaciado"/>
+    <w:uiPriority w:val="1"/>
+    <w:rsid w:val="008429FC"/>
+    <w:rPr>
+      <w:rFonts w:eastAsiaTheme="minorEastAsia"/>
+      <w:lang w:eastAsia="es-ES"/>
+    </w:rPr>
+  </w:style>
+  <w:style w:type="paragraph" w:styleId="Encabezado">
+    <w:name w:val="header"/>
+    <w:basedOn w:val="Normal"/>
+    <w:link w:val="EncabezadoCar"/>
+    <w:uiPriority w:val="99"/>
+    <w:unhideWhenUsed/>
+    <w:rsid w:val="005B6B74"/>
+    <w:pPr>
+      <w:tabs>
+        <w:tab w:val="center" w:pos="4252"/>
+        <w:tab w:val="right" w:pos="8504"/>
+      </w:tabs>
+      <w:spacing w:after="0" w:line="240" w:lineRule="auto"/>
+    </w:pPr>
+  </w:style>
+  <w:style w:type="character" w:customStyle="1" w:styleId="EncabezadoCar">
+    <w:name w:val="Encabezado Car"/>
+    <w:basedOn w:val="Fuentedeprrafopredeter"/>
+    <w:link w:val="Encabezado"/>
+    <w:uiPriority w:val="99"/>
+    <w:rsid w:val="005B6B74"/>
+  </w:style>
+  <w:style w:type="paragraph" w:styleId="Piedepgina">
+    <w:name w:val="footer"/>
+    <w:basedOn w:val="Normal"/>
+    <w:link w:val="PiedepginaCar"/>
+    <w:uiPriority w:val="99"/>
+    <w:unhideWhenUsed/>
+    <w:rsid w:val="005B6B74"/>
+    <w:pPr>
+      <w:tabs>
+        <w:tab w:val="center" w:pos="4252"/>
+        <w:tab w:val="right" w:pos="8504"/>
+      </w:tabs>
+      <w:spacing w:after="0" w:line="240" w:lineRule="auto"/>
+    </w:pPr>
+  </w:style>
+  <w:style w:type="character" w:customStyle="1" w:styleId="PiedepginaCar">
+    <w:name w:val="Pie de página Car"/>
+    <w:basedOn w:val="Fuentedeprrafopredeter"/>
+    <w:link w:val="Piedepgina"/>
+    <w:uiPriority w:val="99"/>
+    <w:rsid w:val="005B6B74"/>
+  </w:style>
+  <w:style w:type="paragraph" w:styleId="TtulodeTDC">
+    <w:name w:val="TOC Heading"/>
+    <w:basedOn w:val="Ttulo1"/>
+    <w:next w:val="Normal"/>
+    <w:uiPriority w:val="39"/>
+    <w:semiHidden/>
+    <w:unhideWhenUsed/>
+    <w:qFormat/>
+    <w:rsid w:val="00E54E60"/>
+    <w:pPr>
+      <w:spacing w:line="276" w:lineRule="auto"/>
+      <w:outlineLvl w:val="9"/>
+    </w:pPr>
+    <w:rPr>
+      <w:lang w:eastAsia="es-ES"/>
+    </w:rPr>
+  </w:style>
+  <w:style w:type="paragraph" w:styleId="TDC1">
+    <w:name w:val="toc 1"/>
+    <w:basedOn w:val="Normal"/>
+    <w:next w:val="Normal"/>
+    <w:autoRedefine/>
+    <w:uiPriority w:val="39"/>
+    <w:unhideWhenUsed/>
+    <w:rsid w:val="00E54E60"/>
+    <w:pPr>
+      <w:spacing w:after="100"/>
+    </w:pPr>
+  </w:style>
+  <w:style w:type="paragraph" w:styleId="TDC2">
+    <w:name w:val="toc 2"/>
+    <w:basedOn w:val="Normal"/>
+    <w:next w:val="Normal"/>
+    <w:autoRedefine/>
+    <w:uiPriority w:val="39"/>
+    <w:unhideWhenUsed/>
+    <w:rsid w:val="000C2A2C"/>
+    <w:pPr>
+      <w:spacing w:after="100"/>
+      <w:ind w:left="220"/>
+    </w:pPr>
   </w:style>
 </w:styles>
 </file>
@@ -3954,8 +7528,20 @@
   <a:extraClrSchemeLst/>
   <a:extLst>
     <a:ext uri="{05A4C25C-085E-4340-85A3-A5531E510DB2}">
-      <thm15:themeFamily xmlns="" xmlns:thm15="http://schemas.microsoft.com/office/thememl/2012/main" name="Office Theme" id="{62F939B6-93AF-4DB8-9C6B-D6C7DFDC589F}" vid="{4A3C46E8-61CC-4603-A589-7422A47A8E4A}"/>
+      <thm15:themeFamily xmlns:thm15="http://schemas.microsoft.com/office/thememl/2012/main" xmlns="" name="Office Theme" id="{62F939B6-93AF-4DB8-9C6B-D6C7DFDC589F}" vid="{4A3C46E8-61CC-4603-A589-7422A47A8E4A}"/>
     </a:ext>
   </a:extLst>
 </a:theme>
+</file>
+
+<file path=customXml/item1.xml><?xml version="1.0" encoding="utf-8"?>
+<b:Sources xmlns:b="http://schemas.openxmlformats.org/officeDocument/2006/bibliography" xmlns="http://schemas.openxmlformats.org/officeDocument/2006/bibliography" SelectedStyle="\APA.XSL" StyleName="APA"/>
+</file>
+
+<file path=customXml/itemProps1.xml><?xml version="1.0" encoding="utf-8"?>
+<ds:datastoreItem xmlns:ds="http://schemas.openxmlformats.org/officeDocument/2006/customXml" ds:itemID="{46ECC3E2-3935-4BBE-BA1B-5091FF3D37F7}">
+  <ds:schemaRefs>
+    <ds:schemaRef ds:uri="http://schemas.openxmlformats.org/officeDocument/2006/bibliography"/>
+  </ds:schemaRefs>
+</ds:datastoreItem>
 </file>
</xml_diff>